<commit_message>
Sharing resources code update + documentatie
De code is wat verfijnt. (Namen veranderd, meer uitleg toegevoegd van acties) Hiernaast is de documentatie verder uitgewerkt met een designs beschrijving inclusief diagram.
</commit_message>
<xml_diff>
--- a/Communicatie/Sharing resources I2C/Sharing resources I2C.docx
+++ b/Communicatie/Sharing resources I2C/Sharing resources I2C.docx
@@ -7,13 +7,8 @@
         <w:pStyle w:val="Titel"/>
         <w:jc w:val="center"/>
       </w:pPr>
-      <w:proofErr w:type="spellStart"/>
       <w:r>
-        <w:t>Sharing</w:t>
-      </w:r>
-      <w:proofErr w:type="spellEnd"/>
-      <w:r>
-        <w:t xml:space="preserve"> resources I2C</w:t>
+        <w:t>Sharing resources I2C</w:t>
       </w:r>
     </w:p>
     <w:p>
@@ -60,16 +55,350 @@
           </w:r>
         </w:p>
         <w:p>
-          <w:fldSimple w:instr=" TOC \o &quot;1-3&quot; \h \z \u ">
-            <w:r>
-              <w:rPr>
-                <w:b/>
-                <w:bCs/>
-                <w:noProof/>
-              </w:rPr>
-              <w:t>Geen inhoudsopgavegegevens gevonden.</w:t>
-            </w:r>
-          </w:fldSimple>
+          <w:pPr>
+            <w:pStyle w:val="Inhopg1"/>
+            <w:tabs>
+              <w:tab w:val="left" w:pos="440"/>
+              <w:tab w:val="right" w:leader="dot" w:pos="9062"/>
+            </w:tabs>
+            <w:rPr>
+              <w:noProof/>
+            </w:rPr>
+          </w:pPr>
+          <w:r>
+            <w:fldChar w:fldCharType="begin"/>
+          </w:r>
+          <w:r>
+            <w:instrText xml:space="preserve"> TOC \o "1-3" \h \z \u </w:instrText>
+          </w:r>
+          <w:r>
+            <w:fldChar w:fldCharType="separate"/>
+          </w:r>
+          <w:hyperlink w:anchor="_Toc136176466" w:history="1">
+            <w:r>
+              <w:rPr>
+                <w:rStyle w:val="Hyperlink"/>
+                <w:noProof/>
+              </w:rPr>
+              <w:t>1.</w:t>
+            </w:r>
+            <w:r>
+              <w:rPr>
+                <w:noProof/>
+              </w:rPr>
+              <w:tab/>
+            </w:r>
+            <w:r>
+              <w:rPr>
+                <w:rStyle w:val="Hyperlink"/>
+                <w:noProof/>
+              </w:rPr>
+              <w:t>Aanleiding</w:t>
+            </w:r>
+            <w:r>
+              <w:rPr>
+                <w:noProof/>
+                <w:webHidden/>
+              </w:rPr>
+              <w:tab/>
+            </w:r>
+            <w:r>
+              <w:rPr>
+                <w:noProof/>
+                <w:webHidden/>
+              </w:rPr>
+              <w:fldChar w:fldCharType="begin"/>
+            </w:r>
+            <w:r>
+              <w:rPr>
+                <w:noProof/>
+                <w:webHidden/>
+              </w:rPr>
+              <w:instrText xml:space="preserve"> PAGEREF _Toc136176466 \h </w:instrText>
+            </w:r>
+            <w:r>
+              <w:rPr>
+                <w:noProof/>
+                <w:webHidden/>
+              </w:rPr>
+            </w:r>
+            <w:r>
+              <w:rPr>
+                <w:noProof/>
+                <w:webHidden/>
+              </w:rPr>
+              <w:fldChar w:fldCharType="separate"/>
+            </w:r>
+            <w:r>
+              <w:rPr>
+                <w:noProof/>
+                <w:webHidden/>
+              </w:rPr>
+              <w:t>3</w:t>
+            </w:r>
+            <w:r>
+              <w:rPr>
+                <w:noProof/>
+                <w:webHidden/>
+              </w:rPr>
+              <w:fldChar w:fldCharType="end"/>
+            </w:r>
+          </w:hyperlink>
+        </w:p>
+        <w:p>
+          <w:pPr>
+            <w:pStyle w:val="Inhopg1"/>
+            <w:tabs>
+              <w:tab w:val="left" w:pos="440"/>
+              <w:tab w:val="right" w:leader="dot" w:pos="9062"/>
+            </w:tabs>
+            <w:rPr>
+              <w:noProof/>
+            </w:rPr>
+          </w:pPr>
+          <w:hyperlink w:anchor="_Toc136176467" w:history="1">
+            <w:r>
+              <w:rPr>
+                <w:rStyle w:val="Hyperlink"/>
+                <w:noProof/>
+              </w:rPr>
+              <w:t>2.</w:t>
+            </w:r>
+            <w:r>
+              <w:rPr>
+                <w:noProof/>
+              </w:rPr>
+              <w:tab/>
+            </w:r>
+            <w:r>
+              <w:rPr>
+                <w:rStyle w:val="Hyperlink"/>
+                <w:noProof/>
+              </w:rPr>
+              <w:t>Probleemstelling</w:t>
+            </w:r>
+            <w:r>
+              <w:rPr>
+                <w:noProof/>
+                <w:webHidden/>
+              </w:rPr>
+              <w:tab/>
+            </w:r>
+            <w:r>
+              <w:rPr>
+                <w:noProof/>
+                <w:webHidden/>
+              </w:rPr>
+              <w:fldChar w:fldCharType="begin"/>
+            </w:r>
+            <w:r>
+              <w:rPr>
+                <w:noProof/>
+                <w:webHidden/>
+              </w:rPr>
+              <w:instrText xml:space="preserve"> PAGEREF _Toc136176467 \h </w:instrText>
+            </w:r>
+            <w:r>
+              <w:rPr>
+                <w:noProof/>
+                <w:webHidden/>
+              </w:rPr>
+            </w:r>
+            <w:r>
+              <w:rPr>
+                <w:noProof/>
+                <w:webHidden/>
+              </w:rPr>
+              <w:fldChar w:fldCharType="separate"/>
+            </w:r>
+            <w:r>
+              <w:rPr>
+                <w:noProof/>
+                <w:webHidden/>
+              </w:rPr>
+              <w:t>3</w:t>
+            </w:r>
+            <w:r>
+              <w:rPr>
+                <w:noProof/>
+                <w:webHidden/>
+              </w:rPr>
+              <w:fldChar w:fldCharType="end"/>
+            </w:r>
+          </w:hyperlink>
+        </w:p>
+        <w:p>
+          <w:pPr>
+            <w:pStyle w:val="Inhopg1"/>
+            <w:tabs>
+              <w:tab w:val="left" w:pos="440"/>
+              <w:tab w:val="right" w:leader="dot" w:pos="9062"/>
+            </w:tabs>
+            <w:rPr>
+              <w:noProof/>
+            </w:rPr>
+          </w:pPr>
+          <w:hyperlink w:anchor="_Toc136176468" w:history="1">
+            <w:r>
+              <w:rPr>
+                <w:rStyle w:val="Hyperlink"/>
+                <w:noProof/>
+              </w:rPr>
+              <w:t>3.</w:t>
+            </w:r>
+            <w:r>
+              <w:rPr>
+                <w:noProof/>
+              </w:rPr>
+              <w:tab/>
+            </w:r>
+            <w:r>
+              <w:rPr>
+                <w:rStyle w:val="Hyperlink"/>
+                <w:noProof/>
+              </w:rPr>
+              <w:t>Design</w:t>
+            </w:r>
+            <w:r>
+              <w:rPr>
+                <w:noProof/>
+                <w:webHidden/>
+              </w:rPr>
+              <w:tab/>
+            </w:r>
+            <w:r>
+              <w:rPr>
+                <w:noProof/>
+                <w:webHidden/>
+              </w:rPr>
+              <w:fldChar w:fldCharType="begin"/>
+            </w:r>
+            <w:r>
+              <w:rPr>
+                <w:noProof/>
+                <w:webHidden/>
+              </w:rPr>
+              <w:instrText xml:space="preserve"> PAGEREF _Toc136176468 \h </w:instrText>
+            </w:r>
+            <w:r>
+              <w:rPr>
+                <w:noProof/>
+                <w:webHidden/>
+              </w:rPr>
+            </w:r>
+            <w:r>
+              <w:rPr>
+                <w:noProof/>
+                <w:webHidden/>
+              </w:rPr>
+              <w:fldChar w:fldCharType="separate"/>
+            </w:r>
+            <w:r>
+              <w:rPr>
+                <w:noProof/>
+                <w:webHidden/>
+              </w:rPr>
+              <w:t>4</w:t>
+            </w:r>
+            <w:r>
+              <w:rPr>
+                <w:noProof/>
+                <w:webHidden/>
+              </w:rPr>
+              <w:fldChar w:fldCharType="end"/>
+            </w:r>
+          </w:hyperlink>
+        </w:p>
+        <w:p>
+          <w:pPr>
+            <w:pStyle w:val="Inhopg1"/>
+            <w:tabs>
+              <w:tab w:val="left" w:pos="440"/>
+              <w:tab w:val="right" w:leader="dot" w:pos="9062"/>
+            </w:tabs>
+            <w:rPr>
+              <w:noProof/>
+            </w:rPr>
+          </w:pPr>
+          <w:hyperlink w:anchor="_Toc136176469" w:history="1">
+            <w:r>
+              <w:rPr>
+                <w:rStyle w:val="Hyperlink"/>
+                <w:noProof/>
+              </w:rPr>
+              <w:t>4.</w:t>
+            </w:r>
+            <w:r>
+              <w:rPr>
+                <w:noProof/>
+              </w:rPr>
+              <w:tab/>
+            </w:r>
+            <w:r>
+              <w:rPr>
+                <w:rStyle w:val="Hyperlink"/>
+                <w:noProof/>
+              </w:rPr>
+              <w:t>Bronvermelding</w:t>
+            </w:r>
+            <w:r>
+              <w:rPr>
+                <w:noProof/>
+                <w:webHidden/>
+              </w:rPr>
+              <w:tab/>
+            </w:r>
+            <w:r>
+              <w:rPr>
+                <w:noProof/>
+                <w:webHidden/>
+              </w:rPr>
+              <w:fldChar w:fldCharType="begin"/>
+            </w:r>
+            <w:r>
+              <w:rPr>
+                <w:noProof/>
+                <w:webHidden/>
+              </w:rPr>
+              <w:instrText xml:space="preserve"> PAGEREF _Toc136176469 \h </w:instrText>
+            </w:r>
+            <w:r>
+              <w:rPr>
+                <w:noProof/>
+                <w:webHidden/>
+              </w:rPr>
+            </w:r>
+            <w:r>
+              <w:rPr>
+                <w:noProof/>
+                <w:webHidden/>
+              </w:rPr>
+              <w:fldChar w:fldCharType="separate"/>
+            </w:r>
+            <w:r>
+              <w:rPr>
+                <w:noProof/>
+                <w:webHidden/>
+              </w:rPr>
+              <w:t>5</w:t>
+            </w:r>
+            <w:r>
+              <w:rPr>
+                <w:noProof/>
+                <w:webHidden/>
+              </w:rPr>
+              <w:fldChar w:fldCharType="end"/>
+            </w:r>
+          </w:hyperlink>
+        </w:p>
+        <w:p>
+          <w:r>
+            <w:rPr>
+              <w:b/>
+              <w:bCs/>
+            </w:rPr>
+            <w:fldChar w:fldCharType="end"/>
+          </w:r>
         </w:p>
       </w:sdtContent>
     </w:sdt>
@@ -86,24 +415,14 @@
           <w:numId w:val="1"/>
         </w:numPr>
       </w:pPr>
+      <w:bookmarkStart w:id="0" w:name="_Toc136176467"/>
       <w:r>
         <w:lastRenderedPageBreak/>
-        <w:t>Aanleiding</w:t>
+        <w:t>Probleemstelling</w:t>
       </w:r>
+      <w:bookmarkEnd w:id="0"/>
     </w:p>
     <w:p/>
-    <w:p>
-      <w:pPr>
-        <w:pStyle w:val="Kop1"/>
-        <w:numPr>
-          <w:ilvl w:val="0"/>
-          <w:numId w:val="1"/>
-        </w:numPr>
-      </w:pPr>
-      <w:r>
-        <w:t>Probleemstelling</w:t>
-      </w:r>
-    </w:p>
     <w:p>
       <w:pPr>
         <w:rPr>
@@ -114,6 +433,9 @@
         </w:rPr>
       </w:pPr>
       <w:r>
+        <w:t>Binnen I2C systemen gaat er veel data heen en weer. Maar wat nou als twee masters tegelijkertijd data willen versturen naar een slave? In deze challenge ga ik kijken hoe je ervoor zorgt dat dit geen problemen oplevert, zodat de communicatie vlekkeloos blijft lopen. Een verdere beschrijving van mijn opstelling is in het volgende kopje beschreven.</w:t>
+      </w:r>
+      <w:r>
         <w:br w:type="page"/>
       </w:r>
     </w:p>
@@ -125,9 +447,22 @@
           <w:numId w:val="1"/>
         </w:numPr>
       </w:pPr>
+      <w:bookmarkStart w:id="1" w:name="_Toc136176468"/>
       <w:r>
         <w:lastRenderedPageBreak/>
         <w:t>Design</w:t>
+      </w:r>
+      <w:bookmarkEnd w:id="1"/>
+    </w:p>
+    <w:p/>
+    <w:p>
+      <w:r>
+        <w:t>Mijn systeem bestaat uit twee Arduino redboards (masters) en één Qwiic oled display (slave). Mijn systeem gaat als volgt te werk: De twee redboard masters en de Qwiic oled display zitten allemaal aan elkaar aan een I2C bus. Beiden masters kunnen data schrijven naar de display, om zo het gene wat afgebeeld wordt te veranderen. Voordat ze dit doen vragen ze eerst aan de andere master of deze niet al bezig is met het schrijven van data. Op het moment dat de master terugkrijgt van de andere master dat de bus beschikbaar is, zal hij data gaan schrijven. Het is belangrijk om op te merken dat de slave op zichzelf niet geprogrameerd wordt, dus alles wordt geregeld door de twee masters.</w:t>
+      </w:r>
+    </w:p>
+    <w:p>
+      <w:r>
+        <w:t>De beschreven opstelling is hieronder ook weergegeven. Bij de pijlen zie je dus ook staan wat de masters opvragen en verkrijgen. De data van de beschikbaarheid gaat overigens via de display omdat die tussen de masters in zit, echter doet de display hier niks mee.</w:t>
       </w:r>
     </w:p>
     <w:p>
@@ -140,6 +475,46 @@
         </w:rPr>
       </w:pPr>
       <w:r>
+        <w:rPr>
+          <w:noProof/>
+        </w:rPr>
+        <w:drawing>
+          <wp:inline distT="0" distB="0" distL="0" distR="0" wp14:anchorId="18A8AB10" wp14:editId="1C774E8F">
+            <wp:extent cx="5760720" cy="1591945"/>
+            <wp:effectExtent l="0" t="0" r="0" b="8255"/>
+            <wp:docPr id="1" name="Afbeelding 1" descr="Afbeelding met tekst, lijn, schermopname, diagram&#10;&#10;Automatisch gegenereerde beschrijving"/>
+            <wp:cNvGraphicFramePr>
+              <a:graphicFrameLocks xmlns:a="http://schemas.openxmlformats.org/drawingml/2006/main" noChangeAspect="1"/>
+            </wp:cNvGraphicFramePr>
+            <a:graphic xmlns:a="http://schemas.openxmlformats.org/drawingml/2006/main">
+              <a:graphicData uri="http://schemas.openxmlformats.org/drawingml/2006/picture">
+                <pic:pic xmlns:pic="http://schemas.openxmlformats.org/drawingml/2006/picture">
+                  <pic:nvPicPr>
+                    <pic:cNvPr id="1" name="Afbeelding 1" descr="Afbeelding met tekst, lijn, schermopname, diagram&#10;&#10;Automatisch gegenereerde beschrijving"/>
+                    <pic:cNvPicPr/>
+                  </pic:nvPicPr>
+                  <pic:blipFill>
+                    <a:blip r:embed="rId6"/>
+                    <a:stretch>
+                      <a:fillRect/>
+                    </a:stretch>
+                  </pic:blipFill>
+                  <pic:spPr>
+                    <a:xfrm>
+                      <a:off x="0" y="0"/>
+                      <a:ext cx="5760720" cy="1591945"/>
+                    </a:xfrm>
+                    <a:prstGeom prst="rect">
+                      <a:avLst/>
+                    </a:prstGeom>
+                  </pic:spPr>
+                </pic:pic>
+              </a:graphicData>
+            </a:graphic>
+          </wp:inline>
+        </w:drawing>
+      </w:r>
+      <w:r>
         <w:br w:type="page"/>
       </w:r>
     </w:p>
@@ -151,10 +526,12 @@
           <w:numId w:val="1"/>
         </w:numPr>
       </w:pPr>
+      <w:bookmarkStart w:id="2" w:name="_Toc136176469"/>
       <w:r>
         <w:lastRenderedPageBreak/>
         <w:t>Bronvermelding</w:t>
       </w:r>
+      <w:bookmarkEnd w:id="2"/>
     </w:p>
     <w:p>
       <w:pPr>
@@ -171,75 +548,17 @@
         <w:pStyle w:val="Normaalweb"/>
         <w:spacing w:before="0" w:beforeAutospacing="0" w:after="0" w:afterAutospacing="0" w:line="480" w:lineRule="auto"/>
       </w:pPr>
-      <w:proofErr w:type="spellStart"/>
       <w:r>
         <w:rPr>
           <w:i/>
           <w:iCs/>
         </w:rPr>
-        <w:t>Qwiic</w:t>
+        <w:t>Qwiic Micro OLED Hookup Guide - SparkFun Learn</w:t>
       </w:r>
-      <w:proofErr w:type="spellEnd"/>
       <w:r>
-        <w:rPr>
-          <w:i/>
-          <w:iCs/>
-        </w:rPr>
-        <w:t xml:space="preserve"> Micro OLED </w:t>
+        <w:t xml:space="preserve">. (z.d.). </w:t>
       </w:r>
-      <w:proofErr w:type="spellStart"/>
-      <w:r>
-        <w:rPr>
-          <w:i/>
-          <w:iCs/>
-        </w:rPr>
-        <w:t>Hookup</w:t>
-      </w:r>
-      <w:proofErr w:type="spellEnd"/>
-      <w:r>
-        <w:rPr>
-          <w:i/>
-          <w:iCs/>
-        </w:rPr>
-        <w:t xml:space="preserve"> Guide - </w:t>
-      </w:r>
-      <w:proofErr w:type="spellStart"/>
-      <w:r>
-        <w:rPr>
-          <w:i/>
-          <w:iCs/>
-        </w:rPr>
-        <w:t>SparkFun</w:t>
-      </w:r>
-      <w:proofErr w:type="spellEnd"/>
-      <w:r>
-        <w:rPr>
-          <w:i/>
-          <w:iCs/>
-        </w:rPr>
-        <w:t xml:space="preserve"> </w:t>
-      </w:r>
-      <w:proofErr w:type="spellStart"/>
-      <w:r>
-        <w:rPr>
-          <w:i/>
-          <w:iCs/>
-        </w:rPr>
-        <w:t>Learn</w:t>
-      </w:r>
-      <w:proofErr w:type="spellEnd"/>
-      <w:r>
-        <w:t>. (</w:t>
-      </w:r>
-      <w:proofErr w:type="spellStart"/>
-      <w:r>
-        <w:t>z.d.</w:t>
-      </w:r>
-      <w:proofErr w:type="spellEnd"/>
-      <w:r>
-        <w:t xml:space="preserve">). </w:t>
-      </w:r>
-      <w:hyperlink r:id="rId6" w:history="1">
+      <w:hyperlink r:id="rId7" w:history="1">
         <w:r>
           <w:rPr>
             <w:rStyle w:val="Hyperlink"/>
@@ -917,6 +1236,18 @@
       <w:shd w:val="clear" w:color="auto" w:fill="E1DFDD"/>
     </w:rPr>
   </w:style>
+  <w:style w:type="paragraph" w:styleId="Inhopg1">
+    <w:name w:val="toc 1"/>
+    <w:basedOn w:val="Standaard"/>
+    <w:next w:val="Standaard"/>
+    <w:autoRedefine/>
+    <w:uiPriority w:val="39"/>
+    <w:unhideWhenUsed/>
+    <w:rsid w:val="00E83C4A"/>
+    <w:pPr>
+      <w:spacing w:after="100"/>
+    </w:pPr>
+  </w:style>
 </w:styles>
 </file>
 

</xml_diff>

<commit_message>
COM Sharing resources update code + documentatie
Ik heb een nieuwe implementatie van mijn code gemaakt die wel correct de SDA lijn kan lezen. Ik heb dit ook al deels gedocumenteerd.
</commit_message>
<xml_diff>
--- a/Communicatie/Sharing resources I2C/Sharing resources I2C.docx
+++ b/Communicatie/Sharing resources I2C/Sharing resources I2C.docx
@@ -7,8 +7,13 @@
         <w:pStyle w:val="Titel"/>
         <w:jc w:val="center"/>
       </w:pPr>
-      <w:r>
-        <w:t>Sharing resources I2C</w:t>
+      <w:proofErr w:type="spellStart"/>
+      <w:r>
+        <w:t>Sharing</w:t>
+      </w:r>
+      <w:proofErr w:type="spellEnd"/>
+      <w:r>
+        <w:t xml:space="preserve"> resources I2C</w:t>
       </w:r>
     </w:p>
     <w:p>
@@ -16,16 +21,93 @@
         <w:jc w:val="center"/>
       </w:pPr>
       <w:r>
-        <w:t>Tiemon Steeghs</w:t>
-      </w:r>
-    </w:p>
-    <w:p>
+        <w:rPr>
+          <w:noProof/>
+        </w:rPr>
+        <w:drawing>
+          <wp:anchor distT="0" distB="0" distL="114300" distR="114300" simplePos="0" relativeHeight="251656192" behindDoc="0" locked="0" layoutInCell="1" allowOverlap="1" wp14:anchorId="0EBC3164" wp14:editId="75295516">
+            <wp:simplePos x="0" y="0"/>
+            <wp:positionH relativeFrom="column">
+              <wp:posOffset>577850</wp:posOffset>
+            </wp:positionH>
+            <wp:positionV relativeFrom="paragraph">
+              <wp:posOffset>989965</wp:posOffset>
+            </wp:positionV>
+            <wp:extent cx="4605655" cy="2590800"/>
+            <wp:effectExtent l="0" t="0" r="0" b="0"/>
+            <wp:wrapTopAndBottom/>
+            <wp:docPr id="5" name="Afbeelding 5" descr="Arduino I2C and Multiple Slaves : 8 Steps - Instructables"/>
+            <wp:cNvGraphicFramePr>
+              <a:graphicFrameLocks xmlns:a="http://schemas.openxmlformats.org/drawingml/2006/main" noChangeAspect="1"/>
+            </wp:cNvGraphicFramePr>
+            <a:graphic xmlns:a="http://schemas.openxmlformats.org/drawingml/2006/main">
+              <a:graphicData uri="http://schemas.openxmlformats.org/drawingml/2006/picture">
+                <pic:pic xmlns:pic="http://schemas.openxmlformats.org/drawingml/2006/picture">
+                  <pic:nvPicPr>
+                    <pic:cNvPr id="0" name="Picture 1" descr="Arduino I2C and Multiple Slaves : 8 Steps - Instructables"/>
+                    <pic:cNvPicPr>
+                      <a:picLocks noChangeAspect="1" noChangeArrowheads="1"/>
+                    </pic:cNvPicPr>
+                  </pic:nvPicPr>
+                  <pic:blipFill>
+                    <a:blip r:embed="rId6" cstate="print">
+                      <a:extLst>
+                        <a:ext uri="{28A0092B-C50C-407E-A947-70E740481C1C}">
+                          <a14:useLocalDpi xmlns:a14="http://schemas.microsoft.com/office/drawing/2010/main" val="0"/>
+                        </a:ext>
+                      </a:extLst>
+                    </a:blip>
+                    <a:srcRect/>
+                    <a:stretch>
+                      <a:fillRect/>
+                    </a:stretch>
+                  </pic:blipFill>
+                  <pic:spPr bwMode="auto">
+                    <a:xfrm>
+                      <a:off x="0" y="0"/>
+                      <a:ext cx="4605655" cy="2590800"/>
+                    </a:xfrm>
+                    <a:prstGeom prst="rect">
+                      <a:avLst/>
+                    </a:prstGeom>
+                    <a:noFill/>
+                    <a:ln>
+                      <a:noFill/>
+                    </a:ln>
+                  </pic:spPr>
+                </pic:pic>
+              </a:graphicData>
+            </a:graphic>
+            <wp14:sizeRelH relativeFrom="margin">
+              <wp14:pctWidth>0</wp14:pctWidth>
+            </wp14:sizeRelH>
+            <wp14:sizeRelV relativeFrom="margin">
+              <wp14:pctHeight>0</wp14:pctHeight>
+            </wp14:sizeRelV>
+          </wp:anchor>
+        </w:drawing>
+      </w:r>
+      <w:r>
+        <w:t>Tiemon Steegh</w:t>
+      </w:r>
+      <w:r>
+        <w:t>s</w:t>
+      </w:r>
       <w:r>
         <w:br w:type="page"/>
       </w:r>
     </w:p>
     <w:sdt>
       <w:sdtPr>
+        <w:rPr>
+          <w:rFonts w:asciiTheme="minorHAnsi" w:eastAsiaTheme="minorHAnsi" w:hAnsiTheme="minorHAnsi" w:cstheme="minorBidi"/>
+          <w:color w:val="auto"/>
+          <w:kern w:val="2"/>
+          <w:sz w:val="22"/>
+          <w:szCs w:val="22"/>
+          <w:lang w:eastAsia="en-US"/>
+          <w14:ligatures w14:val="standardContextual"/>
+        </w:rPr>
         <w:id w:val="-280802194"/>
         <w:docPartObj>
           <w:docPartGallery w:val="Table of Contents"/>
@@ -34,15 +116,8 @@
       </w:sdtPr>
       <w:sdtEndPr>
         <w:rPr>
-          <w:rFonts w:asciiTheme="minorHAnsi" w:eastAsiaTheme="minorHAnsi" w:hAnsiTheme="minorHAnsi" w:cstheme="minorBidi"/>
           <w:b/>
           <w:bCs/>
-          <w:color w:val="auto"/>
-          <w:kern w:val="2"/>
-          <w:sz w:val="22"/>
-          <w:szCs w:val="22"/>
-          <w:lang w:eastAsia="en-US"/>
-          <w14:ligatures w14:val="standardContextual"/>
         </w:rPr>
       </w:sdtEndPr>
       <w:sdtContent>
@@ -433,7 +508,23 @@
         </w:rPr>
       </w:pPr>
       <w:r>
-        <w:t>Binnen I2C systemen gaat er veel data heen en weer. Maar wat nou als twee masters tegelijkertijd data willen versturen naar een slave? In deze challenge ga ik kijken hoe je ervoor zorgt dat dit geen problemen oplevert, zodat de communicatie vlekkeloos blijft lopen. Een verdere beschrijving van mijn opstelling is in het volgende kopje beschreven.</w:t>
+        <w:t xml:space="preserve">Binnen I2C systemen gaat er veel data heen en weer. Maar wat nou als twee masters tegelijkertijd data willen versturen naar een </w:t>
+      </w:r>
+      <w:proofErr w:type="spellStart"/>
+      <w:r>
+        <w:t>slave</w:t>
+      </w:r>
+      <w:proofErr w:type="spellEnd"/>
+      <w:r>
+        <w:t xml:space="preserve">? In deze </w:t>
+      </w:r>
+      <w:proofErr w:type="spellStart"/>
+      <w:r>
+        <w:t>challenge</w:t>
+      </w:r>
+      <w:proofErr w:type="spellEnd"/>
+      <w:r>
+        <w:t xml:space="preserve"> ga ik kijken hoe je ervoor zorgt dat dit geen problemen oplevert, zodat de communicatie vlekkeloos blijft lopen. Een verdere beschrijving van mijn opstelling is in het volgende kopje beschreven.</w:t>
       </w:r>
       <w:r>
         <w:br w:type="page"/>
@@ -457,7 +548,71 @@
     <w:p/>
     <w:p>
       <w:r>
-        <w:t>Mijn systeem bestaat uit twee Arduino redboards (masters) en één Qwiic oled display (slave). Mijn systeem gaat als volgt te werk: De twee redboard masters en de Qwiic oled display zitten allemaal aan elkaar aan een I2C bus. Beiden masters kunnen data schrijven naar de display, om zo het gene wat afgebeeld wordt te veranderen. Voordat ze dit doen vragen ze eerst aan de andere master of deze niet al bezig is met het schrijven van data. Op het moment dat de master terugkrijgt van de andere master dat de bus beschikbaar is, zal hij data gaan schrijven. Het is belangrijk om op te merken dat de slave op zichzelf niet geprogrameerd wordt, dus alles wordt geregeld door de twee masters.</w:t>
+        <w:t xml:space="preserve">Mijn systeem bestaat uit twee </w:t>
+      </w:r>
+      <w:proofErr w:type="spellStart"/>
+      <w:r>
+        <w:t>Arduino</w:t>
+      </w:r>
+      <w:proofErr w:type="spellEnd"/>
+      <w:r>
+        <w:t xml:space="preserve"> redboards (masters) en één </w:t>
+      </w:r>
+      <w:proofErr w:type="spellStart"/>
+      <w:r>
+        <w:t>Qwiic</w:t>
+      </w:r>
+      <w:proofErr w:type="spellEnd"/>
+      <w:r>
+        <w:t xml:space="preserve"> </w:t>
+      </w:r>
+      <w:proofErr w:type="spellStart"/>
+      <w:r>
+        <w:t>oled</w:t>
+      </w:r>
+      <w:proofErr w:type="spellEnd"/>
+      <w:r>
+        <w:t xml:space="preserve"> display (</w:t>
+      </w:r>
+      <w:proofErr w:type="spellStart"/>
+      <w:r>
+        <w:t>slave</w:t>
+      </w:r>
+      <w:proofErr w:type="spellEnd"/>
+      <w:r>
+        <w:t xml:space="preserve">). Mijn systeem gaat als volgt te werk: De twee redboard masters en de </w:t>
+      </w:r>
+      <w:proofErr w:type="spellStart"/>
+      <w:r>
+        <w:t>Qwiic</w:t>
+      </w:r>
+      <w:proofErr w:type="spellEnd"/>
+      <w:r>
+        <w:t xml:space="preserve"> </w:t>
+      </w:r>
+      <w:proofErr w:type="spellStart"/>
+      <w:r>
+        <w:t>oled</w:t>
+      </w:r>
+      <w:proofErr w:type="spellEnd"/>
+      <w:r>
+        <w:t xml:space="preserve"> display zitten allemaal aan elkaar aan een I2C bus. Beiden masters kunnen data schrijven naar de display, om zo het gene wat afgebeeld wordt te veranderen. Voordat ze dit doen vragen ze eerst aan de andere master of deze niet al bezig is met het schrijven van data. Op het moment dat de master terugkrijgt van de andere master dat de bus beschikbaar is, zal hij data gaan schrijven. Het is belangrijk om op te merken dat de </w:t>
+      </w:r>
+      <w:proofErr w:type="spellStart"/>
+      <w:r>
+        <w:t>slave</w:t>
+      </w:r>
+      <w:proofErr w:type="spellEnd"/>
+      <w:r>
+        <w:t xml:space="preserve"> op zichzelf niet </w:t>
+      </w:r>
+      <w:proofErr w:type="spellStart"/>
+      <w:r>
+        <w:t>geprogrameerd</w:t>
+      </w:r>
+      <w:proofErr w:type="spellEnd"/>
+      <w:r>
+        <w:t xml:space="preserve"> wordt, dus alles wordt geregeld door de twee masters.</w:t>
       </w:r>
     </w:p>
     <w:p>
@@ -466,14 +621,6 @@
       </w:r>
     </w:p>
     <w:p>
-      <w:pPr>
-        <w:rPr>
-          <w:rFonts w:asciiTheme="majorHAnsi" w:eastAsiaTheme="majorEastAsia" w:hAnsiTheme="majorHAnsi" w:cstheme="majorBidi"/>
-          <w:color w:val="2F5496" w:themeColor="accent1" w:themeShade="BF"/>
-          <w:sz w:val="32"/>
-          <w:szCs w:val="32"/>
-        </w:rPr>
-      </w:pPr>
       <w:r>
         <w:rPr>
           <w:noProof/>
@@ -494,7 +641,7 @@
                     <pic:cNvPicPr/>
                   </pic:nvPicPr>
                   <pic:blipFill>
-                    <a:blip r:embed="rId6"/>
+                    <a:blip r:embed="rId7"/>
                     <a:stretch>
                       <a:fillRect/>
                     </a:stretch>
@@ -514,6 +661,477 @@
           </wp:inline>
         </w:drawing>
       </w:r>
+    </w:p>
+    <w:p>
+      <w:r>
+        <w:t>Om het systeem werkende te krijgen moeten de twee redboards steeds naar de SDA lijn kijken of deze hoog of laag is. Dit moet overheen komen met de bits die ze willen sturen. Als dit niet overeenkomt weten ze dus dan de ander bezig met schrijven. Om de SDA lijn te kunnen lezen moet ik eerst ontdekken of dit wel kan.</w:t>
+      </w:r>
+    </w:p>
+    <w:p>
+      <w:r>
+        <w:rPr>
+          <w:noProof/>
+        </w:rPr>
+        <w:drawing>
+          <wp:inline distT="0" distB="0" distL="0" distR="0" wp14:anchorId="5F567A3A" wp14:editId="468D45EA">
+            <wp:extent cx="3977798" cy="3070860"/>
+            <wp:effectExtent l="0" t="0" r="3810" b="0"/>
+            <wp:docPr id="2" name="Afbeelding 2" descr="RedBoard Plus Hookup Guide - SparkFun Learn"/>
+            <wp:cNvGraphicFramePr>
+              <a:graphicFrameLocks xmlns:a="http://schemas.openxmlformats.org/drawingml/2006/main" noChangeAspect="1"/>
+            </wp:cNvGraphicFramePr>
+            <a:graphic xmlns:a="http://schemas.openxmlformats.org/drawingml/2006/main">
+              <a:graphicData uri="http://schemas.openxmlformats.org/drawingml/2006/picture">
+                <pic:pic xmlns:pic="http://schemas.openxmlformats.org/drawingml/2006/picture">
+                  <pic:nvPicPr>
+                    <pic:cNvPr id="0" name="Picture 1" descr="RedBoard Plus Hookup Guide - SparkFun Learn"/>
+                    <pic:cNvPicPr>
+                      <a:picLocks noChangeAspect="1" noChangeArrowheads="1"/>
+                    </pic:cNvPicPr>
+                  </pic:nvPicPr>
+                  <pic:blipFill>
+                    <a:blip r:embed="rId8">
+                      <a:extLst>
+                        <a:ext uri="{28A0092B-C50C-407E-A947-70E740481C1C}">
+                          <a14:useLocalDpi xmlns:a14="http://schemas.microsoft.com/office/drawing/2010/main" val="0"/>
+                        </a:ext>
+                      </a:extLst>
+                    </a:blip>
+                    <a:srcRect/>
+                    <a:stretch>
+                      <a:fillRect/>
+                    </a:stretch>
+                  </pic:blipFill>
+                  <pic:spPr bwMode="auto">
+                    <a:xfrm>
+                      <a:off x="0" y="0"/>
+                      <a:ext cx="3979486" cy="3072163"/>
+                    </a:xfrm>
+                    <a:prstGeom prst="rect">
+                      <a:avLst/>
+                    </a:prstGeom>
+                    <a:noFill/>
+                    <a:ln>
+                      <a:noFill/>
+                    </a:ln>
+                  </pic:spPr>
+                </pic:pic>
+              </a:graphicData>
+            </a:graphic>
+          </wp:inline>
+        </w:drawing>
+      </w:r>
+    </w:p>
+    <w:p/>
+    <w:p>
+      <w:pPr>
+        <w:pStyle w:val="Kop1"/>
+        <w:numPr>
+          <w:ilvl w:val="0"/>
+          <w:numId w:val="1"/>
+        </w:numPr>
+      </w:pPr>
+      <w:r>
+        <w:lastRenderedPageBreak/>
+        <w:t>Onderzoek</w:t>
+      </w:r>
+    </w:p>
+    <w:p/>
+    <w:p>
+      <w:pPr>
+        <w:pStyle w:val="Kop2"/>
+        <w:numPr>
+          <w:ilvl w:val="1"/>
+          <w:numId w:val="1"/>
+        </w:numPr>
+      </w:pPr>
+      <w:r>
+        <w:t xml:space="preserve">Versie 1: </w:t>
+      </w:r>
+      <w:r>
+        <w:t>Status opvragen</w:t>
+      </w:r>
+    </w:p>
+    <w:p>
+      <w:r>
+        <w:t>Voor de daadwerkelijke implementatie ben ik door veel verschillende versies gegaan. Mijn eerste oplossing was doormiddel van de masters eerst een bericht naar de ander te laten sturen voor het opvragen van of de bus beschikbaar is. Echter kwam ik erachter dat als ik dit precies tegelijk zou doen, dan zou dit nog steeds zorgen voor problemen.</w:t>
+      </w:r>
+    </w:p>
+    <w:p>
+      <w:r>
+        <w:rPr>
+          <w:noProof/>
+        </w:rPr>
+        <w:drawing>
+          <wp:inline distT="0" distB="0" distL="0" distR="0" wp14:anchorId="5A8DEA56" wp14:editId="1163C2D5">
+            <wp:extent cx="5760720" cy="2675255"/>
+            <wp:effectExtent l="0" t="0" r="0" b="0"/>
+            <wp:docPr id="3" name="Afbeelding 3" descr="Afbeelding met tekst, schermopname, Lettertype&#10;&#10;Automatisch gegenereerde beschrijving"/>
+            <wp:cNvGraphicFramePr>
+              <a:graphicFrameLocks xmlns:a="http://schemas.openxmlformats.org/drawingml/2006/main" noChangeAspect="1"/>
+            </wp:cNvGraphicFramePr>
+            <a:graphic xmlns:a="http://schemas.openxmlformats.org/drawingml/2006/main">
+              <a:graphicData uri="http://schemas.openxmlformats.org/drawingml/2006/picture">
+                <pic:pic xmlns:pic="http://schemas.openxmlformats.org/drawingml/2006/picture">
+                  <pic:nvPicPr>
+                    <pic:cNvPr id="3" name="Afbeelding 3" descr="Afbeelding met tekst, schermopname, Lettertype&#10;&#10;Automatisch gegenereerde beschrijving"/>
+                    <pic:cNvPicPr/>
+                  </pic:nvPicPr>
+                  <pic:blipFill>
+                    <a:blip r:embed="rId9"/>
+                    <a:stretch>
+                      <a:fillRect/>
+                    </a:stretch>
+                  </pic:blipFill>
+                  <pic:spPr>
+                    <a:xfrm>
+                      <a:off x="0" y="0"/>
+                      <a:ext cx="5760720" cy="2675255"/>
+                    </a:xfrm>
+                    <a:prstGeom prst="rect">
+                      <a:avLst/>
+                    </a:prstGeom>
+                  </pic:spPr>
+                </pic:pic>
+              </a:graphicData>
+            </a:graphic>
+          </wp:inline>
+        </w:drawing>
+      </w:r>
+      <w:r>
+        <w:t xml:space="preserve"> </w:t>
+      </w:r>
+    </w:p>
+    <w:p>
+      <w:pPr>
+        <w:pStyle w:val="Kop2"/>
+        <w:numPr>
+          <w:ilvl w:val="1"/>
+          <w:numId w:val="1"/>
+        </w:numPr>
+      </w:pPr>
+      <w:r>
+        <w:t xml:space="preserve">Versie 2: </w:t>
+      </w:r>
+      <w:proofErr w:type="spellStart"/>
+      <w:r>
+        <w:t>Lowcode</w:t>
+      </w:r>
+      <w:proofErr w:type="spellEnd"/>
+      <w:r>
+        <w:t xml:space="preserve"> </w:t>
+      </w:r>
+      <w:r>
+        <w:t>data lezen</w:t>
+      </w:r>
+    </w:p>
+    <w:p>
+      <w:r>
+        <w:t xml:space="preserve">Hierna ben ik gaan kijken naar een </w:t>
+      </w:r>
+      <w:proofErr w:type="spellStart"/>
+      <w:r>
+        <w:t>lowcode</w:t>
+      </w:r>
+      <w:proofErr w:type="spellEnd"/>
+      <w:r>
+        <w:t xml:space="preserve"> oplossing om de SDA lijn af te lezen. Echter had deze oplossing ook nog een probleem. Deze methode leest alleen data af die naar het adres van de desbetreffende master wordt gestuurd. Dit betekent dus dat als de master data zou gaan sturen naar de </w:t>
+      </w:r>
+      <w:proofErr w:type="spellStart"/>
+      <w:r>
+        <w:t>slave</w:t>
+      </w:r>
+      <w:proofErr w:type="spellEnd"/>
+      <w:r>
+        <w:t xml:space="preserve"> op exact hetzelfde moment er nog steeds een probleem optreed.</w:t>
+      </w:r>
+    </w:p>
+    <w:p>
+      <w:r>
+        <w:rPr>
+          <w:noProof/>
+        </w:rPr>
+        <w:drawing>
+          <wp:inline distT="0" distB="0" distL="0" distR="0" wp14:anchorId="1A328F34" wp14:editId="20AC8261">
+            <wp:extent cx="5760720" cy="1224280"/>
+            <wp:effectExtent l="0" t="0" r="0" b="0"/>
+            <wp:docPr id="4" name="Afbeelding 4" descr="Afbeelding met tekst, schermopname, Lettertype&#10;&#10;Automatisch gegenereerde beschrijving"/>
+            <wp:cNvGraphicFramePr>
+              <a:graphicFrameLocks xmlns:a="http://schemas.openxmlformats.org/drawingml/2006/main" noChangeAspect="1"/>
+            </wp:cNvGraphicFramePr>
+            <a:graphic xmlns:a="http://schemas.openxmlformats.org/drawingml/2006/main">
+              <a:graphicData uri="http://schemas.openxmlformats.org/drawingml/2006/picture">
+                <pic:pic xmlns:pic="http://schemas.openxmlformats.org/drawingml/2006/picture">
+                  <pic:nvPicPr>
+                    <pic:cNvPr id="4" name="Afbeelding 4" descr="Afbeelding met tekst, schermopname, Lettertype&#10;&#10;Automatisch gegenereerde beschrijving"/>
+                    <pic:cNvPicPr/>
+                  </pic:nvPicPr>
+                  <pic:blipFill>
+                    <a:blip r:embed="rId10"/>
+                    <a:stretch>
+                      <a:fillRect/>
+                    </a:stretch>
+                  </pic:blipFill>
+                  <pic:spPr>
+                    <a:xfrm>
+                      <a:off x="0" y="0"/>
+                      <a:ext cx="5760720" cy="1224280"/>
+                    </a:xfrm>
+                    <a:prstGeom prst="rect">
+                      <a:avLst/>
+                    </a:prstGeom>
+                  </pic:spPr>
+                </pic:pic>
+              </a:graphicData>
+            </a:graphic>
+          </wp:inline>
+        </w:drawing>
+      </w:r>
+      <w:r>
+        <w:t xml:space="preserve"> </w:t>
+      </w:r>
+    </w:p>
+    <w:p/>
+    <w:p/>
+    <w:p/>
+    <w:p/>
+    <w:p/>
+    <w:p/>
+    <w:p>
+      <w:pPr>
+        <w:pStyle w:val="Kop2"/>
+        <w:numPr>
+          <w:ilvl w:val="1"/>
+          <w:numId w:val="1"/>
+        </w:numPr>
+      </w:pPr>
+      <w:r>
+        <w:lastRenderedPageBreak/>
+        <w:t>Versie 3: SDA-lijn direct uitlezen</w:t>
+      </w:r>
+    </w:p>
+    <w:p/>
+    <w:p>
+      <w:r>
+        <w:t xml:space="preserve">Tenslotte mijn laatste versie lijkt wel een geldige oplossing te zijn. Door direct de SDA-lijn af te lezen kan ik aan de lijn zien of de andere master bezig. Op het moment dat er geen data wordt geschreven word de lijn als hoog afgelezen. Maar op het moment dat dus de andere master data gaat schrijven naar de </w:t>
+      </w:r>
+      <w:proofErr w:type="spellStart"/>
+      <w:r>
+        <w:t>slave</w:t>
+      </w:r>
+      <w:proofErr w:type="spellEnd"/>
+      <w:r>
+        <w:t>, kan de master dit waarnemen.</w:t>
+      </w:r>
+    </w:p>
+    <w:p>
+      <w:r>
+        <w:rPr>
+          <w:noProof/>
+        </w:rPr>
+        <w:drawing>
+          <wp:inline distT="0" distB="0" distL="0" distR="0" wp14:anchorId="233174F1" wp14:editId="441BE2F4">
+            <wp:extent cx="3438525" cy="352425"/>
+            <wp:effectExtent l="0" t="0" r="9525" b="9525"/>
+            <wp:docPr id="7" name="Afbeelding 7"/>
+            <wp:cNvGraphicFramePr>
+              <a:graphicFrameLocks xmlns:a="http://schemas.openxmlformats.org/drawingml/2006/main" noChangeAspect="1"/>
+            </wp:cNvGraphicFramePr>
+            <a:graphic xmlns:a="http://schemas.openxmlformats.org/drawingml/2006/main">
+              <a:graphicData uri="http://schemas.openxmlformats.org/drawingml/2006/picture">
+                <pic:pic xmlns:pic="http://schemas.openxmlformats.org/drawingml/2006/picture">
+                  <pic:nvPicPr>
+                    <pic:cNvPr id="1" name=""/>
+                    <pic:cNvPicPr/>
+                  </pic:nvPicPr>
+                  <pic:blipFill>
+                    <a:blip r:embed="rId11"/>
+                    <a:stretch>
+                      <a:fillRect/>
+                    </a:stretch>
+                  </pic:blipFill>
+                  <pic:spPr>
+                    <a:xfrm>
+                      <a:off x="0" y="0"/>
+                      <a:ext cx="3438525" cy="352425"/>
+                    </a:xfrm>
+                    <a:prstGeom prst="rect">
+                      <a:avLst/>
+                    </a:prstGeom>
+                  </pic:spPr>
+                </pic:pic>
+              </a:graphicData>
+            </a:graphic>
+          </wp:inline>
+        </w:drawing>
+      </w:r>
+    </w:p>
+    <w:p>
+      <w:r>
+        <w:rPr>
+          <w:noProof/>
+        </w:rPr>
+        <w:drawing>
+          <wp:inline distT="0" distB="0" distL="0" distR="0" wp14:anchorId="68EF23E4" wp14:editId="75185795">
+            <wp:extent cx="1745324" cy="1859280"/>
+            <wp:effectExtent l="0" t="0" r="0" b="0"/>
+            <wp:docPr id="6" name="Afbeelding 6" descr="Afbeelding met tekst, schermopname&#10;&#10;Automatisch gegenereerde beschrijving"/>
+            <wp:cNvGraphicFramePr>
+              <a:graphicFrameLocks xmlns:a="http://schemas.openxmlformats.org/drawingml/2006/main" noChangeAspect="1"/>
+            </wp:cNvGraphicFramePr>
+            <a:graphic xmlns:a="http://schemas.openxmlformats.org/drawingml/2006/main">
+              <a:graphicData uri="http://schemas.openxmlformats.org/drawingml/2006/picture">
+                <pic:pic xmlns:pic="http://schemas.openxmlformats.org/drawingml/2006/picture">
+                  <pic:nvPicPr>
+                    <pic:cNvPr id="6" name="Afbeelding 6" descr="Afbeelding met tekst, schermopname&#10;&#10;Automatisch gegenereerde beschrijving"/>
+                    <pic:cNvPicPr/>
+                  </pic:nvPicPr>
+                  <pic:blipFill>
+                    <a:blip r:embed="rId12"/>
+                    <a:stretch>
+                      <a:fillRect/>
+                    </a:stretch>
+                  </pic:blipFill>
+                  <pic:spPr>
+                    <a:xfrm>
+                      <a:off x="0" y="0"/>
+                      <a:ext cx="1746424" cy="1860452"/>
+                    </a:xfrm>
+                    <a:prstGeom prst="rect">
+                      <a:avLst/>
+                    </a:prstGeom>
+                  </pic:spPr>
+                </pic:pic>
+              </a:graphicData>
+            </a:graphic>
+          </wp:inline>
+        </w:drawing>
+      </w:r>
+      <w:r>
+        <w:t xml:space="preserve"> </w:t>
+      </w:r>
+    </w:p>
+    <w:p>
+      <w:r>
+        <w:t xml:space="preserve">Om nu een mooie POC laat ik de masters een byte aan data sturen en niet een volledige afbeelding omdat dit erg veel bits zijn om te </w:t>
+      </w:r>
+      <w:proofErr w:type="spellStart"/>
+      <w:r>
+        <w:t>controlleren</w:t>
+      </w:r>
+      <w:proofErr w:type="spellEnd"/>
+      <w:r>
+        <w:t>. Voor deze POC gebruik ik dus de methode hieronder.</w:t>
+      </w:r>
+    </w:p>
+    <w:p>
+      <w:r>
+        <w:rPr>
+          <w:noProof/>
+        </w:rPr>
+        <w:drawing>
+          <wp:inline distT="0" distB="0" distL="0" distR="0" wp14:anchorId="686825E7" wp14:editId="55331FDC">
+            <wp:extent cx="3909060" cy="212363"/>
+            <wp:effectExtent l="0" t="0" r="0" b="0"/>
+            <wp:docPr id="8" name="Afbeelding 8"/>
+            <wp:cNvGraphicFramePr>
+              <a:graphicFrameLocks xmlns:a="http://schemas.openxmlformats.org/drawingml/2006/main" noChangeAspect="1"/>
+            </wp:cNvGraphicFramePr>
+            <a:graphic xmlns:a="http://schemas.openxmlformats.org/drawingml/2006/main">
+              <a:graphicData uri="http://schemas.openxmlformats.org/drawingml/2006/picture">
+                <pic:pic xmlns:pic="http://schemas.openxmlformats.org/drawingml/2006/picture">
+                  <pic:nvPicPr>
+                    <pic:cNvPr id="1" name=""/>
+                    <pic:cNvPicPr/>
+                  </pic:nvPicPr>
+                  <pic:blipFill>
+                    <a:blip r:embed="rId13"/>
+                    <a:stretch>
+                      <a:fillRect/>
+                    </a:stretch>
+                  </pic:blipFill>
+                  <pic:spPr>
+                    <a:xfrm>
+                      <a:off x="0" y="0"/>
+                      <a:ext cx="3967745" cy="215551"/>
+                    </a:xfrm>
+                    <a:prstGeom prst="rect">
+                      <a:avLst/>
+                    </a:prstGeom>
+                  </pic:spPr>
+                </pic:pic>
+              </a:graphicData>
+            </a:graphic>
+          </wp:inline>
+        </w:drawing>
+      </w:r>
+      <w:r>
+        <w:t xml:space="preserve"> </w:t>
+      </w:r>
+    </w:p>
+    <w:p>
+      <w:r>
+        <w:rPr>
+          <w:noProof/>
+        </w:rPr>
+        <w:drawing>
+          <wp:anchor distT="0" distB="0" distL="114300" distR="114300" simplePos="0" relativeHeight="251660288" behindDoc="0" locked="0" layoutInCell="1" allowOverlap="1" wp14:anchorId="3140BD4E" wp14:editId="31D9E6BC">
+            <wp:simplePos x="0" y="0"/>
+            <wp:positionH relativeFrom="column">
+              <wp:posOffset>3588385</wp:posOffset>
+            </wp:positionH>
+            <wp:positionV relativeFrom="paragraph">
+              <wp:posOffset>12700</wp:posOffset>
+            </wp:positionV>
+            <wp:extent cx="1892300" cy="4061460"/>
+            <wp:effectExtent l="0" t="0" r="0" b="0"/>
+            <wp:wrapSquare wrapText="bothSides"/>
+            <wp:docPr id="10" name="Afbeelding 10" descr="Afbeelding met tekst, schermopname, software, Multimediasoftware&#10;&#10;Automatisch gegenereerde beschrijving"/>
+            <wp:cNvGraphicFramePr>
+              <a:graphicFrameLocks xmlns:a="http://schemas.openxmlformats.org/drawingml/2006/main" noChangeAspect="1"/>
+            </wp:cNvGraphicFramePr>
+            <a:graphic xmlns:a="http://schemas.openxmlformats.org/drawingml/2006/main">
+              <a:graphicData uri="http://schemas.openxmlformats.org/drawingml/2006/picture">
+                <pic:pic xmlns:pic="http://schemas.openxmlformats.org/drawingml/2006/picture">
+                  <pic:nvPicPr>
+                    <pic:cNvPr id="10" name="Afbeelding 10" descr="Afbeelding met tekst, schermopname, software, Multimediasoftware&#10;&#10;Automatisch gegenereerde beschrijving"/>
+                    <pic:cNvPicPr/>
+                  </pic:nvPicPr>
+                  <pic:blipFill>
+                    <a:blip r:embed="rId14">
+                      <a:extLst>
+                        <a:ext uri="{28A0092B-C50C-407E-A947-70E740481C1C}">
+                          <a14:useLocalDpi xmlns:a14="http://schemas.microsoft.com/office/drawing/2010/main" val="0"/>
+                        </a:ext>
+                      </a:extLst>
+                    </a:blip>
+                    <a:stretch>
+                      <a:fillRect/>
+                    </a:stretch>
+                  </pic:blipFill>
+                  <pic:spPr>
+                    <a:xfrm>
+                      <a:off x="0" y="0"/>
+                      <a:ext cx="1892300" cy="4061460"/>
+                    </a:xfrm>
+                    <a:prstGeom prst="rect">
+                      <a:avLst/>
+                    </a:prstGeom>
+                  </pic:spPr>
+                </pic:pic>
+              </a:graphicData>
+            </a:graphic>
+          </wp:anchor>
+        </w:drawing>
+      </w:r>
+      <w:r>
+        <w:t>Als je nu kijkt wat de andere master op de SDA leest kan hij vrij accuraat zien hoe de data wordt gestuurd.</w:t>
+      </w:r>
+    </w:p>
+    <w:p>
+      <w:r>
+        <w:t xml:space="preserve">  </w:t>
+      </w:r>
       <w:r>
         <w:br w:type="page"/>
       </w:r>
@@ -547,23 +1165,127 @@
       <w:pPr>
         <w:pStyle w:val="Normaalweb"/>
         <w:spacing w:before="0" w:beforeAutospacing="0" w:after="0" w:afterAutospacing="0" w:line="480" w:lineRule="auto"/>
-      </w:pPr>
+        <w:rPr>
+          <w:rStyle w:val="Hyperlink"/>
+        </w:rPr>
+      </w:pPr>
+      <w:proofErr w:type="spellStart"/>
       <w:r>
         <w:rPr>
           <w:i/>
           <w:iCs/>
         </w:rPr>
-        <w:t>Qwiic Micro OLED Hookup Guide - SparkFun Learn</w:t>
-      </w:r>
-      <w:r>
-        <w:t xml:space="preserve">. (z.d.). </w:t>
-      </w:r>
-      <w:hyperlink r:id="rId7" w:history="1">
+        <w:t>Qwiic</w:t>
+      </w:r>
+      <w:proofErr w:type="spellEnd"/>
+      <w:r>
+        <w:rPr>
+          <w:i/>
+          <w:iCs/>
+        </w:rPr>
+        <w:t xml:space="preserve"> Micro OLED </w:t>
+      </w:r>
+      <w:proofErr w:type="spellStart"/>
+      <w:r>
+        <w:rPr>
+          <w:i/>
+          <w:iCs/>
+        </w:rPr>
+        <w:t>Hookup</w:t>
+      </w:r>
+      <w:proofErr w:type="spellEnd"/>
+      <w:r>
+        <w:rPr>
+          <w:i/>
+          <w:iCs/>
+        </w:rPr>
+        <w:t xml:space="preserve"> Guide - </w:t>
+      </w:r>
+      <w:proofErr w:type="spellStart"/>
+      <w:r>
+        <w:rPr>
+          <w:i/>
+          <w:iCs/>
+        </w:rPr>
+        <w:t>SparkFun</w:t>
+      </w:r>
+      <w:proofErr w:type="spellEnd"/>
+      <w:r>
+        <w:rPr>
+          <w:i/>
+          <w:iCs/>
+        </w:rPr>
+        <w:t xml:space="preserve"> </w:t>
+      </w:r>
+      <w:proofErr w:type="spellStart"/>
+      <w:r>
+        <w:rPr>
+          <w:i/>
+          <w:iCs/>
+        </w:rPr>
+        <w:t>Learn</w:t>
+      </w:r>
+      <w:proofErr w:type="spellEnd"/>
+      <w:r>
+        <w:t>. (</w:t>
+      </w:r>
+      <w:proofErr w:type="spellStart"/>
+      <w:r>
+        <w:t>z.d.</w:t>
+      </w:r>
+      <w:proofErr w:type="spellEnd"/>
+      <w:r>
+        <w:t xml:space="preserve">). </w:t>
+      </w:r>
+      <w:hyperlink r:id="rId15" w:history="1">
         <w:r>
           <w:rPr>
             <w:rStyle w:val="Hyperlink"/>
           </w:rPr>
           <w:t>https://learn.sparkfun.com/tutorials/qwiic-micro-oled-hookup-guide/all</w:t>
+        </w:r>
+      </w:hyperlink>
+    </w:p>
+    <w:p>
+      <w:pPr>
+        <w:pStyle w:val="Normaalweb"/>
+        <w:spacing w:before="0" w:beforeAutospacing="0" w:after="0" w:afterAutospacing="0" w:line="480" w:lineRule="auto"/>
+        <w:rPr>
+          <w:rStyle w:val="Hyperlink"/>
+        </w:rPr>
+      </w:pPr>
+    </w:p>
+    <w:p>
+      <w:pPr>
+        <w:pStyle w:val="Normaalweb"/>
+        <w:spacing w:before="0" w:beforeAutospacing="0" w:after="0" w:afterAutospacing="0" w:line="480" w:lineRule="auto"/>
+        <w:rPr>
+          <w:i/>
+          <w:iCs/>
+        </w:rPr>
+      </w:pPr>
+      <w:r>
+        <w:rPr>
+          <w:rStyle w:val="Hyperlink"/>
+          <w:i/>
+          <w:iCs/>
+          <w:color w:val="auto"/>
+          <w:u w:val="none"/>
+        </w:rPr>
+        <w:t>ATmega328P datasheet</w:t>
+      </w:r>
+    </w:p>
+    <w:p>
+      <w:pPr>
+        <w:pStyle w:val="Normaalweb"/>
+        <w:spacing w:before="0" w:beforeAutospacing="0" w:after="0" w:afterAutospacing="0" w:line="480" w:lineRule="auto"/>
+      </w:pPr>
+      <w:hyperlink r:id="rId16" w:history="1">
+        <w:r>
+          <w:rPr>
+            <w:rStyle w:val="Hyperlink"/>
+          </w:rPr>
+          <w:t>https://ww1.microchip.com/downloads/en/DeviceDoc/Atmel-7810-Automotive-Microcontrollers-ATmega328P_Datasheet.pdf</w:t>
         </w:r>
       </w:hyperlink>
     </w:p>
@@ -588,9 +1310,9 @@
 <w:numbering xmlns:wpc="http://schemas.microsoft.com/office/word/2010/wordprocessingCanvas" xmlns:cx="http://schemas.microsoft.com/office/drawing/2014/chartex" xmlns:cx1="http://schemas.microsoft.com/office/drawing/2015/9/8/chartex" xmlns:cx2="http://schemas.microsoft.com/office/drawing/2015/10/21/chartex" xmlns:cx3="http://schemas.microsoft.com/office/drawing/2016/5/9/chartex" xmlns:cx4="http://schemas.microsoft.com/office/drawing/2016/5/10/chartex" xmlns:cx5="http://schemas.microsoft.com/office/drawing/2016/5/11/chartex" xmlns:cx6="http://schemas.microsoft.com/office/drawing/2016/5/12/chartex" xmlns:cx7="http://schemas.microsoft.com/office/drawing/2016/5/13/chartex" xmlns:cx8="http://schemas.microsoft.com/office/drawing/2016/5/14/chartex" xmlns:mc="http://schemas.openxmlformats.org/markup-compatibility/2006" xmlns:aink="http://schemas.microsoft.com/office/drawing/2016/ink" xmlns:am3d="http://schemas.microsoft.com/office/drawing/2017/model3d" xmlns:o="urn:schemas-microsoft-com:office:office" xmlns:oel="http://schemas.microsoft.com/office/2019/extlst" xmlns:r="http://schemas.openxmlformats.org/officeDocument/2006/relationships" xmlns:m="http://schemas.openxmlformats.org/officeDocument/2006/math" xmlns:v="urn:schemas-microsoft-com:vml" xmlns:wp14="http://schemas.microsoft.com/office/word/2010/wordprocessingDrawing" xmlns:wp="http://schemas.openxmlformats.org/drawingml/2006/wordprocessingDrawing" xmlns:w10="urn:schemas-microsoft-com:office:word" xmlns:w="http://schemas.openxmlformats.org/wordprocessingml/2006/main" xmlns:w14="http://schemas.microsoft.com/office/word/2010/wordml" xmlns:w15="http://schemas.microsoft.com/office/word/2012/wordml" xmlns:w16cex="http://schemas.microsoft.com/office/word/2018/wordml/cex" xmlns:w16cid="http://schemas.microsoft.com/office/word/2016/wordml/cid" xmlns:w16="http://schemas.microsoft.com/office/word/2018/wordml" xmlns:w16du="http://schemas.microsoft.com/office/word/2023/wordml/word16du" xmlns:w16sdtdh="http://schemas.microsoft.com/office/word/2020/wordml/sdtdatahash" xmlns:w16se="http://schemas.microsoft.com/office/word/2015/wordml/symex" xmlns:wpg="http://schemas.microsoft.com/office/word/2010/wordprocessingGroup" xmlns:wpi="http://schemas.microsoft.com/office/word/2010/wordprocessingInk" xmlns:wne="http://schemas.microsoft.com/office/word/2006/wordml" xmlns:wps="http://schemas.microsoft.com/office/word/2010/wordprocessingShape" mc:Ignorable="w14 w15 w16se w16cid w16 w16cex w16sdtdh wp14">
   <w:abstractNum w:abstractNumId="0" w15:restartNumberingAfterBreak="0">
     <w:nsid w:val="66AF23AE"/>
-    <w:multiLevelType w:val="hybridMultilevel"/>
-    <w:tmpl w:val="C5F4B494"/>
-    <w:lvl w:ilvl="0" w:tplc="0413000F">
+    <w:multiLevelType w:val="multilevel"/>
+    <w:tmpl w:val="EC4CB7C8"/>
+    <w:lvl w:ilvl="0">
       <w:start w:val="1"/>
       <w:numFmt w:val="decimal"/>
       <w:lvlText w:val="%1."/>
@@ -602,77 +1324,109 @@
         <w:rFonts w:hint="default"/>
       </w:rPr>
     </w:lvl>
-    <w:lvl w:ilvl="1" w:tplc="04130019" w:tentative="1">
-      <w:start w:val="1"/>
-      <w:numFmt w:val="lowerLetter"/>
-      <w:lvlText w:val="%2."/>
-      <w:lvlJc w:val="left"/>
-      <w:pPr>
-        <w:ind w:left="1440" w:hanging="360"/>
-      </w:pPr>
-    </w:lvl>
-    <w:lvl w:ilvl="2" w:tplc="0413001B" w:tentative="1">
-      <w:start w:val="1"/>
-      <w:numFmt w:val="lowerRoman"/>
-      <w:lvlText w:val="%3."/>
-      <w:lvlJc w:val="right"/>
-      <w:pPr>
-        <w:ind w:left="2160" w:hanging="180"/>
-      </w:pPr>
-    </w:lvl>
-    <w:lvl w:ilvl="3" w:tplc="0413000F" w:tentative="1">
+    <w:lvl w:ilvl="1">
       <w:start w:val="1"/>
       <w:numFmt w:val="decimal"/>
-      <w:lvlText w:val="%4."/>
+      <w:isLgl/>
+      <w:lvlText w:val="%1.%2."/>
       <w:lvlJc w:val="left"/>
       <w:pPr>
-        <w:ind w:left="2880" w:hanging="360"/>
-      </w:pPr>
+        <w:ind w:left="1080" w:hanging="720"/>
+      </w:pPr>
+      <w:rPr>
+        <w:rFonts w:hint="default"/>
+      </w:rPr>
     </w:lvl>
-    <w:lvl w:ilvl="4" w:tplc="04130019" w:tentative="1">
-      <w:start w:val="1"/>
-      <w:numFmt w:val="lowerLetter"/>
-      <w:lvlText w:val="%5."/>
-      <w:lvlJc w:val="left"/>
-      <w:pPr>
-        <w:ind w:left="3600" w:hanging="360"/>
-      </w:pPr>
-    </w:lvl>
-    <w:lvl w:ilvl="5" w:tplc="0413001B" w:tentative="1">
-      <w:start w:val="1"/>
-      <w:numFmt w:val="lowerRoman"/>
-      <w:lvlText w:val="%6."/>
-      <w:lvlJc w:val="right"/>
-      <w:pPr>
-        <w:ind w:left="4320" w:hanging="180"/>
-      </w:pPr>
-    </w:lvl>
-    <w:lvl w:ilvl="6" w:tplc="0413000F" w:tentative="1">
+    <w:lvl w:ilvl="2">
       <w:start w:val="1"/>
       <w:numFmt w:val="decimal"/>
-      <w:lvlText w:val="%7."/>
+      <w:isLgl/>
+      <w:lvlText w:val="%1.%2.%3."/>
       <w:lvlJc w:val="left"/>
       <w:pPr>
-        <w:ind w:left="5040" w:hanging="360"/>
-      </w:pPr>
+        <w:ind w:left="1080" w:hanging="720"/>
+      </w:pPr>
+      <w:rPr>
+        <w:rFonts w:hint="default"/>
+      </w:rPr>
     </w:lvl>
-    <w:lvl w:ilvl="7" w:tplc="04130019" w:tentative="1">
+    <w:lvl w:ilvl="3">
       <w:start w:val="1"/>
-      <w:numFmt w:val="lowerLetter"/>
-      <w:lvlText w:val="%8."/>
+      <w:numFmt w:val="decimal"/>
+      <w:isLgl/>
+      <w:lvlText w:val="%1.%2.%3.%4."/>
       <w:lvlJc w:val="left"/>
       <w:pPr>
-        <w:ind w:left="5760" w:hanging="360"/>
-      </w:pPr>
+        <w:ind w:left="1440" w:hanging="1080"/>
+      </w:pPr>
+      <w:rPr>
+        <w:rFonts w:hint="default"/>
+      </w:rPr>
     </w:lvl>
-    <w:lvl w:ilvl="8" w:tplc="0413001B" w:tentative="1">
+    <w:lvl w:ilvl="4">
       <w:start w:val="1"/>
-      <w:numFmt w:val="lowerRoman"/>
-      <w:lvlText w:val="%9."/>
-      <w:lvlJc w:val="right"/>
-      <w:pPr>
-        <w:ind w:left="6480" w:hanging="180"/>
-      </w:pPr>
+      <w:numFmt w:val="decimal"/>
+      <w:isLgl/>
+      <w:lvlText w:val="%1.%2.%3.%4.%5."/>
+      <w:lvlJc w:val="left"/>
+      <w:pPr>
+        <w:ind w:left="1440" w:hanging="1080"/>
+      </w:pPr>
+      <w:rPr>
+        <w:rFonts w:hint="default"/>
+      </w:rPr>
+    </w:lvl>
+    <w:lvl w:ilvl="5">
+      <w:start w:val="1"/>
+      <w:numFmt w:val="decimal"/>
+      <w:isLgl/>
+      <w:lvlText w:val="%1.%2.%3.%4.%5.%6."/>
+      <w:lvlJc w:val="left"/>
+      <w:pPr>
+        <w:ind w:left="1800" w:hanging="1440"/>
+      </w:pPr>
+      <w:rPr>
+        <w:rFonts w:hint="default"/>
+      </w:rPr>
+    </w:lvl>
+    <w:lvl w:ilvl="6">
+      <w:start w:val="1"/>
+      <w:numFmt w:val="decimal"/>
+      <w:isLgl/>
+      <w:lvlText w:val="%1.%2.%3.%4.%5.%6.%7."/>
+      <w:lvlJc w:val="left"/>
+      <w:pPr>
+        <w:ind w:left="1800" w:hanging="1440"/>
+      </w:pPr>
+      <w:rPr>
+        <w:rFonts w:hint="default"/>
+      </w:rPr>
+    </w:lvl>
+    <w:lvl w:ilvl="7">
+      <w:start w:val="1"/>
+      <w:numFmt w:val="decimal"/>
+      <w:isLgl/>
+      <w:lvlText w:val="%1.%2.%3.%4.%5.%6.%7.%8."/>
+      <w:lvlJc w:val="left"/>
+      <w:pPr>
+        <w:ind w:left="2160" w:hanging="1800"/>
+      </w:pPr>
+      <w:rPr>
+        <w:rFonts w:hint="default"/>
+      </w:rPr>
+    </w:lvl>
+    <w:lvl w:ilvl="8">
+      <w:start w:val="1"/>
+      <w:numFmt w:val="decimal"/>
+      <w:isLgl/>
+      <w:lvlText w:val="%1.%2.%3.%4.%5.%6.%7.%8.%9."/>
+      <w:lvlJc w:val="left"/>
+      <w:pPr>
+        <w:ind w:left="2160" w:hanging="1800"/>
+      </w:pPr>
+      <w:rPr>
+        <w:rFonts w:hint="default"/>
+      </w:rPr>
     </w:lvl>
   </w:abstractNum>
   <w:num w:numId="1" w16cid:durableId="1687049657">
@@ -1103,6 +1857,28 @@
       <w:szCs w:val="32"/>
     </w:rPr>
   </w:style>
+  <w:style w:type="paragraph" w:styleId="Kop2">
+    <w:name w:val="heading 2"/>
+    <w:basedOn w:val="Standaard"/>
+    <w:next w:val="Standaard"/>
+    <w:link w:val="Kop2Char"/>
+    <w:uiPriority w:val="9"/>
+    <w:unhideWhenUsed/>
+    <w:qFormat/>
+    <w:rsid w:val="00C35282"/>
+    <w:pPr>
+      <w:keepNext/>
+      <w:keepLines/>
+      <w:spacing w:before="40" w:after="0"/>
+      <w:outlineLvl w:val="1"/>
+    </w:pPr>
+    <w:rPr>
+      <w:rFonts w:asciiTheme="majorHAnsi" w:eastAsiaTheme="majorEastAsia" w:hAnsiTheme="majorHAnsi" w:cstheme="majorBidi"/>
+      <w:color w:val="2F5496" w:themeColor="accent1" w:themeShade="BF"/>
+      <w:sz w:val="26"/>
+      <w:szCs w:val="26"/>
+    </w:rPr>
+  </w:style>
   <w:style w:type="character" w:default="1" w:styleId="Standaardalinea-lettertype">
     <w:name w:val="Default Paragraph Font"/>
     <w:uiPriority w:val="1"/>
@@ -1247,6 +2023,19 @@
     <w:pPr>
       <w:spacing w:after="100"/>
     </w:pPr>
+  </w:style>
+  <w:style w:type="character" w:customStyle="1" w:styleId="Kop2Char">
+    <w:name w:val="Kop 2 Char"/>
+    <w:basedOn w:val="Standaardalinea-lettertype"/>
+    <w:link w:val="Kop2"/>
+    <w:uiPriority w:val="9"/>
+    <w:rsid w:val="00C35282"/>
+    <w:rPr>
+      <w:rFonts w:asciiTheme="majorHAnsi" w:eastAsiaTheme="majorEastAsia" w:hAnsiTheme="majorHAnsi" w:cstheme="majorBidi"/>
+      <w:color w:val="2F5496" w:themeColor="accent1" w:themeShade="BF"/>
+      <w:sz w:val="26"/>
+      <w:szCs w:val="26"/>
+    </w:rPr>
   </w:style>
 </w:styles>
 </file>

</xml_diff>

<commit_message>
Sharing resources en Closedloop documentatie
Voor mijn sharing resources opdracht heb ik de documentatie hier en daar bijgewerkt. Voor de closed loop opdracht heb ik mijn onderzoek van de synchronisatie mechanismen gemaakt en uitgewerkt.
</commit_message>
<xml_diff>
--- a/Communicatie/Sharing resources I2C/Sharing resources I2C.docx
+++ b/Communicatie/Sharing resources I2C/Sharing resources I2C.docx
@@ -25,7 +25,7 @@
           <w:noProof/>
         </w:rPr>
         <w:drawing>
-          <wp:anchor distT="0" distB="0" distL="114300" distR="114300" simplePos="0" relativeHeight="251656192" behindDoc="0" locked="0" layoutInCell="1" allowOverlap="1" wp14:anchorId="0EBC3164" wp14:editId="75295516">
+          <wp:anchor distT="0" distB="0" distL="114300" distR="114300" simplePos="0" relativeHeight="251651584" behindDoc="0" locked="0" layoutInCell="1" allowOverlap="1" wp14:anchorId="0EBC3164" wp14:editId="75295516">
             <wp:simplePos x="0" y="0"/>
             <wp:positionH relativeFrom="column">
               <wp:posOffset>577850</wp:posOffset>
@@ -137,7 +137,11 @@
               <w:tab w:val="right" w:leader="dot" w:pos="9062"/>
             </w:tabs>
             <w:rPr>
+              <w:rFonts w:eastAsiaTheme="minorEastAsia"/>
               <w:noProof/>
+              <w:kern w:val="0"/>
+              <w:lang w:eastAsia="nl-NL"/>
+              <w14:ligatures w14:val="none"/>
             </w:rPr>
           </w:pPr>
           <w:r>
@@ -149,7 +153,7 @@
           <w:r>
             <w:fldChar w:fldCharType="separate"/>
           </w:r>
-          <w:hyperlink w:anchor="_Toc136176466" w:history="1">
+          <w:hyperlink w:anchor="_Toc137408685" w:history="1">
             <w:r>
               <w:rPr>
                 <w:rStyle w:val="Hyperlink"/>
@@ -159,7 +163,11 @@
             </w:r>
             <w:r>
               <w:rPr>
-                <w:noProof/>
+                <w:rFonts w:eastAsiaTheme="minorEastAsia"/>
+                <w:noProof/>
+                <w:kern w:val="0"/>
+                <w:lang w:eastAsia="nl-NL"/>
+                <w14:ligatures w14:val="none"/>
               </w:rPr>
               <w:tab/>
             </w:r>
@@ -168,7 +176,7 @@
                 <w:rStyle w:val="Hyperlink"/>
                 <w:noProof/>
               </w:rPr>
-              <w:t>Aanleiding</w:t>
+              <w:t>Probleemstelling</w:t>
             </w:r>
             <w:r>
               <w:rPr>
@@ -189,7 +197,7 @@
                 <w:noProof/>
                 <w:webHidden/>
               </w:rPr>
-              <w:instrText xml:space="preserve"> PAGEREF _Toc136176466 \h </w:instrText>
+              <w:instrText xml:space="preserve"> PAGEREF _Toc137408685 \h </w:instrText>
             </w:r>
             <w:r>
               <w:rPr>
@@ -228,10 +236,14 @@
               <w:tab w:val="right" w:leader="dot" w:pos="9062"/>
             </w:tabs>
             <w:rPr>
+              <w:rFonts w:eastAsiaTheme="minorEastAsia"/>
               <w:noProof/>
+              <w:kern w:val="0"/>
+              <w:lang w:eastAsia="nl-NL"/>
+              <w14:ligatures w14:val="none"/>
             </w:rPr>
           </w:pPr>
-          <w:hyperlink w:anchor="_Toc136176467" w:history="1">
+          <w:hyperlink w:anchor="_Toc137408686" w:history="1">
             <w:r>
               <w:rPr>
                 <w:rStyle w:val="Hyperlink"/>
@@ -241,7 +253,11 @@
             </w:r>
             <w:r>
               <w:rPr>
-                <w:noProof/>
+                <w:rFonts w:eastAsiaTheme="minorEastAsia"/>
+                <w:noProof/>
+                <w:kern w:val="0"/>
+                <w:lang w:eastAsia="nl-NL"/>
+                <w14:ligatures w14:val="none"/>
               </w:rPr>
               <w:tab/>
             </w:r>
@@ -250,7 +266,7 @@
                 <w:rStyle w:val="Hyperlink"/>
                 <w:noProof/>
               </w:rPr>
-              <w:t>Probleemstelling</w:t>
+              <w:t>Design</w:t>
             </w:r>
             <w:r>
               <w:rPr>
@@ -271,7 +287,7 @@
                 <w:noProof/>
                 <w:webHidden/>
               </w:rPr>
-              <w:instrText xml:space="preserve"> PAGEREF _Toc136176467 \h </w:instrText>
+              <w:instrText xml:space="preserve"> PAGEREF _Toc137408686 \h </w:instrText>
             </w:r>
             <w:r>
               <w:rPr>
@@ -291,7 +307,7 @@
                 <w:noProof/>
                 <w:webHidden/>
               </w:rPr>
-              <w:t>3</w:t>
+              <w:t>4</w:t>
             </w:r>
             <w:r>
               <w:rPr>
@@ -310,16 +326,106 @@
               <w:tab w:val="right" w:leader="dot" w:pos="9062"/>
             </w:tabs>
             <w:rPr>
+              <w:rFonts w:eastAsiaTheme="minorEastAsia"/>
+              <w:noProof/>
+              <w:kern w:val="0"/>
+              <w:lang w:eastAsia="nl-NL"/>
+              <w14:ligatures w14:val="none"/>
+            </w:rPr>
+          </w:pPr>
+          <w:hyperlink w:anchor="_Toc137408687" w:history="1">
+            <w:r>
+              <w:rPr>
+                <w:rStyle w:val="Hyperlink"/>
+                <w:noProof/>
+              </w:rPr>
+              <w:t>3.</w:t>
+            </w:r>
+            <w:r>
+              <w:rPr>
+                <w:rFonts w:eastAsiaTheme="minorEastAsia"/>
+                <w:noProof/>
+                <w:kern w:val="0"/>
+                <w:lang w:eastAsia="nl-NL"/>
+                <w14:ligatures w14:val="none"/>
+              </w:rPr>
+              <w:tab/>
+            </w:r>
+            <w:r>
+              <w:rPr>
+                <w:rStyle w:val="Hyperlink"/>
+                <w:noProof/>
+              </w:rPr>
+              <w:t>Implementatie</w:t>
+            </w:r>
+            <w:r>
+              <w:rPr>
+                <w:noProof/>
+                <w:webHidden/>
+              </w:rPr>
+              <w:tab/>
+            </w:r>
+            <w:r>
+              <w:rPr>
+                <w:noProof/>
+                <w:webHidden/>
+              </w:rPr>
+              <w:fldChar w:fldCharType="begin"/>
+            </w:r>
+            <w:r>
+              <w:rPr>
+                <w:noProof/>
+                <w:webHidden/>
+              </w:rPr>
+              <w:instrText xml:space="preserve"> PAGEREF _Toc137408687 \h </w:instrText>
+            </w:r>
+            <w:r>
+              <w:rPr>
+                <w:noProof/>
+                <w:webHidden/>
+              </w:rPr>
+            </w:r>
+            <w:r>
+              <w:rPr>
+                <w:noProof/>
+                <w:webHidden/>
+              </w:rPr>
+              <w:fldChar w:fldCharType="separate"/>
+            </w:r>
+            <w:r>
+              <w:rPr>
+                <w:noProof/>
+                <w:webHidden/>
+              </w:rPr>
+              <w:t>5</w:t>
+            </w:r>
+            <w:r>
+              <w:rPr>
+                <w:noProof/>
+                <w:webHidden/>
+              </w:rPr>
+              <w:fldChar w:fldCharType="end"/>
+            </w:r>
+          </w:hyperlink>
+        </w:p>
+        <w:p>
+          <w:pPr>
+            <w:pStyle w:val="Inhopg2"/>
+            <w:tabs>
+              <w:tab w:val="left" w:pos="880"/>
+              <w:tab w:val="right" w:leader="dot" w:pos="9062"/>
+            </w:tabs>
+            <w:rPr>
               <w:noProof/>
             </w:rPr>
           </w:pPr>
-          <w:hyperlink w:anchor="_Toc136176468" w:history="1">
+          <w:hyperlink w:anchor="_Toc137408688" w:history="1">
             <w:r>
               <w:rPr>
                 <w:rStyle w:val="Hyperlink"/>
                 <w:noProof/>
               </w:rPr>
-              <w:t>3.</w:t>
+              <w:t>3.1.</w:t>
             </w:r>
             <w:r>
               <w:rPr>
@@ -332,7 +438,7 @@
                 <w:rStyle w:val="Hyperlink"/>
                 <w:noProof/>
               </w:rPr>
-              <w:t>Design</w:t>
+              <w:t>Versie 1: Status opvragen</w:t>
             </w:r>
             <w:r>
               <w:rPr>
@@ -353,7 +459,7 @@
                 <w:noProof/>
                 <w:webHidden/>
               </w:rPr>
-              <w:instrText xml:space="preserve"> PAGEREF _Toc136176468 \h </w:instrText>
+              <w:instrText xml:space="preserve"> PAGEREF _Toc137408688 \h </w:instrText>
             </w:r>
             <w:r>
               <w:rPr>
@@ -373,7 +479,185 @@
                 <w:noProof/>
                 <w:webHidden/>
               </w:rPr>
-              <w:t>4</w:t>
+              <w:t>5</w:t>
+            </w:r>
+            <w:r>
+              <w:rPr>
+                <w:noProof/>
+                <w:webHidden/>
+              </w:rPr>
+              <w:fldChar w:fldCharType="end"/>
+            </w:r>
+          </w:hyperlink>
+        </w:p>
+        <w:p>
+          <w:pPr>
+            <w:pStyle w:val="Inhopg2"/>
+            <w:tabs>
+              <w:tab w:val="left" w:pos="880"/>
+              <w:tab w:val="right" w:leader="dot" w:pos="9062"/>
+            </w:tabs>
+            <w:rPr>
+              <w:noProof/>
+            </w:rPr>
+          </w:pPr>
+          <w:hyperlink w:anchor="_Toc137408689" w:history="1">
+            <w:r>
+              <w:rPr>
+                <w:rStyle w:val="Hyperlink"/>
+                <w:noProof/>
+              </w:rPr>
+              <w:t>3.2.</w:t>
+            </w:r>
+            <w:r>
+              <w:rPr>
+                <w:noProof/>
+              </w:rPr>
+              <w:tab/>
+            </w:r>
+            <w:r>
+              <w:rPr>
+                <w:rStyle w:val="Hyperlink"/>
+                <w:noProof/>
+              </w:rPr>
+              <w:t>Versie 2: Lowc</w:t>
+            </w:r>
+            <w:r>
+              <w:rPr>
+                <w:rStyle w:val="Hyperlink"/>
+                <w:noProof/>
+              </w:rPr>
+              <w:t>o</w:t>
+            </w:r>
+            <w:r>
+              <w:rPr>
+                <w:rStyle w:val="Hyperlink"/>
+                <w:noProof/>
+              </w:rPr>
+              <w:t>de data lezen</w:t>
+            </w:r>
+            <w:r>
+              <w:rPr>
+                <w:noProof/>
+                <w:webHidden/>
+              </w:rPr>
+              <w:tab/>
+            </w:r>
+            <w:r>
+              <w:rPr>
+                <w:noProof/>
+                <w:webHidden/>
+              </w:rPr>
+              <w:fldChar w:fldCharType="begin"/>
+            </w:r>
+            <w:r>
+              <w:rPr>
+                <w:noProof/>
+                <w:webHidden/>
+              </w:rPr>
+              <w:instrText xml:space="preserve"> PAGEREF _Toc137408689 \h </w:instrText>
+            </w:r>
+            <w:r>
+              <w:rPr>
+                <w:noProof/>
+                <w:webHidden/>
+              </w:rPr>
+            </w:r>
+            <w:r>
+              <w:rPr>
+                <w:noProof/>
+                <w:webHidden/>
+              </w:rPr>
+              <w:fldChar w:fldCharType="separate"/>
+            </w:r>
+            <w:r>
+              <w:rPr>
+                <w:noProof/>
+                <w:webHidden/>
+              </w:rPr>
+              <w:t>5</w:t>
+            </w:r>
+            <w:r>
+              <w:rPr>
+                <w:noProof/>
+                <w:webHidden/>
+              </w:rPr>
+              <w:fldChar w:fldCharType="end"/>
+            </w:r>
+          </w:hyperlink>
+        </w:p>
+        <w:p>
+          <w:pPr>
+            <w:pStyle w:val="Inhopg2"/>
+            <w:tabs>
+              <w:tab w:val="left" w:pos="880"/>
+              <w:tab w:val="right" w:leader="dot" w:pos="9062"/>
+            </w:tabs>
+            <w:rPr>
+              <w:noProof/>
+            </w:rPr>
+          </w:pPr>
+          <w:hyperlink w:anchor="_Toc137408690" w:history="1">
+            <w:r>
+              <w:rPr>
+                <w:rStyle w:val="Hyperlink"/>
+                <w:noProof/>
+              </w:rPr>
+              <w:t>3.3.</w:t>
+            </w:r>
+            <w:r>
+              <w:rPr>
+                <w:noProof/>
+              </w:rPr>
+              <w:tab/>
+            </w:r>
+            <w:r>
+              <w:rPr>
+                <w:rStyle w:val="Hyperlink"/>
+                <w:noProof/>
+              </w:rPr>
+              <w:t>Versie 3: SDA-lijn direct uitlezen</w:t>
+            </w:r>
+            <w:r>
+              <w:rPr>
+                <w:noProof/>
+                <w:webHidden/>
+              </w:rPr>
+              <w:tab/>
+            </w:r>
+            <w:r>
+              <w:rPr>
+                <w:noProof/>
+                <w:webHidden/>
+              </w:rPr>
+              <w:fldChar w:fldCharType="begin"/>
+            </w:r>
+            <w:r>
+              <w:rPr>
+                <w:noProof/>
+                <w:webHidden/>
+              </w:rPr>
+              <w:instrText xml:space="preserve"> PAGEREF _Toc137408690 \h </w:instrText>
+            </w:r>
+            <w:r>
+              <w:rPr>
+                <w:noProof/>
+                <w:webHidden/>
+              </w:rPr>
+            </w:r>
+            <w:r>
+              <w:rPr>
+                <w:noProof/>
+                <w:webHidden/>
+              </w:rPr>
+              <w:fldChar w:fldCharType="separate"/>
+            </w:r>
+            <w:r>
+              <w:rPr>
+                <w:noProof/>
+                <w:webHidden/>
+              </w:rPr>
+              <w:t>6</w:t>
             </w:r>
             <w:r>
               <w:rPr>
@@ -392,10 +676,14 @@
               <w:tab w:val="right" w:leader="dot" w:pos="9062"/>
             </w:tabs>
             <w:rPr>
+              <w:rFonts w:eastAsiaTheme="minorEastAsia"/>
               <w:noProof/>
+              <w:kern w:val="0"/>
+              <w:lang w:eastAsia="nl-NL"/>
+              <w14:ligatures w14:val="none"/>
             </w:rPr>
           </w:pPr>
-          <w:hyperlink w:anchor="_Toc136176469" w:history="1">
+          <w:hyperlink w:anchor="_Toc137408691" w:history="1">
             <w:r>
               <w:rPr>
                 <w:rStyle w:val="Hyperlink"/>
@@ -405,7 +693,11 @@
             </w:r>
             <w:r>
               <w:rPr>
-                <w:noProof/>
+                <w:rFonts w:eastAsiaTheme="minorEastAsia"/>
+                <w:noProof/>
+                <w:kern w:val="0"/>
+                <w:lang w:eastAsia="nl-NL"/>
+                <w14:ligatures w14:val="none"/>
               </w:rPr>
               <w:tab/>
             </w:r>
@@ -435,7 +727,7 @@
                 <w:noProof/>
                 <w:webHidden/>
               </w:rPr>
-              <w:instrText xml:space="preserve"> PAGEREF _Toc136176469 \h </w:instrText>
+              <w:instrText xml:space="preserve"> PAGEREF _Toc137408691 \h </w:instrText>
             </w:r>
             <w:r>
               <w:rPr>
@@ -455,7 +747,7 @@
                 <w:noProof/>
                 <w:webHidden/>
               </w:rPr>
-              <w:t>5</w:t>
+              <w:t>9</w:t>
             </w:r>
             <w:r>
               <w:rPr>
@@ -490,7 +782,7 @@
           <w:numId w:val="1"/>
         </w:numPr>
       </w:pPr>
-      <w:bookmarkStart w:id="0" w:name="_Toc136176467"/>
+      <w:bookmarkStart w:id="0" w:name="_Toc137408685"/>
       <w:r>
         <w:lastRenderedPageBreak/>
         <w:t>Probleemstelling</w:t>
@@ -538,7 +830,7 @@
           <w:numId w:val="1"/>
         </w:numPr>
       </w:pPr>
-      <w:bookmarkStart w:id="1" w:name="_Toc136176468"/>
+      <w:bookmarkStart w:id="1" w:name="_Toc137408686"/>
       <w:r>
         <w:lastRenderedPageBreak/>
         <w:t>Design</w:t>
@@ -621,6 +913,9 @@
       </w:r>
     </w:p>
     <w:p>
+      <w:pPr>
+        <w:keepNext/>
+      </w:pPr>
       <w:r>
         <w:rPr>
           <w:noProof/>
@@ -663,19 +958,41 @@
       </w:r>
     </w:p>
     <w:p>
+      <w:pPr>
+        <w:pStyle w:val="Bijschrift"/>
+      </w:pPr>
+      <w:r>
+        <w:t xml:space="preserve">Figuur </w:t>
+      </w:r>
+      <w:fldSimple w:instr=" SEQ Figuur \* ARABIC ">
+        <w:r>
+          <w:rPr>
+            <w:noProof/>
+          </w:rPr>
+          <w:t>1</w:t>
+        </w:r>
+      </w:fldSimple>
+      <w:r>
+        <w:t xml:space="preserve"> Diagram van het design</w:t>
+      </w:r>
+    </w:p>
+    <w:p>
       <w:r>
         <w:t>Om het systeem werkende te krijgen moeten de twee redboards steeds naar de SDA lijn kijken of deze hoog of laag is. Dit moet overheen komen met de bits die ze willen sturen. Als dit niet overeenkomt weten ze dus dan de ander bezig met schrijven. Om de SDA lijn te kunnen lezen moet ik eerst ontdekken of dit wel kan.</w:t>
       </w:r>
     </w:p>
     <w:p>
+      <w:pPr>
+        <w:keepNext/>
+      </w:pPr>
       <w:r>
         <w:rPr>
           <w:noProof/>
         </w:rPr>
         <w:drawing>
-          <wp:inline distT="0" distB="0" distL="0" distR="0" wp14:anchorId="5F567A3A" wp14:editId="468D45EA">
-            <wp:extent cx="3977798" cy="3070860"/>
-            <wp:effectExtent l="0" t="0" r="3810" b="0"/>
+          <wp:inline distT="0" distB="0" distL="0" distR="0" wp14:anchorId="5F567A3A" wp14:editId="18FBEAA5">
+            <wp:extent cx="3710940" cy="2864846"/>
+            <wp:effectExtent l="0" t="0" r="0" b="0"/>
             <wp:docPr id="2" name="Afbeelding 2" descr="RedBoard Plus Hookup Guide - SparkFun Learn"/>
             <wp:cNvGraphicFramePr>
               <a:graphicFrameLocks xmlns:a="http://schemas.openxmlformats.org/drawingml/2006/main" noChangeAspect="1"/>
@@ -705,7 +1022,7 @@
                   <pic:spPr bwMode="auto">
                     <a:xfrm>
                       <a:off x="0" y="0"/>
-                      <a:ext cx="3979486" cy="3072163"/>
+                      <a:ext cx="3714018" cy="2867222"/>
                     </a:xfrm>
                     <a:prstGeom prst="rect">
                       <a:avLst/>
@@ -722,6 +1039,33 @@
         </w:drawing>
       </w:r>
     </w:p>
+    <w:p>
+      <w:pPr>
+        <w:pStyle w:val="Bijschrift"/>
+      </w:pPr>
+      <w:r>
+        <w:t xml:space="preserve">Figuur </w:t>
+      </w:r>
+      <w:fldSimple w:instr=" SEQ Figuur \* ARABIC ">
+        <w:r>
+          <w:rPr>
+            <w:noProof/>
+          </w:rPr>
+          <w:t>2</w:t>
+        </w:r>
+      </w:fldSimple>
+      <w:r>
+        <w:t xml:space="preserve"> Pin </w:t>
+      </w:r>
+      <w:proofErr w:type="spellStart"/>
+      <w:r>
+        <w:t>layout</w:t>
+      </w:r>
+      <w:proofErr w:type="spellEnd"/>
+      <w:r>
+        <w:t xml:space="preserve"> van de Redboard</w:t>
+      </w:r>
+    </w:p>
     <w:p/>
     <w:p>
       <w:pPr>
@@ -731,9 +1075,25 @@
           <w:numId w:val="1"/>
         </w:numPr>
       </w:pPr>
-      <w:r>
-        <w:lastRenderedPageBreak/>
-        <w:t>Onderzoek</w:t>
+      <w:bookmarkStart w:id="2" w:name="_Toc137408687"/>
+      <w:r>
+        <w:t>Implementatie</w:t>
+      </w:r>
+      <w:bookmarkEnd w:id="2"/>
+    </w:p>
+    <w:p/>
+    <w:p>
+      <w:r>
+        <w:t>Voor de daadwerkelijke implementatie ben ik doo</w:t>
+      </w:r>
+      <w:r>
+        <w:t>r</w:t>
+      </w:r>
+      <w:r>
+        <w:t xml:space="preserve"> verschillende versies gegaan.</w:t>
+      </w:r>
+      <w:r>
+        <w:t xml:space="preserve"> Dit komt doordat ik erachter kwam dat mijn originele design enkele problemen met zich mee bracht dit wordt hieronder verder beschreven.</w:t>
       </w:r>
     </w:p>
     <w:p/>
@@ -745,16 +1105,18 @@
           <w:numId w:val="1"/>
         </w:numPr>
       </w:pPr>
+      <w:bookmarkStart w:id="3" w:name="_Toc137408688"/>
       <w:r>
         <w:t xml:space="preserve">Versie 1: </w:t>
       </w:r>
       <w:r>
         <w:t>Status opvragen</w:t>
       </w:r>
-    </w:p>
-    <w:p>
-      <w:r>
-        <w:t>Voor de daadwerkelijke implementatie ben ik door veel verschillende versies gegaan. Mijn eerste oplossing was doormiddel van de masters eerst een bericht naar de ander te laten sturen voor het opvragen van of de bus beschikbaar is. Echter kwam ik erachter dat als ik dit precies tegelijk zou doen, dan zou dit nog steeds zorgen voor problemen.</w:t>
+      <w:bookmarkEnd w:id="3"/>
+    </w:p>
+    <w:p>
+      <w:r>
+        <w:t xml:space="preserve">Mijn eerste oplossing was doormiddel van de masters eerst een bericht naar de ander te laten sturen voor het opvragen van of de bus beschikbaar is. </w:t>
       </w:r>
     </w:p>
     <w:p>
@@ -803,6 +1165,18 @@
       </w:r>
     </w:p>
     <w:p>
+      <w:r>
+        <w:t xml:space="preserve">Echter kwam ik erachter dat als </w:t>
+      </w:r>
+      <w:r>
+        <w:t>de twee masters precies tegelijk de data zouden opvragen er problemen zullen optreden.</w:t>
+      </w:r>
+      <w:r>
+        <w:t xml:space="preserve"> Deze implementatie is daarom nog niet voldoende dus ben ik naar andere oplossingen gaan kijken.</w:t>
+      </w:r>
+    </w:p>
+    <w:p/>
+    <w:p>
       <w:pPr>
         <w:pStyle w:val="Kop2"/>
         <w:numPr>
@@ -810,6 +1184,7 @@
           <w:numId w:val="1"/>
         </w:numPr>
       </w:pPr>
+      <w:bookmarkStart w:id="4" w:name="_Toc137408689"/>
       <w:r>
         <w:t xml:space="preserve">Versie 2: </w:t>
       </w:r>
@@ -824,6 +1199,7 @@
       <w:r>
         <w:t>data lezen</w:t>
       </w:r>
+      <w:bookmarkEnd w:id="4"/>
     </w:p>
     <w:p>
       <w:r>
@@ -893,10 +1269,6 @@
     </w:p>
     <w:p/>
     <w:p/>
-    <w:p/>
-    <w:p/>
-    <w:p/>
-    <w:p/>
     <w:p>
       <w:pPr>
         <w:pStyle w:val="Kop2"/>
@@ -905,15 +1277,19 @@
           <w:numId w:val="1"/>
         </w:numPr>
       </w:pPr>
-      <w:r>
-        <w:lastRenderedPageBreak/>
+      <w:bookmarkStart w:id="5" w:name="_Toc137408690"/>
+      <w:r>
         <w:t>Versie 3: SDA-lijn direct uitlezen</w:t>
       </w:r>
+      <w:bookmarkEnd w:id="5"/>
     </w:p>
     <w:p/>
     <w:p>
       <w:r>
-        <w:t xml:space="preserve">Tenslotte mijn laatste versie lijkt wel een geldige oplossing te zijn. Door direct de SDA-lijn af te lezen kan ik aan de lijn zien of de andere master bezig. Op het moment dat er geen data wordt geschreven word de lijn als hoog afgelezen. Maar op het moment dat dus de andere master data gaat schrijven naar de </w:t>
+        <w:t>Mijn derde versie van de implementatie</w:t>
+      </w:r>
+      <w:r>
+        <w:t xml:space="preserve"> lijkt wel een geldige oplossing te zijn. Door direct de SDA-lijn af te lezen kan ik aan de lijn zien of de andere master bezig. Op het moment dat er geen data wordt geschreven word de lijn als hoog afgelezen. Maar op het moment dat dus de andere master data gaat schrijven naar de </w:t>
       </w:r>
       <w:proofErr w:type="spellStart"/>
       <w:r>
@@ -925,12 +1301,15 @@
       </w:r>
     </w:p>
     <w:p>
+      <w:pPr>
+        <w:keepNext/>
+      </w:pPr>
       <w:r>
         <w:rPr>
           <w:noProof/>
         </w:rPr>
         <w:drawing>
-          <wp:inline distT="0" distB="0" distL="0" distR="0" wp14:anchorId="233174F1" wp14:editId="441BE2F4">
+          <wp:inline distT="0" distB="0" distL="0" distR="0" wp14:anchorId="233174F1" wp14:editId="583B24A6">
             <wp:extent cx="3438525" cy="352425"/>
             <wp:effectExtent l="0" t="0" r="9525" b="9525"/>
             <wp:docPr id="7" name="Afbeelding 7"/>
@@ -967,12 +1346,34 @@
       </w:r>
     </w:p>
     <w:p>
+      <w:pPr>
+        <w:pStyle w:val="Bijschrift"/>
+      </w:pPr>
+      <w:r>
+        <w:t xml:space="preserve">Figuur </w:t>
+      </w:r>
+      <w:fldSimple w:instr=" SEQ Figuur \* ARABIC ">
+        <w:r>
+          <w:rPr>
+            <w:noProof/>
+          </w:rPr>
+          <w:t>3</w:t>
+        </w:r>
+      </w:fldSimple>
+      <w:r>
+        <w:t xml:space="preserve"> Het lezen van de SDA-lijn</w:t>
+      </w:r>
+    </w:p>
+    <w:p>
+      <w:pPr>
+        <w:keepNext/>
+      </w:pPr>
       <w:r>
         <w:rPr>
           <w:noProof/>
         </w:rPr>
         <w:drawing>
-          <wp:inline distT="0" distB="0" distL="0" distR="0" wp14:anchorId="68EF23E4" wp14:editId="75185795">
+          <wp:inline distT="0" distB="0" distL="0" distR="0" wp14:anchorId="68EF23E4" wp14:editId="46EBD586">
             <wp:extent cx="1745324" cy="1859280"/>
             <wp:effectExtent l="0" t="0" r="0" b="0"/>
             <wp:docPr id="6" name="Afbeelding 6" descr="Afbeelding met tekst, schermopname&#10;&#10;Automatisch gegenereerde beschrijving"/>
@@ -1007,30 +1408,213 @@
           </wp:inline>
         </w:drawing>
       </w:r>
+    </w:p>
+    <w:p>
+      <w:pPr>
+        <w:pStyle w:val="Bijschrift"/>
+      </w:pPr>
+      <w:r>
+        <w:t xml:space="preserve">Figuur </w:t>
+      </w:r>
+      <w:fldSimple w:instr=" SEQ Figuur \* ARABIC ">
+        <w:r>
+          <w:rPr>
+            <w:noProof/>
+          </w:rPr>
+          <w:t>4</w:t>
+        </w:r>
+      </w:fldSimple>
+      <w:r>
+        <w:t xml:space="preserve"> Het resultaat van de lezing</w:t>
+      </w:r>
+    </w:p>
+    <w:p>
       <w:r>
         <w:t xml:space="preserve"> </w:t>
       </w:r>
     </w:p>
     <w:p>
       <w:r>
-        <w:t xml:space="preserve">Om nu een mooie POC laat ik de masters een byte aan data sturen en niet een volledige afbeelding omdat dit erg veel bits zijn om te </w:t>
-      </w:r>
-      <w:proofErr w:type="spellStart"/>
-      <w:r>
-        <w:t>controlleren</w:t>
-      </w:r>
-      <w:proofErr w:type="spellEnd"/>
-      <w:r>
-        <w:t>. Voor deze POC gebruik ik dus de methode hieronder.</w:t>
-      </w:r>
-    </w:p>
-    <w:p>
-      <w:r>
         <w:rPr>
           <w:noProof/>
         </w:rPr>
         <w:drawing>
-          <wp:inline distT="0" distB="0" distL="0" distR="0" wp14:anchorId="686825E7" wp14:editId="55331FDC">
+          <wp:anchor distT="0" distB="0" distL="114300" distR="114300" simplePos="0" relativeHeight="251662848" behindDoc="0" locked="0" layoutInCell="1" allowOverlap="1" wp14:anchorId="3140BD4E" wp14:editId="600C2148">
+            <wp:simplePos x="0" y="0"/>
+            <wp:positionH relativeFrom="column">
+              <wp:posOffset>4015105</wp:posOffset>
+            </wp:positionH>
+            <wp:positionV relativeFrom="paragraph">
+              <wp:posOffset>920115</wp:posOffset>
+            </wp:positionV>
+            <wp:extent cx="1625600" cy="3488690"/>
+            <wp:effectExtent l="0" t="0" r="0" b="0"/>
+            <wp:wrapSquare wrapText="bothSides"/>
+            <wp:docPr id="10" name="Afbeelding 10" descr="Afbeelding met tekst, schermopname, software, Multimediasoftware&#10;&#10;Automatisch gegenereerde beschrijving"/>
+            <wp:cNvGraphicFramePr>
+              <a:graphicFrameLocks xmlns:a="http://schemas.openxmlformats.org/drawingml/2006/main" noChangeAspect="1"/>
+            </wp:cNvGraphicFramePr>
+            <a:graphic xmlns:a="http://schemas.openxmlformats.org/drawingml/2006/main">
+              <a:graphicData uri="http://schemas.openxmlformats.org/drawingml/2006/picture">
+                <pic:pic xmlns:pic="http://schemas.openxmlformats.org/drawingml/2006/picture">
+                  <pic:nvPicPr>
+                    <pic:cNvPr id="10" name="Afbeelding 10" descr="Afbeelding met tekst, schermopname, software, Multimediasoftware&#10;&#10;Automatisch gegenereerde beschrijving"/>
+                    <pic:cNvPicPr/>
+                  </pic:nvPicPr>
+                  <pic:blipFill>
+                    <a:blip r:embed="rId13">
+                      <a:extLst>
+                        <a:ext uri="{28A0092B-C50C-407E-A947-70E740481C1C}">
+                          <a14:useLocalDpi xmlns:a14="http://schemas.microsoft.com/office/drawing/2010/main" val="0"/>
+                        </a:ext>
+                      </a:extLst>
+                    </a:blip>
+                    <a:stretch>
+                      <a:fillRect/>
+                    </a:stretch>
+                  </pic:blipFill>
+                  <pic:spPr>
+                    <a:xfrm>
+                      <a:off x="0" y="0"/>
+                      <a:ext cx="1625600" cy="3488690"/>
+                    </a:xfrm>
+                    <a:prstGeom prst="rect">
+                      <a:avLst/>
+                    </a:prstGeom>
+                  </pic:spPr>
+                </pic:pic>
+              </a:graphicData>
+            </a:graphic>
+            <wp14:sizeRelH relativeFrom="margin">
+              <wp14:pctWidth>0</wp14:pctWidth>
+            </wp14:sizeRelH>
+            <wp14:sizeRelV relativeFrom="margin">
+              <wp14:pctHeight>0</wp14:pctHeight>
+            </wp14:sizeRelV>
+          </wp:anchor>
+        </w:drawing>
+      </w:r>
+      <w:r>
+        <w:t xml:space="preserve">Voor mijn kleine POC </w:t>
+      </w:r>
+      <w:r>
+        <w:t xml:space="preserve">laat ik de masters een byte aan data sturen en niet een volledige afbeelding omdat dit erg veel bits zijn om te </w:t>
+      </w:r>
+      <w:r>
+        <w:t>controleren</w:t>
+      </w:r>
+      <w:r>
+        <w:t xml:space="preserve">. Voor deze POC gebruik ik </w:t>
+      </w:r>
+      <w:r>
+        <w:t xml:space="preserve">daarom de data() methode voor het versturen van data naar de </w:t>
+      </w:r>
+      <w:proofErr w:type="spellStart"/>
+      <w:r>
+        <w:t>slave</w:t>
+      </w:r>
+      <w:proofErr w:type="spellEnd"/>
+      <w:r>
+        <w:t>.</w:t>
+      </w:r>
+      <w:r>
+        <w:t xml:space="preserve"> Ik kan hiervoor niet de </w:t>
+      </w:r>
+      <w:proofErr w:type="spellStart"/>
+      <w:r>
+        <w:t>wire</w:t>
+      </w:r>
+      <w:proofErr w:type="spellEnd"/>
+      <w:r>
+        <w:t xml:space="preserve"> methodes gebruiken omdat deze nie</w:t>
+      </w:r>
+      <w:r>
+        <w:t xml:space="preserve">t samen gaat met de </w:t>
+      </w:r>
+      <w:proofErr w:type="spellStart"/>
+      <w:r>
+        <w:t>digitalRead</w:t>
+      </w:r>
+      <w:proofErr w:type="spellEnd"/>
+      <w:r>
+        <w:t>() methode.</w:t>
+      </w:r>
+      <w:r>
+        <w:t xml:space="preserve"> “</w:t>
+      </w:r>
+      <w:proofErr w:type="spellStart"/>
+      <w:r>
+        <w:t>You</w:t>
+      </w:r>
+      <w:proofErr w:type="spellEnd"/>
+      <w:r>
+        <w:t xml:space="preserve"> </w:t>
+      </w:r>
+      <w:proofErr w:type="spellStart"/>
+      <w:r>
+        <w:t>can't</w:t>
+      </w:r>
+      <w:proofErr w:type="spellEnd"/>
+      <w:r>
+        <w:t xml:space="preserve"> </w:t>
+      </w:r>
+      <w:proofErr w:type="spellStart"/>
+      <w:r>
+        <w:t>use</w:t>
+      </w:r>
+      <w:proofErr w:type="spellEnd"/>
+      <w:r>
+        <w:t xml:space="preserve"> </w:t>
+      </w:r>
+      <w:proofErr w:type="spellStart"/>
+      <w:r>
+        <w:t>digitalRead</w:t>
+      </w:r>
+      <w:proofErr w:type="spellEnd"/>
+      <w:r>
+        <w:t xml:space="preserve">() </w:t>
+      </w:r>
+      <w:proofErr w:type="spellStart"/>
+      <w:r>
+        <w:t>with</w:t>
+      </w:r>
+      <w:proofErr w:type="spellEnd"/>
+      <w:r>
+        <w:t xml:space="preserve"> I2C.</w:t>
+      </w:r>
+      <w:r>
+        <w:t xml:space="preserve">” </w:t>
+      </w:r>
+      <w:r>
+        <w:t>(</w:t>
+      </w:r>
+      <w:proofErr w:type="spellStart"/>
+      <w:r>
+        <w:rPr>
+          <w:i/>
+          <w:iCs/>
+        </w:rPr>
+        <w:t>Arduino</w:t>
+      </w:r>
+      <w:proofErr w:type="spellEnd"/>
+      <w:r>
+        <w:rPr>
+          <w:i/>
+          <w:iCs/>
+        </w:rPr>
+        <w:t xml:space="preserve"> Forums</w:t>
+      </w:r>
+      <w:r>
+        <w:t>, 2018b)</w:t>
+      </w:r>
+    </w:p>
+    <w:p>
+      <w:r>
+        <w:rPr>
+          <w:noProof/>
+        </w:rPr>
+        <w:drawing>
+          <wp:inline distT="0" distB="0" distL="0" distR="0" wp14:anchorId="686825E7" wp14:editId="20299EA7">
             <wp:extent cx="3909060" cy="212363"/>
             <wp:effectExtent l="0" t="0" r="0" b="0"/>
             <wp:docPr id="8" name="Afbeelding 8"/>
@@ -1045,7 +1629,7 @@
                     <pic:cNvPicPr/>
                   </pic:nvPicPr>
                   <pic:blipFill>
-                    <a:blip r:embed="rId13"/>
+                    <a:blip r:embed="rId14"/>
                     <a:stretch>
                       <a:fillRect/>
                     </a:stretch>
@@ -1071,22 +1655,54 @@
     </w:p>
     <w:p>
       <w:r>
+        <w:t>Als je nu kijkt wat de andere master op de SDA leest kan hij vrij accuraat zien hoe de data wordt gestuurd.</w:t>
+      </w:r>
+      <w:r>
+        <w:t xml:space="preserve"> Echter is het nog niet volledig accuraat omdat de timing niet helemaal </w:t>
+      </w:r>
+      <w:proofErr w:type="spellStart"/>
+      <w:r>
+        <w:t>overheenkomt</w:t>
+      </w:r>
+      <w:proofErr w:type="spellEnd"/>
+      <w:r>
+        <w:t>.</w:t>
+      </w:r>
+    </w:p>
+    <w:p>
+      <w:r>
+        <w:t xml:space="preserve">  </w:t>
+      </w:r>
+    </w:p>
+    <w:p/>
+    <w:p/>
+    <w:p/>
+    <w:p/>
+    <w:p/>
+    <w:p>
+      <w:r>
+        <w:lastRenderedPageBreak/>
+        <w:t xml:space="preserve">Om de timing te </w:t>
+      </w:r>
+      <w:proofErr w:type="spellStart"/>
+      <w:r>
+        <w:t>controlleren</w:t>
+      </w:r>
+      <w:proofErr w:type="spellEnd"/>
+      <w:r>
+        <w:t xml:space="preserve"> ben ik gaan kijken naar het I2C signaal met de logic analyzer. Ik stuur nu elke halve seconde data, wat je hieronder ook ziet.</w:t>
+      </w:r>
+    </w:p>
+    <w:p>
+      <w:r>
         <w:rPr>
           <w:noProof/>
         </w:rPr>
         <w:drawing>
-          <wp:anchor distT="0" distB="0" distL="114300" distR="114300" simplePos="0" relativeHeight="251660288" behindDoc="0" locked="0" layoutInCell="1" allowOverlap="1" wp14:anchorId="3140BD4E" wp14:editId="31D9E6BC">
-            <wp:simplePos x="0" y="0"/>
-            <wp:positionH relativeFrom="column">
-              <wp:posOffset>3588385</wp:posOffset>
-            </wp:positionH>
-            <wp:positionV relativeFrom="paragraph">
-              <wp:posOffset>12700</wp:posOffset>
-            </wp:positionV>
-            <wp:extent cx="1892300" cy="4061460"/>
+          <wp:inline distT="0" distB="0" distL="0" distR="0" wp14:anchorId="17F20AF9" wp14:editId="343DFBC7">
+            <wp:extent cx="5760720" cy="1589405"/>
             <wp:effectExtent l="0" t="0" r="0" b="0"/>
-            <wp:wrapSquare wrapText="bothSides"/>
-            <wp:docPr id="10" name="Afbeelding 10" descr="Afbeelding met tekst, schermopname, software, Multimediasoftware&#10;&#10;Automatisch gegenereerde beschrijving"/>
+            <wp:docPr id="11" name="Afbeelding 11" descr="Afbeelding met schermopname, Multimediasoftware, Grafische software&#10;&#10;Automatisch gegenereerde beschrijving"/>
             <wp:cNvGraphicFramePr>
               <a:graphicFrameLocks xmlns:a="http://schemas.openxmlformats.org/drawingml/2006/main" noChangeAspect="1"/>
             </wp:cNvGraphicFramePr>
@@ -1094,17 +1710,11 @@
               <a:graphicData uri="http://schemas.openxmlformats.org/drawingml/2006/picture">
                 <pic:pic xmlns:pic="http://schemas.openxmlformats.org/drawingml/2006/picture">
                   <pic:nvPicPr>
-                    <pic:cNvPr id="10" name="Afbeelding 10" descr="Afbeelding met tekst, schermopname, software, Multimediasoftware&#10;&#10;Automatisch gegenereerde beschrijving"/>
+                    <pic:cNvPr id="11" name="Afbeelding 11" descr="Afbeelding met schermopname, Multimediasoftware, Grafische software&#10;&#10;Automatisch gegenereerde beschrijving"/>
                     <pic:cNvPicPr/>
                   </pic:nvPicPr>
                   <pic:blipFill>
-                    <a:blip r:embed="rId14">
-                      <a:extLst>
-                        <a:ext uri="{28A0092B-C50C-407E-A947-70E740481C1C}">
-                          <a14:useLocalDpi xmlns:a14="http://schemas.microsoft.com/office/drawing/2010/main" val="0"/>
-                        </a:ext>
-                      </a:extLst>
-                    </a:blip>
+                    <a:blip r:embed="rId15"/>
                     <a:stretch>
                       <a:fillRect/>
                     </a:stretch>
@@ -1112,7 +1722,7 @@
                   <pic:spPr>
                     <a:xfrm>
                       <a:off x="0" y="0"/>
-                      <a:ext cx="1892300" cy="4061460"/>
+                      <a:ext cx="5760720" cy="1589405"/>
                     </a:xfrm>
                     <a:prstGeom prst="rect">
                       <a:avLst/>
@@ -1121,16 +1731,162 @@
                 </pic:pic>
               </a:graphicData>
             </a:graphic>
-          </wp:anchor>
+          </wp:inline>
         </w:drawing>
       </w:r>
-      <w:r>
-        <w:t>Als je nu kijkt wat de andere master op de SDA leest kan hij vrij accuraat zien hoe de data wordt gestuurd.</w:t>
-      </w:r>
-    </w:p>
-    <w:p>
-      <w:r>
-        <w:t xml:space="preserve">  </w:t>
+    </w:p>
+    <w:p>
+      <w:r>
+        <w:t xml:space="preserve">Als we verder inzoomen zie je de negen bits die ik aan het sturen ben. </w:t>
+      </w:r>
+      <w:proofErr w:type="spellStart"/>
+      <w:r>
+        <w:t>Één</w:t>
+      </w:r>
+      <w:proofErr w:type="spellEnd"/>
+      <w:r>
+        <w:t xml:space="preserve"> start bit en acht data bits.</w:t>
+      </w:r>
+    </w:p>
+    <w:p>
+      <w:r>
+        <w:rPr>
+          <w:noProof/>
+        </w:rPr>
+        <w:drawing>
+          <wp:inline distT="0" distB="0" distL="0" distR="0" wp14:anchorId="7882C0A1" wp14:editId="4B24CD82">
+            <wp:extent cx="5760720" cy="2282190"/>
+            <wp:effectExtent l="0" t="0" r="0" b="3810"/>
+            <wp:docPr id="12" name="Afbeelding 12" descr="Afbeelding met schermopname, lijn, Rechthoek, Parallel&#10;&#10;Automatisch gegenereerde beschrijving"/>
+            <wp:cNvGraphicFramePr>
+              <a:graphicFrameLocks xmlns:a="http://schemas.openxmlformats.org/drawingml/2006/main" noChangeAspect="1"/>
+            </wp:cNvGraphicFramePr>
+            <a:graphic xmlns:a="http://schemas.openxmlformats.org/drawingml/2006/main">
+              <a:graphicData uri="http://schemas.openxmlformats.org/drawingml/2006/picture">
+                <pic:pic xmlns:pic="http://schemas.openxmlformats.org/drawingml/2006/picture">
+                  <pic:nvPicPr>
+                    <pic:cNvPr id="12" name="Afbeelding 12" descr="Afbeelding met schermopname, lijn, Rechthoek, Parallel&#10;&#10;Automatisch gegenereerde beschrijving"/>
+                    <pic:cNvPicPr/>
+                  </pic:nvPicPr>
+                  <pic:blipFill>
+                    <a:blip r:embed="rId16"/>
+                    <a:stretch>
+                      <a:fillRect/>
+                    </a:stretch>
+                  </pic:blipFill>
+                  <pic:spPr>
+                    <a:xfrm>
+                      <a:off x="0" y="0"/>
+                      <a:ext cx="5760720" cy="2282190"/>
+                    </a:xfrm>
+                    <a:prstGeom prst="rect">
+                      <a:avLst/>
+                    </a:prstGeom>
+                  </pic:spPr>
+                </pic:pic>
+              </a:graphicData>
+            </a:graphic>
+          </wp:inline>
+        </w:drawing>
+      </w:r>
+      <w:r>
+        <w:t xml:space="preserve"> </w:t>
+      </w:r>
+    </w:p>
+    <w:p>
+      <w:r>
+        <w:t>Als we nu kijken naar de tijd tussen elke bit zien we dat dit 30 microseconden is.</w:t>
+      </w:r>
+    </w:p>
+    <w:p>
+      <w:r>
+        <w:rPr>
+          <w:noProof/>
+        </w:rPr>
+        <w:drawing>
+          <wp:inline distT="0" distB="0" distL="0" distR="0" wp14:anchorId="5304975C" wp14:editId="722F7FE8">
+            <wp:extent cx="5760720" cy="1647825"/>
+            <wp:effectExtent l="0" t="0" r="0" b="9525"/>
+            <wp:docPr id="13" name="Afbeelding 13" descr="Afbeelding met schermopname, Multimediasoftware, software&#10;&#10;Automatisch gegenereerde beschrijving"/>
+            <wp:cNvGraphicFramePr>
+              <a:graphicFrameLocks xmlns:a="http://schemas.openxmlformats.org/drawingml/2006/main" noChangeAspect="1"/>
+            </wp:cNvGraphicFramePr>
+            <a:graphic xmlns:a="http://schemas.openxmlformats.org/drawingml/2006/main">
+              <a:graphicData uri="http://schemas.openxmlformats.org/drawingml/2006/picture">
+                <pic:pic xmlns:pic="http://schemas.openxmlformats.org/drawingml/2006/picture">
+                  <pic:nvPicPr>
+                    <pic:cNvPr id="13" name="Afbeelding 13" descr="Afbeelding met schermopname, Multimediasoftware, software&#10;&#10;Automatisch gegenereerde beschrijving"/>
+                    <pic:cNvPicPr/>
+                  </pic:nvPicPr>
+                  <pic:blipFill>
+                    <a:blip r:embed="rId17"/>
+                    <a:stretch>
+                      <a:fillRect/>
+                    </a:stretch>
+                  </pic:blipFill>
+                  <pic:spPr>
+                    <a:xfrm>
+                      <a:off x="0" y="0"/>
+                      <a:ext cx="5760720" cy="1647825"/>
+                    </a:xfrm>
+                    <a:prstGeom prst="rect">
+                      <a:avLst/>
+                    </a:prstGeom>
+                  </pic:spPr>
+                </pic:pic>
+              </a:graphicData>
+            </a:graphic>
+          </wp:inline>
+        </w:drawing>
+      </w:r>
+      <w:r>
+        <w:t xml:space="preserve"> </w:t>
+      </w:r>
+    </w:p>
+    <w:p>
+      <w:r>
+        <w:t>Een volledige bit verzending duurt ongeveer 303 microseconden.</w:t>
+      </w:r>
+      <w:r>
+        <w:t xml:space="preserve"> Door nu steeds deze tijd te wachten nadat ik elke bit ontvang kan nog accurater de SDA-lijn uitlezen.</w:t>
+      </w:r>
+      <w:r>
+        <w:t xml:space="preserve"> </w:t>
+      </w:r>
+    </w:p>
+    <w:p>
+      <w:r>
+        <w:t xml:space="preserve">Ik kan nu dus redelijk accuraat uitlezen via de SDA-lijn wat de andere master aan het versturen is. Alleen is dit maar de helft van het probleem. De master moet ook instaat zijn om zijn eigen data te lezen op de SDA-lijn. Het is alleen niet zeker of dit wel mogelijk is. Met de </w:t>
+      </w:r>
+      <w:proofErr w:type="spellStart"/>
+      <w:r>
+        <w:t>digitalRead</w:t>
+      </w:r>
+      <w:proofErr w:type="spellEnd"/>
+      <w:r>
+        <w:t xml:space="preserve">() methode van de </w:t>
+      </w:r>
+      <w:proofErr w:type="spellStart"/>
+      <w:r>
+        <w:t>Arduino</w:t>
+      </w:r>
+      <w:proofErr w:type="spellEnd"/>
+      <w:r>
+        <w:t xml:space="preserve"> </w:t>
+      </w:r>
+      <w:proofErr w:type="spellStart"/>
+      <w:r>
+        <w:t>library</w:t>
+      </w:r>
+      <w:proofErr w:type="spellEnd"/>
+      <w:r>
+        <w:t xml:space="preserve"> kan dit in ieder geval niet</w:t>
+      </w:r>
+      <w:r>
+        <w:t xml:space="preserve"> omdat hij wat te sloom is</w:t>
+      </w:r>
+      <w:r>
+        <w:t>. Dit betekent dus dat het probleem maar voor de helft kan worden opgelost.</w:t>
       </w:r>
       <w:r>
         <w:br w:type="page"/>
@@ -1144,12 +1900,12 @@
           <w:numId w:val="1"/>
         </w:numPr>
       </w:pPr>
-      <w:bookmarkStart w:id="2" w:name="_Toc136176469"/>
+      <w:bookmarkStart w:id="6" w:name="_Toc137408691"/>
       <w:r>
         <w:lastRenderedPageBreak/>
         <w:t>Bronvermelding</w:t>
       </w:r>
-      <w:bookmarkEnd w:id="2"/>
+      <w:bookmarkEnd w:id="6"/>
     </w:p>
     <w:p>
       <w:pPr>
@@ -1237,7 +1993,7 @@
       <w:r>
         <w:t xml:space="preserve">). </w:t>
       </w:r>
-      <w:hyperlink r:id="rId15" w:history="1">
+      <w:hyperlink r:id="rId18" w:history="1">
         <w:r>
           <w:rPr>
             <w:rStyle w:val="Hyperlink"/>
@@ -1280,7 +2036,7 @@
         <w:pStyle w:val="Normaalweb"/>
         <w:spacing w:before="0" w:beforeAutospacing="0" w:after="0" w:afterAutospacing="0" w:line="480" w:lineRule="auto"/>
       </w:pPr>
-      <w:hyperlink r:id="rId16" w:history="1">
+      <w:hyperlink r:id="rId19" w:history="1">
         <w:r>
           <w:rPr>
             <w:rStyle w:val="Hyperlink"/>
@@ -1293,6 +2049,152 @@
       <w:pPr>
         <w:pStyle w:val="Normaalweb"/>
         <w:spacing w:before="0" w:beforeAutospacing="0" w:after="0" w:afterAutospacing="0" w:line="480" w:lineRule="auto"/>
+      </w:pPr>
+    </w:p>
+    <w:p>
+      <w:pPr>
+        <w:pStyle w:val="Normaalweb"/>
+        <w:spacing w:before="0" w:beforeAutospacing="0" w:after="0" w:afterAutospacing="0" w:line="480" w:lineRule="auto"/>
+        <w:ind w:left="720" w:hanging="720"/>
+      </w:pPr>
+      <w:r>
+        <w:rPr>
+          <w:i/>
+          <w:iCs/>
+        </w:rPr>
+        <w:t>IS THAT ABLE TO DIGITAL READ A I2C BUS SENSOR</w:t>
+      </w:r>
+      <w:r>
+        <w:t xml:space="preserve">. (2018, 24 december). </w:t>
+      </w:r>
+      <w:proofErr w:type="spellStart"/>
+      <w:r>
+        <w:t>Arduino</w:t>
+      </w:r>
+      <w:proofErr w:type="spellEnd"/>
+      <w:r>
+        <w:t xml:space="preserve"> Forum. </w:t>
+      </w:r>
+      <w:hyperlink r:id="rId20" w:history="1">
+        <w:r>
+          <w:rPr>
+            <w:rStyle w:val="Hyperlink"/>
+          </w:rPr>
+          <w:t>https://forum.arduino.cc/t/is-that-able-to-digital-read-a-i2c-bus-sensor/563734/8</w:t>
+        </w:r>
+      </w:hyperlink>
+    </w:p>
+    <w:p>
+      <w:pPr>
+        <w:pStyle w:val="Normaalweb"/>
+        <w:spacing w:before="0" w:beforeAutospacing="0" w:after="0" w:afterAutospacing="0" w:line="480" w:lineRule="auto"/>
+        <w:ind w:left="720" w:hanging="720"/>
+      </w:pPr>
+    </w:p>
+    <w:p>
+      <w:pPr>
+        <w:pStyle w:val="Normaalweb"/>
+        <w:spacing w:before="0" w:beforeAutospacing="0" w:after="0" w:afterAutospacing="0" w:line="480" w:lineRule="auto"/>
+        <w:ind w:left="720" w:hanging="720"/>
+      </w:pPr>
+      <w:proofErr w:type="spellStart"/>
+      <w:r>
+        <w:rPr>
+          <w:i/>
+          <w:iCs/>
+        </w:rPr>
+        <w:t>Gammon</w:t>
+      </w:r>
+      <w:proofErr w:type="spellEnd"/>
+      <w:r>
+        <w:rPr>
+          <w:i/>
+          <w:iCs/>
+        </w:rPr>
+        <w:t xml:space="preserve"> Forum : Electronics : Microprocessors : I2C - </w:t>
+      </w:r>
+      <w:proofErr w:type="spellStart"/>
+      <w:r>
+        <w:rPr>
+          <w:i/>
+          <w:iCs/>
+        </w:rPr>
+        <w:t>Two-Wire</w:t>
+      </w:r>
+      <w:proofErr w:type="spellEnd"/>
+      <w:r>
+        <w:rPr>
+          <w:i/>
+          <w:iCs/>
+        </w:rPr>
+        <w:t xml:space="preserve"> </w:t>
+      </w:r>
+      <w:proofErr w:type="spellStart"/>
+      <w:r>
+        <w:rPr>
+          <w:i/>
+          <w:iCs/>
+        </w:rPr>
+        <w:t>Peripheral</w:t>
+      </w:r>
+      <w:proofErr w:type="spellEnd"/>
+      <w:r>
+        <w:rPr>
+          <w:i/>
+          <w:iCs/>
+        </w:rPr>
+        <w:t xml:space="preserve"> Interface - </w:t>
+      </w:r>
+      <w:proofErr w:type="spellStart"/>
+      <w:r>
+        <w:rPr>
+          <w:i/>
+          <w:iCs/>
+        </w:rPr>
+        <w:t>for</w:t>
+      </w:r>
+      <w:proofErr w:type="spellEnd"/>
+      <w:r>
+        <w:rPr>
+          <w:i/>
+          <w:iCs/>
+        </w:rPr>
+        <w:t xml:space="preserve"> </w:t>
+      </w:r>
+      <w:proofErr w:type="spellStart"/>
+      <w:r>
+        <w:rPr>
+          <w:i/>
+          <w:iCs/>
+        </w:rPr>
+        <w:t>Arduino</w:t>
+      </w:r>
+      <w:proofErr w:type="spellEnd"/>
+      <w:r>
+        <w:t>. (</w:t>
+      </w:r>
+      <w:proofErr w:type="spellStart"/>
+      <w:r>
+        <w:t>z.d.</w:t>
+      </w:r>
+      <w:proofErr w:type="spellEnd"/>
+      <w:r>
+        <w:t xml:space="preserve">). </w:t>
+      </w:r>
+      <w:hyperlink r:id="rId21" w:history="1">
+        <w:r>
+          <w:rPr>
+            <w:rStyle w:val="Hyperlink"/>
+          </w:rPr>
+          <w:t>http://www.gammon.com.au/i2c</w:t>
+        </w:r>
+      </w:hyperlink>
+    </w:p>
+    <w:p>
+      <w:pPr>
+        <w:pStyle w:val="Normaalweb"/>
+        <w:spacing w:before="0" w:beforeAutospacing="0" w:after="0" w:afterAutospacing="0" w:line="480" w:lineRule="auto"/>
+        <w:ind w:left="720" w:hanging="720"/>
       </w:pPr>
     </w:p>
     <w:p/>
@@ -2037,6 +2939,38 @@
       <w:szCs w:val="26"/>
     </w:rPr>
   </w:style>
+  <w:style w:type="paragraph" w:styleId="Inhopg2">
+    <w:name w:val="toc 2"/>
+    <w:basedOn w:val="Standaard"/>
+    <w:next w:val="Standaard"/>
+    <w:autoRedefine/>
+    <w:uiPriority w:val="39"/>
+    <w:unhideWhenUsed/>
+    <w:rsid w:val="000B43EC"/>
+    <w:pPr>
+      <w:spacing w:after="100"/>
+      <w:ind w:left="220"/>
+    </w:pPr>
+  </w:style>
+  <w:style w:type="paragraph" w:styleId="Bijschrift">
+    <w:name w:val="caption"/>
+    <w:basedOn w:val="Standaard"/>
+    <w:next w:val="Standaard"/>
+    <w:uiPriority w:val="35"/>
+    <w:unhideWhenUsed/>
+    <w:qFormat/>
+    <w:rsid w:val="001B62A2"/>
+    <w:pPr>
+      <w:spacing w:after="200" w:line="240" w:lineRule="auto"/>
+    </w:pPr>
+    <w:rPr>
+      <w:i/>
+      <w:iCs/>
+      <w:color w:val="44546A" w:themeColor="text2"/>
+      <w:sz w:val="18"/>
+      <w:szCs w:val="18"/>
+    </w:rPr>
+  </w:style>
 </w:styles>
 </file>
 

</xml_diff>

<commit_message>
Documentatie update voor Closedloop + Sharing resources + States
Do documentatie voor de closedloop challenge en de sharing resources opdracht zijn nu volledig af. Voor mijn breadbaker opdracht heb ik ook de laatste foutjes eruit gehaald.
</commit_message>
<xml_diff>
--- a/Communicatie/Sharing resources I2C/Sharing resources I2C.docx
+++ b/Communicatie/Sharing resources I2C/Sharing resources I2C.docx
@@ -139,9 +139,7 @@
             <w:rPr>
               <w:rFonts w:eastAsiaTheme="minorEastAsia"/>
               <w:noProof/>
-              <w:kern w:val="0"/>
               <w:lang w:eastAsia="nl-NL"/>
-              <w14:ligatures w14:val="none"/>
             </w:rPr>
           </w:pPr>
           <w:r>
@@ -153,7 +151,7 @@
           <w:r>
             <w:fldChar w:fldCharType="separate"/>
           </w:r>
-          <w:hyperlink w:anchor="_Toc137408685" w:history="1">
+          <w:hyperlink w:anchor="_Toc137414802" w:history="1">
             <w:r>
               <w:rPr>
                 <w:rStyle w:val="Hyperlink"/>
@@ -165,9 +163,7 @@
               <w:rPr>
                 <w:rFonts w:eastAsiaTheme="minorEastAsia"/>
                 <w:noProof/>
-                <w:kern w:val="0"/>
                 <w:lang w:eastAsia="nl-NL"/>
-                <w14:ligatures w14:val="none"/>
               </w:rPr>
               <w:tab/>
             </w:r>
@@ -197,7 +193,7 @@
                 <w:noProof/>
                 <w:webHidden/>
               </w:rPr>
-              <w:instrText xml:space="preserve"> PAGEREF _Toc137408685 \h </w:instrText>
+              <w:instrText xml:space="preserve"> PAGEREF _Toc137414802 \h </w:instrText>
             </w:r>
             <w:r>
               <w:rPr>
@@ -238,12 +234,10 @@
             <w:rPr>
               <w:rFonts w:eastAsiaTheme="minorEastAsia"/>
               <w:noProof/>
-              <w:kern w:val="0"/>
               <w:lang w:eastAsia="nl-NL"/>
-              <w14:ligatures w14:val="none"/>
             </w:rPr>
           </w:pPr>
-          <w:hyperlink w:anchor="_Toc137408686" w:history="1">
+          <w:hyperlink w:anchor="_Toc137414803" w:history="1">
             <w:r>
               <w:rPr>
                 <w:rStyle w:val="Hyperlink"/>
@@ -255,9 +249,7 @@
               <w:rPr>
                 <w:rFonts w:eastAsiaTheme="minorEastAsia"/>
                 <w:noProof/>
-                <w:kern w:val="0"/>
                 <w:lang w:eastAsia="nl-NL"/>
-                <w14:ligatures w14:val="none"/>
               </w:rPr>
               <w:tab/>
             </w:r>
@@ -287,7 +279,7 @@
                 <w:noProof/>
                 <w:webHidden/>
               </w:rPr>
-              <w:instrText xml:space="preserve"> PAGEREF _Toc137408686 \h </w:instrText>
+              <w:instrText xml:space="preserve"> PAGEREF _Toc137414803 \h </w:instrText>
             </w:r>
             <w:r>
               <w:rPr>
@@ -328,12 +320,10 @@
             <w:rPr>
               <w:rFonts w:eastAsiaTheme="minorEastAsia"/>
               <w:noProof/>
-              <w:kern w:val="0"/>
               <w:lang w:eastAsia="nl-NL"/>
-              <w14:ligatures w14:val="none"/>
             </w:rPr>
           </w:pPr>
-          <w:hyperlink w:anchor="_Toc137408687" w:history="1">
+          <w:hyperlink w:anchor="_Toc137414804" w:history="1">
             <w:r>
               <w:rPr>
                 <w:rStyle w:val="Hyperlink"/>
@@ -345,9 +335,7 @@
               <w:rPr>
                 <w:rFonts w:eastAsiaTheme="minorEastAsia"/>
                 <w:noProof/>
-                <w:kern w:val="0"/>
                 <w:lang w:eastAsia="nl-NL"/>
-                <w14:ligatures w14:val="none"/>
               </w:rPr>
               <w:tab/>
             </w:r>
@@ -377,7 +365,7 @@
                 <w:noProof/>
                 <w:webHidden/>
               </w:rPr>
-              <w:instrText xml:space="preserve"> PAGEREF _Toc137408687 \h </w:instrText>
+              <w:instrText xml:space="preserve"> PAGEREF _Toc137414804 \h </w:instrText>
             </w:r>
             <w:r>
               <w:rPr>
@@ -416,10 +404,12 @@
               <w:tab w:val="right" w:leader="dot" w:pos="9062"/>
             </w:tabs>
             <w:rPr>
+              <w:rFonts w:eastAsiaTheme="minorEastAsia"/>
               <w:noProof/>
+              <w:lang w:eastAsia="nl-NL"/>
             </w:rPr>
           </w:pPr>
-          <w:hyperlink w:anchor="_Toc137408688" w:history="1">
+          <w:hyperlink w:anchor="_Toc137414805" w:history="1">
             <w:r>
               <w:rPr>
                 <w:rStyle w:val="Hyperlink"/>
@@ -429,7 +419,9 @@
             </w:r>
             <w:r>
               <w:rPr>
-                <w:noProof/>
+                <w:rFonts w:eastAsiaTheme="minorEastAsia"/>
+                <w:noProof/>
+                <w:lang w:eastAsia="nl-NL"/>
               </w:rPr>
               <w:tab/>
             </w:r>
@@ -459,7 +451,7 @@
                 <w:noProof/>
                 <w:webHidden/>
               </w:rPr>
-              <w:instrText xml:space="preserve"> PAGEREF _Toc137408688 \h </w:instrText>
+              <w:instrText xml:space="preserve"> PAGEREF _Toc137414805 \h </w:instrText>
             </w:r>
             <w:r>
               <w:rPr>
@@ -498,10 +490,12 @@
               <w:tab w:val="right" w:leader="dot" w:pos="9062"/>
             </w:tabs>
             <w:rPr>
+              <w:rFonts w:eastAsiaTheme="minorEastAsia"/>
               <w:noProof/>
+              <w:lang w:eastAsia="nl-NL"/>
             </w:rPr>
           </w:pPr>
-          <w:hyperlink w:anchor="_Toc137408689" w:history="1">
+          <w:hyperlink w:anchor="_Toc137414806" w:history="1">
             <w:r>
               <w:rPr>
                 <w:rStyle w:val="Hyperlink"/>
@@ -511,7 +505,9 @@
             </w:r>
             <w:r>
               <w:rPr>
-                <w:noProof/>
+                <w:rFonts w:eastAsiaTheme="minorEastAsia"/>
+                <w:noProof/>
+                <w:lang w:eastAsia="nl-NL"/>
               </w:rPr>
               <w:tab/>
             </w:r>
@@ -520,21 +516,7 @@
                 <w:rStyle w:val="Hyperlink"/>
                 <w:noProof/>
               </w:rPr>
-              <w:t>Versie 2: Lowc</w:t>
-            </w:r>
-            <w:r>
-              <w:rPr>
-                <w:rStyle w:val="Hyperlink"/>
-                <w:noProof/>
-              </w:rPr>
-              <w:t>o</w:t>
-            </w:r>
-            <w:r>
-              <w:rPr>
-                <w:rStyle w:val="Hyperlink"/>
-                <w:noProof/>
-              </w:rPr>
-              <w:t>de data lezen</w:t>
+              <w:t>Versie 2: Lowcode data lezen</w:t>
             </w:r>
             <w:r>
               <w:rPr>
@@ -555,7 +537,7 @@
                 <w:noProof/>
                 <w:webHidden/>
               </w:rPr>
-              <w:instrText xml:space="preserve"> PAGEREF _Toc137408689 \h </w:instrText>
+              <w:instrText xml:space="preserve"> PAGEREF _Toc137414806 \h </w:instrText>
             </w:r>
             <w:r>
               <w:rPr>
@@ -594,10 +576,12 @@
               <w:tab w:val="right" w:leader="dot" w:pos="9062"/>
             </w:tabs>
             <w:rPr>
+              <w:rFonts w:eastAsiaTheme="minorEastAsia"/>
               <w:noProof/>
+              <w:lang w:eastAsia="nl-NL"/>
             </w:rPr>
           </w:pPr>
-          <w:hyperlink w:anchor="_Toc137408690" w:history="1">
+          <w:hyperlink w:anchor="_Toc137414807" w:history="1">
             <w:r>
               <w:rPr>
                 <w:rStyle w:val="Hyperlink"/>
@@ -607,7 +591,9 @@
             </w:r>
             <w:r>
               <w:rPr>
-                <w:noProof/>
+                <w:rFonts w:eastAsiaTheme="minorEastAsia"/>
+                <w:noProof/>
+                <w:lang w:eastAsia="nl-NL"/>
               </w:rPr>
               <w:tab/>
             </w:r>
@@ -616,7 +602,7 @@
                 <w:rStyle w:val="Hyperlink"/>
                 <w:noProof/>
               </w:rPr>
-              <w:t>Versie 3: SDA-lijn direct uitlezen</w:t>
+              <w:t>Versie 3: Communicatie met arbitrage</w:t>
             </w:r>
             <w:r>
               <w:rPr>
@@ -637,7 +623,7 @@
                 <w:noProof/>
                 <w:webHidden/>
               </w:rPr>
-              <w:instrText xml:space="preserve"> PAGEREF _Toc137408690 \h </w:instrText>
+              <w:instrText xml:space="preserve"> PAGEREF _Toc137414807 \h </w:instrText>
             </w:r>
             <w:r>
               <w:rPr>
@@ -678,12 +664,10 @@
             <w:rPr>
               <w:rFonts w:eastAsiaTheme="minorEastAsia"/>
               <w:noProof/>
-              <w:kern w:val="0"/>
               <w:lang w:eastAsia="nl-NL"/>
-              <w14:ligatures w14:val="none"/>
             </w:rPr>
           </w:pPr>
-          <w:hyperlink w:anchor="_Toc137408691" w:history="1">
+          <w:hyperlink w:anchor="_Toc137414808" w:history="1">
             <w:r>
               <w:rPr>
                 <w:rStyle w:val="Hyperlink"/>
@@ -695,9 +679,7 @@
               <w:rPr>
                 <w:rFonts w:eastAsiaTheme="minorEastAsia"/>
                 <w:noProof/>
-                <w:kern w:val="0"/>
                 <w:lang w:eastAsia="nl-NL"/>
-                <w14:ligatures w14:val="none"/>
               </w:rPr>
               <w:tab/>
             </w:r>
@@ -706,6 +688,92 @@
                 <w:rStyle w:val="Hyperlink"/>
                 <w:noProof/>
               </w:rPr>
+              <w:t>Evaluatie</w:t>
+            </w:r>
+            <w:r>
+              <w:rPr>
+                <w:noProof/>
+                <w:webHidden/>
+              </w:rPr>
+              <w:tab/>
+            </w:r>
+            <w:r>
+              <w:rPr>
+                <w:noProof/>
+                <w:webHidden/>
+              </w:rPr>
+              <w:fldChar w:fldCharType="begin"/>
+            </w:r>
+            <w:r>
+              <w:rPr>
+                <w:noProof/>
+                <w:webHidden/>
+              </w:rPr>
+              <w:instrText xml:space="preserve"> PAGEREF _Toc137414808 \h </w:instrText>
+            </w:r>
+            <w:r>
+              <w:rPr>
+                <w:noProof/>
+                <w:webHidden/>
+              </w:rPr>
+            </w:r>
+            <w:r>
+              <w:rPr>
+                <w:noProof/>
+                <w:webHidden/>
+              </w:rPr>
+              <w:fldChar w:fldCharType="separate"/>
+            </w:r>
+            <w:r>
+              <w:rPr>
+                <w:noProof/>
+                <w:webHidden/>
+              </w:rPr>
+              <w:t>9</w:t>
+            </w:r>
+            <w:r>
+              <w:rPr>
+                <w:noProof/>
+                <w:webHidden/>
+              </w:rPr>
+              <w:fldChar w:fldCharType="end"/>
+            </w:r>
+          </w:hyperlink>
+        </w:p>
+        <w:p>
+          <w:pPr>
+            <w:pStyle w:val="Inhopg1"/>
+            <w:tabs>
+              <w:tab w:val="left" w:pos="440"/>
+              <w:tab w:val="right" w:leader="dot" w:pos="9062"/>
+            </w:tabs>
+            <w:rPr>
+              <w:rFonts w:eastAsiaTheme="minorEastAsia"/>
+              <w:noProof/>
+              <w:lang w:eastAsia="nl-NL"/>
+            </w:rPr>
+          </w:pPr>
+          <w:hyperlink w:anchor="_Toc137414809" w:history="1">
+            <w:r>
+              <w:rPr>
+                <w:rStyle w:val="Hyperlink"/>
+                <w:noProof/>
+              </w:rPr>
+              <w:t>5.</w:t>
+            </w:r>
+            <w:r>
+              <w:rPr>
+                <w:rFonts w:eastAsiaTheme="minorEastAsia"/>
+                <w:noProof/>
+                <w:lang w:eastAsia="nl-NL"/>
+              </w:rPr>
+              <w:tab/>
+            </w:r>
+            <w:r>
+              <w:rPr>
+                <w:rStyle w:val="Hyperlink"/>
+                <w:noProof/>
+              </w:rPr>
               <w:t>Bronvermelding</w:t>
             </w:r>
             <w:r>
@@ -727,7 +795,7 @@
                 <w:noProof/>
                 <w:webHidden/>
               </w:rPr>
-              <w:instrText xml:space="preserve"> PAGEREF _Toc137408691 \h </w:instrText>
+              <w:instrText xml:space="preserve"> PAGEREF _Toc137414809 \h </w:instrText>
             </w:r>
             <w:r>
               <w:rPr>
@@ -747,7 +815,7 @@
                 <w:noProof/>
                 <w:webHidden/>
               </w:rPr>
-              <w:t>9</w:t>
+              <w:t>10</w:t>
             </w:r>
             <w:r>
               <w:rPr>
@@ -782,7 +850,7 @@
           <w:numId w:val="1"/>
         </w:numPr>
       </w:pPr>
-      <w:bookmarkStart w:id="0" w:name="_Toc137408685"/>
+      <w:bookmarkStart w:id="0" w:name="_Toc137414802"/>
       <w:r>
         <w:lastRenderedPageBreak/>
         <w:t>Probleemstelling</w:t>
@@ -816,7 +884,13 @@
       </w:r>
       <w:proofErr w:type="spellEnd"/>
       <w:r>
-        <w:t xml:space="preserve"> ga ik kijken hoe je ervoor zorgt dat dit geen problemen oplevert, zodat de communicatie vlekkeloos blijft lopen. Een verdere beschrijving van mijn opstelling is in het volgende kopje beschreven.</w:t>
+        <w:t xml:space="preserve"> ga ik kijken hoe je ervoor zorgt dat dit geen problemen oplevert, zodat de communicatie vlekkeloos blijft </w:t>
+      </w:r>
+      <w:r>
+        <w:t>ver</w:t>
+      </w:r>
+      <w:r>
+        <w:t>lopen. Een verdere beschrijving van mijn opstelling is in het volgende kopje beschreven.</w:t>
       </w:r>
       <w:r>
         <w:br w:type="page"/>
@@ -830,7 +904,7 @@
           <w:numId w:val="1"/>
         </w:numPr>
       </w:pPr>
-      <w:bookmarkStart w:id="1" w:name="_Toc137408686"/>
+      <w:bookmarkStart w:id="1" w:name="_Toc137414803"/>
       <w:r>
         <w:lastRenderedPageBreak/>
         <w:t>Design</w:t>
@@ -1075,7 +1149,7 @@
           <w:numId w:val="1"/>
         </w:numPr>
       </w:pPr>
-      <w:bookmarkStart w:id="2" w:name="_Toc137408687"/>
+      <w:bookmarkStart w:id="2" w:name="_Toc137414804"/>
       <w:r>
         <w:t>Implementatie</w:t>
       </w:r>
@@ -1084,16 +1158,13 @@
     <w:p/>
     <w:p>
       <w:r>
-        <w:t>Voor de daadwerkelijke implementatie ben ik doo</w:t>
-      </w:r>
-      <w:r>
-        <w:t>r</w:t>
-      </w:r>
-      <w:r>
-        <w:t xml:space="preserve"> verschillende versies gegaan.</w:t>
-      </w:r>
-      <w:r>
-        <w:t xml:space="preserve"> Dit komt doordat ik erachter kwam dat mijn originele design enkele problemen met zich mee bracht dit wordt hieronder verder beschreven.</w:t>
+        <w:t>Voor de daadwerkelijke implementatie ben ik door verschillende versies gegaan. Dit komt doordat ik erachter kwam dat mijn originele design enkele problemen met zich mee bracht</w:t>
+      </w:r>
+      <w:r>
+        <w:t>,</w:t>
+      </w:r>
+      <w:r>
+        <w:t xml:space="preserve"> dit wordt hieronder verder beschreven.</w:t>
       </w:r>
     </w:p>
     <w:p/>
@@ -1105,7 +1176,7 @@
           <w:numId w:val="1"/>
         </w:numPr>
       </w:pPr>
-      <w:bookmarkStart w:id="3" w:name="_Toc137408688"/>
+      <w:bookmarkStart w:id="3" w:name="_Toc137414805"/>
       <w:r>
         <w:t xml:space="preserve">Versie 1: </w:t>
       </w:r>
@@ -1166,10 +1237,7 @@
     </w:p>
     <w:p>
       <w:r>
-        <w:t xml:space="preserve">Echter kwam ik erachter dat als </w:t>
-      </w:r>
-      <w:r>
-        <w:t>de twee masters precies tegelijk de data zouden opvragen er problemen zullen optreden.</w:t>
+        <w:t>Echter kwam ik erachter dat als de twee masters precies tegelijk de data zouden opvragen er problemen zullen optreden.</w:t>
       </w:r>
       <w:r>
         <w:t xml:space="preserve"> Deze implementatie is daarom nog niet voldoende dus ben ik naar andere oplossingen gaan kijken.</w:t>
@@ -1184,7 +1252,7 @@
           <w:numId w:val="1"/>
         </w:numPr>
       </w:pPr>
-      <w:bookmarkStart w:id="4" w:name="_Toc137408689"/>
+      <w:bookmarkStart w:id="4" w:name="_Toc137414806"/>
       <w:r>
         <w:t xml:space="preserve">Versie 2: </w:t>
       </w:r>
@@ -1277,19 +1345,37 @@
           <w:numId w:val="1"/>
         </w:numPr>
       </w:pPr>
-      <w:bookmarkStart w:id="5" w:name="_Toc137408690"/>
-      <w:r>
-        <w:t>Versie 3: SDA-lijn direct uitlezen</w:t>
+      <w:bookmarkStart w:id="5" w:name="_Toc137414807"/>
+      <w:r>
+        <w:t xml:space="preserve">Versie 3: </w:t>
+      </w:r>
+      <w:r>
+        <w:t>Communicatie met arbitrage</w:t>
       </w:r>
       <w:bookmarkEnd w:id="5"/>
     </w:p>
     <w:p/>
     <w:p>
-      <w:r>
-        <w:t>Mijn derde versie van de implementatie</w:t>
-      </w:r>
-      <w:r>
-        <w:t xml:space="preserve"> lijkt wel een geldige oplossing te zijn. Door direct de SDA-lijn af te lezen kan ik aan de lijn zien of de andere master bezig. Op het moment dat er geen data wordt geschreven word de lijn als hoog afgelezen. Maar op het moment dat dus de andere master data gaat schrijven naar de </w:t>
+      <w:pPr>
+        <w:pStyle w:val="Kop3"/>
+        <w:numPr>
+          <w:ilvl w:val="2"/>
+          <w:numId w:val="1"/>
+        </w:numPr>
+      </w:pPr>
+      <w:r>
+        <w:t>POC</w:t>
+      </w:r>
+    </w:p>
+    <w:p>
+      <w:r>
+        <w:t xml:space="preserve">Voor mijn derde versie ben ik gaan kijken naar het toevoegen van een arbitrage mechanisme. Door dit toe </w:t>
+      </w:r>
+      <w:r>
+        <w:t xml:space="preserve">te </w:t>
+      </w:r>
+      <w:r>
+        <w:t xml:space="preserve">voegen zou er geen probleem moeten optreden als beiden master tegelijk data willen schrijven naar de </w:t>
       </w:r>
       <w:proofErr w:type="spellStart"/>
       <w:r>
@@ -1297,7 +1383,42 @@
       </w:r>
       <w:proofErr w:type="spellEnd"/>
       <w:r>
+        <w:t xml:space="preserve">. </w:t>
+      </w:r>
+      <w:r>
+        <w:t xml:space="preserve">Door direct de SDA-lijn </w:t>
+      </w:r>
+      <w:r>
+        <w:t>uit</w:t>
+      </w:r>
+      <w:r>
+        <w:t xml:space="preserve"> te lezen kan ik zien of de andere master bezig</w:t>
+      </w:r>
+      <w:r>
+        <w:t xml:space="preserve"> is</w:t>
+      </w:r>
+      <w:r>
+        <w:t>. Op het moment dat er geen data wordt geschreven word de lijn als hoog afgelezen</w:t>
+      </w:r>
+      <w:r>
+        <w:t>, m</w:t>
+      </w:r>
+      <w:r>
+        <w:t xml:space="preserve">aar op het moment dat dus de andere master data gaat schrijven naar de </w:t>
+      </w:r>
+      <w:proofErr w:type="spellStart"/>
+      <w:r>
+        <w:t>slave</w:t>
+      </w:r>
+      <w:proofErr w:type="spellEnd"/>
+      <w:r>
+        <w:t xml:space="preserve"> en de lijn laag trekt</w:t>
+      </w:r>
+      <w:r>
         <w:t>, kan de master dit waarnemen.</w:t>
+      </w:r>
+      <w:r>
+        <w:t xml:space="preserve"> Vervolgens zou de master dan even moeten wachten en dan opnieuw proberen de data te verzenden.</w:t>
       </w:r>
     </w:p>
     <w:p>
@@ -1580,10 +1701,7 @@
       </w:r>
       <w:proofErr w:type="spellEnd"/>
       <w:r>
-        <w:t xml:space="preserve"> I2C.</w:t>
-      </w:r>
-      <w:r>
-        <w:t xml:space="preserve">” </w:t>
+        <w:t xml:space="preserve"> I2C.” </w:t>
       </w:r>
       <w:r>
         <w:t>(</w:t>
@@ -1660,11 +1778,9 @@
       <w:r>
         <w:t xml:space="preserve"> Echter is het nog niet volledig accuraat omdat de timing niet helemaal </w:t>
       </w:r>
-      <w:proofErr w:type="spellStart"/>
-      <w:r>
-        <w:t>overheenkomt</w:t>
-      </w:r>
-      <w:proofErr w:type="spellEnd"/>
+      <w:r>
+        <w:t>overeenkomt</w:t>
+      </w:r>
       <w:r>
         <w:t>.</w:t>
       </w:r>
@@ -1681,7 +1797,6 @@
     <w:p/>
     <w:p>
       <w:r>
-        <w:lastRenderedPageBreak/>
         <w:t xml:space="preserve">Om de timing te </w:t>
       </w:r>
       <w:proofErr w:type="spellStart"/>
@@ -1694,6 +1809,9 @@
       </w:r>
     </w:p>
     <w:p>
+      <w:pPr>
+        <w:keepNext/>
+      </w:pPr>
       <w:r>
         <w:rPr>
           <w:noProof/>
@@ -1736,6 +1854,33 @@
       </w:r>
     </w:p>
     <w:p>
+      <w:pPr>
+        <w:pStyle w:val="Bijschrift"/>
+      </w:pPr>
+      <w:r>
+        <w:t xml:space="preserve">Figuur </w:t>
+      </w:r>
+      <w:fldSimple w:instr=" SEQ Figuur \* ARABIC ">
+        <w:r>
+          <w:rPr>
+            <w:noProof/>
+          </w:rPr>
+          <w:t>5</w:t>
+        </w:r>
+      </w:fldSimple>
+      <w:r>
+        <w:t xml:space="preserve"> </w:t>
+      </w:r>
+      <w:proofErr w:type="spellStart"/>
+      <w:r>
+        <w:t>Uitgezoomed</w:t>
+      </w:r>
+      <w:proofErr w:type="spellEnd"/>
+      <w:r>
+        <w:t xml:space="preserve"> beeld van de I2C data</w:t>
+      </w:r>
+    </w:p>
+    <w:p>
       <w:r>
         <w:t xml:space="preserve">Als we verder inzoomen zie je de negen bits die ik aan het sturen ben. </w:t>
       </w:r>
@@ -1749,6 +1894,9 @@
       </w:r>
     </w:p>
     <w:p>
+      <w:pPr>
+        <w:keepNext/>
+      </w:pPr>
       <w:r>
         <w:rPr>
           <w:noProof/>
@@ -1789,6 +1937,35 @@
           </wp:inline>
         </w:drawing>
       </w:r>
+    </w:p>
+    <w:p>
+      <w:pPr>
+        <w:pStyle w:val="Bijschrift"/>
+      </w:pPr>
+      <w:r>
+        <w:t xml:space="preserve">Figuur </w:t>
+      </w:r>
+      <w:fldSimple w:instr=" SEQ Figuur \* ARABIC ">
+        <w:r>
+          <w:rPr>
+            <w:noProof/>
+          </w:rPr>
+          <w:t>6</w:t>
+        </w:r>
+      </w:fldSimple>
+      <w:r>
+        <w:t xml:space="preserve"> </w:t>
+      </w:r>
+      <w:proofErr w:type="spellStart"/>
+      <w:r>
+        <w:t>Closeup</w:t>
+      </w:r>
+      <w:proofErr w:type="spellEnd"/>
+      <w:r>
+        <w:t xml:space="preserve"> van de gehele verzending waarin je de verschillende bits ziet</w:t>
+      </w:r>
+    </w:p>
+    <w:p>
       <w:r>
         <w:t xml:space="preserve"> </w:t>
       </w:r>
@@ -1799,6 +1976,9 @@
       </w:r>
     </w:p>
     <w:p>
+      <w:pPr>
+        <w:keepNext/>
+      </w:pPr>
       <w:r>
         <w:rPr>
           <w:noProof/>
@@ -1839,13 +2019,49 @@
           </wp:inline>
         </w:drawing>
       </w:r>
-      <w:r>
-        <w:t xml:space="preserve"> </w:t>
-      </w:r>
-    </w:p>
-    <w:p>
-      <w:r>
-        <w:t>Een volledige bit verzending duurt ongeveer 303 microseconden.</w:t>
+    </w:p>
+    <w:p>
+      <w:pPr>
+        <w:pStyle w:val="Bijschrift"/>
+      </w:pPr>
+      <w:r>
+        <w:t xml:space="preserve">Figuur </w:t>
+      </w:r>
+      <w:fldSimple w:instr=" SEQ Figuur \* ARABIC ">
+        <w:r>
+          <w:rPr>
+            <w:noProof/>
+          </w:rPr>
+          <w:t>7</w:t>
+        </w:r>
+      </w:fldSimple>
+      <w:r>
+        <w:t xml:space="preserve"> </w:t>
+      </w:r>
+      <w:proofErr w:type="spellStart"/>
+      <w:r>
+        <w:t>Closeup</w:t>
+      </w:r>
+      <w:proofErr w:type="spellEnd"/>
+      <w:r>
+        <w:t xml:space="preserve"> van de verzending van één losse bit</w:t>
+      </w:r>
+    </w:p>
+    <w:p>
+      <w:r>
+        <w:lastRenderedPageBreak/>
+        <w:t xml:space="preserve"> </w:t>
+      </w:r>
+    </w:p>
+    <w:p>
+      <w:r>
+        <w:t>Een volledige bit verzending duurt ongeveer 3</w:t>
+      </w:r>
+      <w:r>
+        <w:t>17</w:t>
+      </w:r>
+      <w:r>
+        <w:t xml:space="preserve"> microseconden.</w:t>
       </w:r>
       <w:r>
         <w:t xml:space="preserve"> Door nu steeds deze tijd te wachten nadat ik elke bit ontvang kan nog accurater de SDA-lijn uitlezen.</w:t>
@@ -1856,38 +2072,1906 @@
     </w:p>
     <w:p>
       <w:r>
-        <w:t xml:space="preserve">Ik kan nu dus redelijk accuraat uitlezen via de SDA-lijn wat de andere master aan het versturen is. Alleen is dit maar de helft van het probleem. De master moet ook instaat zijn om zijn eigen data te lezen op de SDA-lijn. Het is alleen niet zeker of dit wel mogelijk is. Met de </w:t>
-      </w:r>
-      <w:proofErr w:type="spellStart"/>
-      <w:r>
+        <w:t xml:space="preserve">In mijn code doe ik dit door eerst te kijken naar of de SDA-lijn laag is. Dit is eigenlijk de start bit waar ik op wacht. Nadat de </w:t>
+      </w:r>
+      <w:proofErr w:type="spellStart"/>
+      <w:r>
+        <w:t>startbit</w:t>
+      </w:r>
+      <w:proofErr w:type="spellEnd"/>
+      <w:r>
+        <w:t xml:space="preserve"> is ontvangen lees ik met een </w:t>
+      </w:r>
+      <w:proofErr w:type="spellStart"/>
+      <w:r>
+        <w:t>for</w:t>
+      </w:r>
+      <w:proofErr w:type="spellEnd"/>
+      <w:r>
+        <w:t xml:space="preserve"> loop de acht data bits uit met dus een vertraging van 317 microseconden/</w:t>
+      </w:r>
+    </w:p>
+    <w:p>
+      <w:pPr>
+        <w:keepNext/>
+      </w:pPr>
+      <w:r>
+        <w:rPr>
+          <w:noProof/>
+        </w:rPr>
+        <w:drawing>
+          <wp:inline distT="0" distB="0" distL="0" distR="0" wp14:anchorId="21919ACD" wp14:editId="73AAE8FE">
+            <wp:extent cx="2458803" cy="1394460"/>
+            <wp:effectExtent l="0" t="0" r="0" b="0"/>
+            <wp:docPr id="9" name="Afbeelding 9" descr="Afbeelding met tekst, schermopname, Lettertype, ontwerp&#10;&#10;Automatisch gegenereerde beschrijving"/>
+            <wp:cNvGraphicFramePr>
+              <a:graphicFrameLocks xmlns:a="http://schemas.openxmlformats.org/drawingml/2006/main" noChangeAspect="1"/>
+            </wp:cNvGraphicFramePr>
+            <a:graphic xmlns:a="http://schemas.openxmlformats.org/drawingml/2006/main">
+              <a:graphicData uri="http://schemas.openxmlformats.org/drawingml/2006/picture">
+                <pic:pic xmlns:pic="http://schemas.openxmlformats.org/drawingml/2006/picture">
+                  <pic:nvPicPr>
+                    <pic:cNvPr id="9" name="Afbeelding 9" descr="Afbeelding met tekst, schermopname, Lettertype, ontwerp&#10;&#10;Automatisch gegenereerde beschrijving"/>
+                    <pic:cNvPicPr/>
+                  </pic:nvPicPr>
+                  <pic:blipFill>
+                    <a:blip r:embed="rId18"/>
+                    <a:stretch>
+                      <a:fillRect/>
+                    </a:stretch>
+                  </pic:blipFill>
+                  <pic:spPr>
+                    <a:xfrm>
+                      <a:off x="0" y="0"/>
+                      <a:ext cx="2459665" cy="1394949"/>
+                    </a:xfrm>
+                    <a:prstGeom prst="rect">
+                      <a:avLst/>
+                    </a:prstGeom>
+                  </pic:spPr>
+                </pic:pic>
+              </a:graphicData>
+            </a:graphic>
+          </wp:inline>
+        </w:drawing>
+      </w:r>
+    </w:p>
+    <w:p>
+      <w:pPr>
+        <w:pStyle w:val="Bijschrift"/>
+      </w:pPr>
+      <w:r>
+        <w:t xml:space="preserve">Figuur </w:t>
+      </w:r>
+      <w:fldSimple w:instr=" SEQ Figuur \* ARABIC ">
+        <w:r>
+          <w:rPr>
+            <w:noProof/>
+          </w:rPr>
+          <w:t>8</w:t>
+        </w:r>
+      </w:fldSimple>
+      <w:r>
+        <w:t xml:space="preserve"> Stukje code waarin de uitlezing te zien is</w:t>
+      </w:r>
+    </w:p>
+    <w:p>
+      <w:pPr>
+        <w:pStyle w:val="Kop3"/>
+        <w:numPr>
+          <w:ilvl w:val="2"/>
+          <w:numId w:val="1"/>
+        </w:numPr>
+      </w:pPr>
+      <w:r>
+        <w:t>POC probleem</w:t>
+      </w:r>
+    </w:p>
+    <w:p>
+      <w:pPr>
+        <w:pStyle w:val="Normaalweb"/>
+        <w:rPr>
+          <w:rFonts w:asciiTheme="minorHAnsi" w:hAnsiTheme="minorHAnsi" w:cstheme="minorHAnsi"/>
+          <w:sz w:val="22"/>
+          <w:szCs w:val="22"/>
+        </w:rPr>
+      </w:pPr>
+      <w:r>
+        <w:rPr>
+          <w:rFonts w:asciiTheme="minorHAnsi" w:hAnsiTheme="minorHAnsi" w:cstheme="minorHAnsi"/>
+          <w:sz w:val="22"/>
+          <w:szCs w:val="22"/>
+        </w:rPr>
+        <w:t xml:space="preserve">Ik kan nu dus redelijk accuraat uitlezen via de SDA-lijn wat de andere master aan het versturen </w:t>
+      </w:r>
+      <w:r>
+        <w:rPr>
+          <w:rFonts w:asciiTheme="minorHAnsi" w:hAnsiTheme="minorHAnsi" w:cstheme="minorHAnsi"/>
+          <w:sz w:val="22"/>
+          <w:szCs w:val="22"/>
+        </w:rPr>
+        <w:t xml:space="preserve">is. Echter is er wel een probleem. Met </w:t>
+      </w:r>
+      <w:r>
+        <w:rPr>
+          <w:rFonts w:asciiTheme="minorHAnsi" w:hAnsiTheme="minorHAnsi" w:cstheme="minorHAnsi"/>
+          <w:sz w:val="22"/>
+          <w:szCs w:val="22"/>
+        </w:rPr>
+        <w:t>het uitlezen van de SDA-lijn</w:t>
+      </w:r>
+      <w:r>
+        <w:rPr>
+          <w:rFonts w:asciiTheme="minorHAnsi" w:hAnsiTheme="minorHAnsi" w:cstheme="minorHAnsi"/>
+          <w:sz w:val="22"/>
+          <w:szCs w:val="22"/>
+        </w:rPr>
+        <w:t xml:space="preserve"> via de </w:t>
+      </w:r>
+      <w:proofErr w:type="spellStart"/>
+      <w:r>
+        <w:rPr>
+          <w:rFonts w:asciiTheme="minorHAnsi" w:hAnsiTheme="minorHAnsi" w:cstheme="minorHAnsi"/>
+          <w:sz w:val="22"/>
+          <w:szCs w:val="22"/>
+        </w:rPr>
         <w:t>digitalRead</w:t>
       </w:r>
       <w:proofErr w:type="spellEnd"/>
       <w:r>
-        <w:t xml:space="preserve">() methode van de </w:t>
-      </w:r>
-      <w:proofErr w:type="spellStart"/>
-      <w:r>
+        <w:rPr>
+          <w:rFonts w:asciiTheme="minorHAnsi" w:hAnsiTheme="minorHAnsi" w:cstheme="minorHAnsi"/>
+          <w:sz w:val="22"/>
+          <w:szCs w:val="22"/>
+        </w:rPr>
+        <w:t xml:space="preserve"> methode of de pin registers</w:t>
+      </w:r>
+      <w:r>
+        <w:rPr>
+          <w:rFonts w:asciiTheme="minorHAnsi" w:hAnsiTheme="minorHAnsi" w:cstheme="minorHAnsi"/>
+          <w:sz w:val="22"/>
+          <w:szCs w:val="22"/>
+        </w:rPr>
+        <w:t xml:space="preserve"> kan je niet zien wat de master zelf stuurt. </w:t>
+      </w:r>
+      <w:r>
+        <w:rPr>
+          <w:rFonts w:asciiTheme="minorHAnsi" w:hAnsiTheme="minorHAnsi" w:cstheme="minorHAnsi"/>
+          <w:sz w:val="22"/>
+          <w:szCs w:val="22"/>
+        </w:rPr>
+        <w:t xml:space="preserve">Voor de arbitrage betekent dit dat hij maar voor de helft zal werken. </w:t>
+      </w:r>
+      <w:r>
+        <w:rPr>
+          <w:rFonts w:asciiTheme="minorHAnsi" w:hAnsiTheme="minorHAnsi" w:cstheme="minorHAnsi"/>
+          <w:sz w:val="22"/>
+          <w:szCs w:val="22"/>
+        </w:rPr>
+        <w:t>De logica achter mijn oplossing is correct dus daar ligt niet het probleem. “</w:t>
+      </w:r>
+      <w:proofErr w:type="spellStart"/>
+      <w:r>
+        <w:rPr>
+          <w:rFonts w:asciiTheme="minorHAnsi" w:hAnsiTheme="minorHAnsi" w:cstheme="minorHAnsi"/>
+          <w:sz w:val="22"/>
+          <w:szCs w:val="22"/>
+        </w:rPr>
+        <w:t>Arbitration</w:t>
+      </w:r>
+      <w:proofErr w:type="spellEnd"/>
+      <w:r>
+        <w:rPr>
+          <w:rFonts w:asciiTheme="minorHAnsi" w:hAnsiTheme="minorHAnsi" w:cstheme="minorHAnsi"/>
+          <w:sz w:val="22"/>
+          <w:szCs w:val="22"/>
+        </w:rPr>
+        <w:t xml:space="preserve"> </w:t>
+      </w:r>
+      <w:proofErr w:type="spellStart"/>
+      <w:r>
+        <w:rPr>
+          <w:rFonts w:asciiTheme="minorHAnsi" w:hAnsiTheme="minorHAnsi" w:cstheme="minorHAnsi"/>
+          <w:sz w:val="22"/>
+          <w:szCs w:val="22"/>
+        </w:rPr>
+        <w:t>proceeds</w:t>
+      </w:r>
+      <w:proofErr w:type="spellEnd"/>
+      <w:r>
+        <w:rPr>
+          <w:rFonts w:asciiTheme="minorHAnsi" w:hAnsiTheme="minorHAnsi" w:cstheme="minorHAnsi"/>
+          <w:sz w:val="22"/>
+          <w:szCs w:val="22"/>
+        </w:rPr>
+        <w:t xml:space="preserve"> bit </w:t>
+      </w:r>
+      <w:proofErr w:type="spellStart"/>
+      <w:r>
+        <w:rPr>
+          <w:rFonts w:asciiTheme="minorHAnsi" w:hAnsiTheme="minorHAnsi" w:cstheme="minorHAnsi"/>
+          <w:sz w:val="22"/>
+          <w:szCs w:val="22"/>
+        </w:rPr>
+        <w:t>by</w:t>
+      </w:r>
+      <w:proofErr w:type="spellEnd"/>
+      <w:r>
+        <w:rPr>
+          <w:rFonts w:asciiTheme="minorHAnsi" w:hAnsiTheme="minorHAnsi" w:cstheme="minorHAnsi"/>
+          <w:sz w:val="22"/>
+          <w:szCs w:val="22"/>
+        </w:rPr>
+        <w:t xml:space="preserve"> bit. </w:t>
+      </w:r>
+      <w:proofErr w:type="spellStart"/>
+      <w:r>
+        <w:rPr>
+          <w:rFonts w:asciiTheme="minorHAnsi" w:hAnsiTheme="minorHAnsi" w:cstheme="minorHAnsi"/>
+          <w:sz w:val="22"/>
+          <w:szCs w:val="22"/>
+        </w:rPr>
+        <w:t>During</w:t>
+      </w:r>
+      <w:proofErr w:type="spellEnd"/>
+      <w:r>
+        <w:rPr>
+          <w:rFonts w:asciiTheme="minorHAnsi" w:hAnsiTheme="minorHAnsi" w:cstheme="minorHAnsi"/>
+          <w:sz w:val="22"/>
+          <w:szCs w:val="22"/>
+        </w:rPr>
+        <w:t xml:space="preserve"> </w:t>
+      </w:r>
+      <w:proofErr w:type="spellStart"/>
+      <w:r>
+        <w:rPr>
+          <w:rFonts w:asciiTheme="minorHAnsi" w:hAnsiTheme="minorHAnsi" w:cstheme="minorHAnsi"/>
+          <w:sz w:val="22"/>
+          <w:szCs w:val="22"/>
+        </w:rPr>
+        <w:t>every</w:t>
+      </w:r>
+      <w:proofErr w:type="spellEnd"/>
+      <w:r>
+        <w:rPr>
+          <w:rFonts w:asciiTheme="minorHAnsi" w:hAnsiTheme="minorHAnsi" w:cstheme="minorHAnsi"/>
+          <w:sz w:val="22"/>
+          <w:szCs w:val="22"/>
+        </w:rPr>
+        <w:t xml:space="preserve"> bit, </w:t>
+      </w:r>
+      <w:proofErr w:type="spellStart"/>
+      <w:r>
+        <w:rPr>
+          <w:rFonts w:asciiTheme="minorHAnsi" w:hAnsiTheme="minorHAnsi" w:cstheme="minorHAnsi"/>
+          <w:sz w:val="22"/>
+          <w:szCs w:val="22"/>
+        </w:rPr>
+        <w:t>while</w:t>
+      </w:r>
+      <w:proofErr w:type="spellEnd"/>
+      <w:r>
+        <w:rPr>
+          <w:rFonts w:asciiTheme="minorHAnsi" w:hAnsiTheme="minorHAnsi" w:cstheme="minorHAnsi"/>
+          <w:sz w:val="22"/>
+          <w:szCs w:val="22"/>
+        </w:rPr>
+        <w:t xml:space="preserve"> SCL is HIGH, </w:t>
+      </w:r>
+      <w:proofErr w:type="spellStart"/>
+      <w:r>
+        <w:rPr>
+          <w:rFonts w:asciiTheme="minorHAnsi" w:hAnsiTheme="minorHAnsi" w:cstheme="minorHAnsi"/>
+          <w:sz w:val="22"/>
+          <w:szCs w:val="22"/>
+        </w:rPr>
+        <w:t>each</w:t>
+      </w:r>
+      <w:proofErr w:type="spellEnd"/>
+      <w:r>
+        <w:rPr>
+          <w:rFonts w:asciiTheme="minorHAnsi" w:hAnsiTheme="minorHAnsi" w:cstheme="minorHAnsi"/>
+          <w:sz w:val="22"/>
+          <w:szCs w:val="22"/>
+        </w:rPr>
+        <w:t xml:space="preserve"> controller</w:t>
+      </w:r>
+      <w:r>
+        <w:rPr>
+          <w:rFonts w:asciiTheme="minorHAnsi" w:hAnsiTheme="minorHAnsi" w:cstheme="minorHAnsi"/>
+          <w:sz w:val="22"/>
+          <w:szCs w:val="22"/>
+        </w:rPr>
+        <w:t xml:space="preserve"> </w:t>
+      </w:r>
+      <w:r>
+        <w:rPr>
+          <w:rFonts w:asciiTheme="minorHAnsi" w:hAnsiTheme="minorHAnsi" w:cstheme="minorHAnsi"/>
+          <w:sz w:val="22"/>
+          <w:szCs w:val="22"/>
+        </w:rPr>
+        <w:t xml:space="preserve">checks </w:t>
+      </w:r>
+      <w:proofErr w:type="spellStart"/>
+      <w:r>
+        <w:rPr>
+          <w:rFonts w:asciiTheme="minorHAnsi" w:hAnsiTheme="minorHAnsi" w:cstheme="minorHAnsi"/>
+          <w:sz w:val="22"/>
+          <w:szCs w:val="22"/>
+        </w:rPr>
+        <w:t>to</w:t>
+      </w:r>
+      <w:proofErr w:type="spellEnd"/>
+      <w:r>
+        <w:rPr>
+          <w:rFonts w:asciiTheme="minorHAnsi" w:hAnsiTheme="minorHAnsi" w:cstheme="minorHAnsi"/>
+          <w:sz w:val="22"/>
+          <w:szCs w:val="22"/>
+        </w:rPr>
+        <w:t xml:space="preserve"> </w:t>
+      </w:r>
+      <w:proofErr w:type="spellStart"/>
+      <w:r>
+        <w:rPr>
+          <w:rFonts w:asciiTheme="minorHAnsi" w:hAnsiTheme="minorHAnsi" w:cstheme="minorHAnsi"/>
+          <w:sz w:val="22"/>
+          <w:szCs w:val="22"/>
+        </w:rPr>
+        <w:t>see</w:t>
+      </w:r>
+      <w:proofErr w:type="spellEnd"/>
+      <w:r>
+        <w:rPr>
+          <w:rFonts w:asciiTheme="minorHAnsi" w:hAnsiTheme="minorHAnsi" w:cstheme="minorHAnsi"/>
+          <w:sz w:val="22"/>
+          <w:szCs w:val="22"/>
+        </w:rPr>
+        <w:t xml:space="preserve"> </w:t>
+      </w:r>
+      <w:proofErr w:type="spellStart"/>
+      <w:r>
+        <w:rPr>
+          <w:rFonts w:asciiTheme="minorHAnsi" w:hAnsiTheme="minorHAnsi" w:cstheme="minorHAnsi"/>
+          <w:sz w:val="22"/>
+          <w:szCs w:val="22"/>
+        </w:rPr>
+        <w:t>if</w:t>
+      </w:r>
+      <w:proofErr w:type="spellEnd"/>
+      <w:r>
+        <w:rPr>
+          <w:rFonts w:asciiTheme="minorHAnsi" w:hAnsiTheme="minorHAnsi" w:cstheme="minorHAnsi"/>
+          <w:sz w:val="22"/>
+          <w:szCs w:val="22"/>
+        </w:rPr>
+        <w:t xml:space="preserve"> </w:t>
+      </w:r>
+      <w:proofErr w:type="spellStart"/>
+      <w:r>
+        <w:rPr>
+          <w:rFonts w:asciiTheme="minorHAnsi" w:hAnsiTheme="minorHAnsi" w:cstheme="minorHAnsi"/>
+          <w:sz w:val="22"/>
+          <w:szCs w:val="22"/>
+        </w:rPr>
+        <w:t>the</w:t>
+      </w:r>
+      <w:proofErr w:type="spellEnd"/>
+      <w:r>
+        <w:rPr>
+          <w:rFonts w:asciiTheme="minorHAnsi" w:hAnsiTheme="minorHAnsi" w:cstheme="minorHAnsi"/>
+          <w:sz w:val="22"/>
+          <w:szCs w:val="22"/>
+        </w:rPr>
+        <w:t xml:space="preserve"> SDA level matches </w:t>
+      </w:r>
+      <w:proofErr w:type="spellStart"/>
+      <w:r>
+        <w:rPr>
+          <w:rFonts w:asciiTheme="minorHAnsi" w:hAnsiTheme="minorHAnsi" w:cstheme="minorHAnsi"/>
+          <w:sz w:val="22"/>
+          <w:szCs w:val="22"/>
+        </w:rPr>
+        <w:t>what</w:t>
+      </w:r>
+      <w:proofErr w:type="spellEnd"/>
+      <w:r>
+        <w:rPr>
+          <w:rFonts w:asciiTheme="minorHAnsi" w:hAnsiTheme="minorHAnsi" w:cstheme="minorHAnsi"/>
+          <w:sz w:val="22"/>
+          <w:szCs w:val="22"/>
+        </w:rPr>
+        <w:t xml:space="preserve"> </w:t>
+      </w:r>
+      <w:proofErr w:type="spellStart"/>
+      <w:r>
+        <w:rPr>
+          <w:rFonts w:asciiTheme="minorHAnsi" w:hAnsiTheme="minorHAnsi" w:cstheme="minorHAnsi"/>
+          <w:sz w:val="22"/>
+          <w:szCs w:val="22"/>
+        </w:rPr>
+        <w:t>it</w:t>
+      </w:r>
+      <w:proofErr w:type="spellEnd"/>
+      <w:r>
+        <w:rPr>
+          <w:rFonts w:asciiTheme="minorHAnsi" w:hAnsiTheme="minorHAnsi" w:cstheme="minorHAnsi"/>
+          <w:sz w:val="22"/>
+          <w:szCs w:val="22"/>
+        </w:rPr>
+        <w:t xml:space="preserve"> has sent.</w:t>
+      </w:r>
+      <w:r>
+        <w:rPr>
+          <w:rFonts w:asciiTheme="minorHAnsi" w:hAnsiTheme="minorHAnsi" w:cstheme="minorHAnsi"/>
+          <w:sz w:val="22"/>
+          <w:szCs w:val="22"/>
+        </w:rPr>
+        <w:t>” (</w:t>
+      </w:r>
+      <w:proofErr w:type="spellStart"/>
+      <w:r>
+        <w:rPr>
+          <w:rFonts w:asciiTheme="minorHAnsi" w:hAnsiTheme="minorHAnsi" w:cstheme="minorHAnsi"/>
+          <w:sz w:val="22"/>
+          <w:szCs w:val="22"/>
+        </w:rPr>
+        <w:t>nxp</w:t>
+      </w:r>
+      <w:proofErr w:type="spellEnd"/>
+      <w:r>
+        <w:rPr>
+          <w:rFonts w:asciiTheme="minorHAnsi" w:hAnsiTheme="minorHAnsi" w:cstheme="minorHAnsi"/>
+          <w:sz w:val="22"/>
+          <w:szCs w:val="22"/>
+        </w:rPr>
+        <w:t xml:space="preserve"> user manual, 2018)</w:t>
+      </w:r>
+    </w:p>
+    <w:p>
+      <w:r>
+        <w:t>Al zet master1 bijvoorbeeld de lijn hoog en master2 ook</w:t>
+      </w:r>
+      <w:r>
+        <w:t>,</w:t>
+      </w:r>
+      <w:r>
+        <w:t xml:space="preserve"> </w:t>
+      </w:r>
+      <w:r>
+        <w:t xml:space="preserve"> dan </w:t>
+      </w:r>
+      <w:r>
+        <w:t>zal dit correct worden waargenomen. Maar als master1</w:t>
+      </w:r>
+      <w:r>
+        <w:t xml:space="preserve"> de lijn laag legt maar master2 doet niks</w:t>
+      </w:r>
+      <w:r>
+        <w:t>,</w:t>
+      </w:r>
+      <w:r>
+        <w:t xml:space="preserve"> zal de lijn nog steeds als hoog worden uitgelezen.</w:t>
+      </w:r>
+      <w:r>
+        <w:t xml:space="preserve"> Ik dacht eerst dat de </w:t>
+      </w:r>
+      <w:proofErr w:type="spellStart"/>
+      <w:r>
+        <w:t>digitalRead</w:t>
+      </w:r>
+      <w:proofErr w:type="spellEnd"/>
+      <w:r>
+        <w:t>() methode het probleem was</w:t>
+      </w:r>
+      <w:r>
+        <w:t>,</w:t>
+      </w:r>
+      <w:r>
+        <w:t xml:space="preserve"> maar als ik handmatig het register van PC4 (Pin A4 oftewel SDA pin) probeer uit te lezen</w:t>
+      </w:r>
+      <w:r>
+        <w:t>,</w:t>
+      </w:r>
+      <w:r>
+        <w:t xml:space="preserve"> krijg ik precies hetzelfde probleem. Het is daarom niet mogelijk om op deze manier </w:t>
+      </w:r>
+      <w:r>
+        <w:t xml:space="preserve">de </w:t>
+      </w:r>
+      <w:r>
+        <w:t>arbitrage toe te passen.</w:t>
+      </w:r>
+    </w:p>
+    <w:p>
+      <w:pPr>
+        <w:keepNext/>
+      </w:pPr>
+      <w:r>
+        <w:rPr>
+          <w:noProof/>
+        </w:rPr>
+        <w:drawing>
+          <wp:inline distT="0" distB="0" distL="0" distR="0" wp14:anchorId="63795A2E" wp14:editId="4185920B">
+            <wp:extent cx="3962400" cy="247650"/>
+            <wp:effectExtent l="0" t="0" r="0" b="0"/>
+            <wp:docPr id="14" name="Afbeelding 14"/>
+            <wp:cNvGraphicFramePr>
+              <a:graphicFrameLocks xmlns:a="http://schemas.openxmlformats.org/drawingml/2006/main" noChangeAspect="1"/>
+            </wp:cNvGraphicFramePr>
+            <a:graphic xmlns:a="http://schemas.openxmlformats.org/drawingml/2006/main">
+              <a:graphicData uri="http://schemas.openxmlformats.org/drawingml/2006/picture">
+                <pic:pic xmlns:pic="http://schemas.openxmlformats.org/drawingml/2006/picture">
+                  <pic:nvPicPr>
+                    <pic:cNvPr id="1" name=""/>
+                    <pic:cNvPicPr/>
+                  </pic:nvPicPr>
+                  <pic:blipFill>
+                    <a:blip r:embed="rId19"/>
+                    <a:stretch>
+                      <a:fillRect/>
+                    </a:stretch>
+                  </pic:blipFill>
+                  <pic:spPr>
+                    <a:xfrm>
+                      <a:off x="0" y="0"/>
+                      <a:ext cx="3962400" cy="247650"/>
+                    </a:xfrm>
+                    <a:prstGeom prst="rect">
+                      <a:avLst/>
+                    </a:prstGeom>
+                  </pic:spPr>
+                </pic:pic>
+              </a:graphicData>
+            </a:graphic>
+          </wp:inline>
+        </w:drawing>
+      </w:r>
+    </w:p>
+    <w:p>
+      <w:pPr>
+        <w:pStyle w:val="Bijschrift"/>
+      </w:pPr>
+      <w:r>
+        <w:t xml:space="preserve">Figuur </w:t>
+      </w:r>
+      <w:fldSimple w:instr=" SEQ Figuur \* ARABIC ">
+        <w:r>
+          <w:rPr>
+            <w:noProof/>
+          </w:rPr>
+          <w:t>9</w:t>
+        </w:r>
+      </w:fldSimple>
+      <w:r>
+        <w:t xml:space="preserve"> Het handmatig uitlezen van het SDA pin register, dit lost het probleem niet op</w:t>
+      </w:r>
+    </w:p>
+    <w:p>
+      <w:pPr>
+        <w:pStyle w:val="Normaalweb"/>
+        <w:rPr>
+          <w:rFonts w:asciiTheme="minorHAnsi" w:hAnsiTheme="minorHAnsi" w:cstheme="minorHAnsi"/>
+          <w:sz w:val="22"/>
+          <w:szCs w:val="22"/>
+        </w:rPr>
+      </w:pPr>
+      <w:r>
+        <w:rPr>
+          <w:rFonts w:asciiTheme="minorHAnsi" w:hAnsiTheme="minorHAnsi" w:cstheme="minorHAnsi"/>
+          <w:sz w:val="22"/>
+          <w:szCs w:val="22"/>
+        </w:rPr>
+        <w:t xml:space="preserve">Als ik opzoek ga naar bronnen die dit probleem omschrijven vind ik eigenlijk </w:t>
+      </w:r>
+      <w:r>
+        <w:rPr>
+          <w:rFonts w:asciiTheme="minorHAnsi" w:hAnsiTheme="minorHAnsi" w:cstheme="minorHAnsi"/>
+          <w:sz w:val="22"/>
+          <w:szCs w:val="22"/>
+        </w:rPr>
+        <w:t>maar weinig</w:t>
+      </w:r>
+      <w:r>
+        <w:rPr>
+          <w:rFonts w:asciiTheme="minorHAnsi" w:hAnsiTheme="minorHAnsi" w:cstheme="minorHAnsi"/>
+          <w:sz w:val="22"/>
+          <w:szCs w:val="22"/>
+        </w:rPr>
+        <w:t xml:space="preserve">. </w:t>
+      </w:r>
+      <w:proofErr w:type="spellStart"/>
+      <w:r>
+        <w:rPr>
+          <w:rFonts w:asciiTheme="minorHAnsi" w:hAnsiTheme="minorHAnsi" w:cstheme="minorHAnsi"/>
+          <w:sz w:val="22"/>
+          <w:szCs w:val="22"/>
+        </w:rPr>
+        <w:t>ChatGPT</w:t>
+      </w:r>
+      <w:proofErr w:type="spellEnd"/>
+      <w:r>
+        <w:rPr>
+          <w:rFonts w:asciiTheme="minorHAnsi" w:hAnsiTheme="minorHAnsi" w:cstheme="minorHAnsi"/>
+          <w:sz w:val="22"/>
+          <w:szCs w:val="22"/>
+        </w:rPr>
+        <w:t xml:space="preserve"> zegt dit over het probleem</w:t>
+      </w:r>
+      <w:r>
+        <w:rPr>
+          <w:rFonts w:asciiTheme="minorHAnsi" w:hAnsiTheme="minorHAnsi" w:cstheme="minorHAnsi"/>
+          <w:sz w:val="22"/>
+          <w:szCs w:val="22"/>
+        </w:rPr>
+        <w:t>:</w:t>
+      </w:r>
+      <w:r>
+        <w:rPr>
+          <w:rFonts w:asciiTheme="minorHAnsi" w:hAnsiTheme="minorHAnsi" w:cstheme="minorHAnsi"/>
+          <w:sz w:val="22"/>
+          <w:szCs w:val="22"/>
+        </w:rPr>
+        <w:t xml:space="preserve"> “</w:t>
+      </w:r>
+      <w:proofErr w:type="spellStart"/>
+      <w:r>
+        <w:rPr>
+          <w:rFonts w:asciiTheme="minorHAnsi" w:hAnsiTheme="minorHAnsi" w:cstheme="minorHAnsi"/>
+          <w:sz w:val="22"/>
+          <w:szCs w:val="22"/>
+        </w:rPr>
+        <w:t>You</w:t>
+      </w:r>
+      <w:proofErr w:type="spellEnd"/>
+      <w:r>
+        <w:rPr>
+          <w:rFonts w:asciiTheme="minorHAnsi" w:hAnsiTheme="minorHAnsi" w:cstheme="minorHAnsi"/>
+          <w:sz w:val="22"/>
+          <w:szCs w:val="22"/>
+        </w:rPr>
+        <w:t xml:space="preserve"> are correct </w:t>
+      </w:r>
+      <w:proofErr w:type="spellStart"/>
+      <w:r>
+        <w:rPr>
+          <w:rFonts w:asciiTheme="minorHAnsi" w:hAnsiTheme="minorHAnsi" w:cstheme="minorHAnsi"/>
+          <w:sz w:val="22"/>
+          <w:szCs w:val="22"/>
+        </w:rPr>
+        <w:t>that</w:t>
+      </w:r>
+      <w:proofErr w:type="spellEnd"/>
+      <w:r>
+        <w:rPr>
+          <w:rFonts w:asciiTheme="minorHAnsi" w:hAnsiTheme="minorHAnsi" w:cstheme="minorHAnsi"/>
+          <w:sz w:val="22"/>
+          <w:szCs w:val="22"/>
+        </w:rPr>
+        <w:t xml:space="preserve"> </w:t>
+      </w:r>
+      <w:proofErr w:type="spellStart"/>
+      <w:r>
+        <w:rPr>
+          <w:rFonts w:asciiTheme="minorHAnsi" w:hAnsiTheme="minorHAnsi" w:cstheme="minorHAnsi"/>
+          <w:sz w:val="22"/>
+          <w:szCs w:val="22"/>
+        </w:rPr>
+        <w:t>using</w:t>
+      </w:r>
+      <w:proofErr w:type="spellEnd"/>
+      <w:r>
+        <w:rPr>
+          <w:rFonts w:asciiTheme="minorHAnsi" w:hAnsiTheme="minorHAnsi" w:cstheme="minorHAnsi"/>
+          <w:sz w:val="22"/>
+          <w:szCs w:val="22"/>
+        </w:rPr>
+        <w:t xml:space="preserve"> </w:t>
+      </w:r>
+      <w:proofErr w:type="spellStart"/>
+      <w:r>
+        <w:rPr>
+          <w:rStyle w:val="HTMLCode"/>
+          <w:rFonts w:asciiTheme="minorHAnsi" w:eastAsiaTheme="majorEastAsia" w:hAnsiTheme="minorHAnsi" w:cstheme="minorHAnsi"/>
+          <w:sz w:val="22"/>
+          <w:szCs w:val="22"/>
+        </w:rPr>
+        <w:t>digitalRead</w:t>
+      </w:r>
+      <w:proofErr w:type="spellEnd"/>
+      <w:r>
+        <w:rPr>
+          <w:rFonts w:asciiTheme="minorHAnsi" w:hAnsiTheme="minorHAnsi" w:cstheme="minorHAnsi"/>
+          <w:sz w:val="22"/>
+          <w:szCs w:val="22"/>
+        </w:rPr>
+        <w:t xml:space="preserve"> on </w:t>
+      </w:r>
+      <w:proofErr w:type="spellStart"/>
+      <w:r>
+        <w:rPr>
+          <w:rFonts w:asciiTheme="minorHAnsi" w:hAnsiTheme="minorHAnsi" w:cstheme="minorHAnsi"/>
+          <w:sz w:val="22"/>
+          <w:szCs w:val="22"/>
+        </w:rPr>
+        <w:t>the</w:t>
+      </w:r>
+      <w:proofErr w:type="spellEnd"/>
+      <w:r>
+        <w:rPr>
+          <w:rFonts w:asciiTheme="minorHAnsi" w:hAnsiTheme="minorHAnsi" w:cstheme="minorHAnsi"/>
+          <w:sz w:val="22"/>
+          <w:szCs w:val="22"/>
+        </w:rPr>
+        <w:t xml:space="preserve"> SDA line </w:t>
+      </w:r>
+      <w:proofErr w:type="spellStart"/>
+      <w:r>
+        <w:rPr>
+          <w:rFonts w:asciiTheme="minorHAnsi" w:hAnsiTheme="minorHAnsi" w:cstheme="minorHAnsi"/>
+          <w:sz w:val="22"/>
+          <w:szCs w:val="22"/>
+        </w:rPr>
+        <w:t>immediately</w:t>
+      </w:r>
+      <w:proofErr w:type="spellEnd"/>
+      <w:r>
+        <w:rPr>
+          <w:rFonts w:asciiTheme="minorHAnsi" w:hAnsiTheme="minorHAnsi" w:cstheme="minorHAnsi"/>
+          <w:sz w:val="22"/>
+          <w:szCs w:val="22"/>
+        </w:rPr>
+        <w:t xml:space="preserve"> </w:t>
+      </w:r>
+      <w:proofErr w:type="spellStart"/>
+      <w:r>
+        <w:rPr>
+          <w:rFonts w:asciiTheme="minorHAnsi" w:hAnsiTheme="minorHAnsi" w:cstheme="minorHAnsi"/>
+          <w:sz w:val="22"/>
+          <w:szCs w:val="22"/>
+        </w:rPr>
+        <w:t>after</w:t>
+      </w:r>
+      <w:proofErr w:type="spellEnd"/>
+      <w:r>
+        <w:rPr>
+          <w:rFonts w:asciiTheme="minorHAnsi" w:hAnsiTheme="minorHAnsi" w:cstheme="minorHAnsi"/>
+          <w:sz w:val="22"/>
+          <w:szCs w:val="22"/>
+        </w:rPr>
+        <w:t xml:space="preserve"> </w:t>
+      </w:r>
+      <w:proofErr w:type="spellStart"/>
+      <w:r>
+        <w:rPr>
+          <w:rFonts w:asciiTheme="minorHAnsi" w:hAnsiTheme="minorHAnsi" w:cstheme="minorHAnsi"/>
+          <w:sz w:val="22"/>
+          <w:szCs w:val="22"/>
+        </w:rPr>
+        <w:t>the</w:t>
+      </w:r>
+      <w:proofErr w:type="spellEnd"/>
+      <w:r>
+        <w:rPr>
+          <w:rFonts w:asciiTheme="minorHAnsi" w:hAnsiTheme="minorHAnsi" w:cstheme="minorHAnsi"/>
+          <w:sz w:val="22"/>
+          <w:szCs w:val="22"/>
+        </w:rPr>
+        <w:t xml:space="preserve"> master has sent data </w:t>
+      </w:r>
+      <w:proofErr w:type="spellStart"/>
+      <w:r>
+        <w:rPr>
+          <w:rFonts w:asciiTheme="minorHAnsi" w:hAnsiTheme="minorHAnsi" w:cstheme="minorHAnsi"/>
+          <w:sz w:val="22"/>
+          <w:szCs w:val="22"/>
+        </w:rPr>
+        <w:t>to</w:t>
+      </w:r>
+      <w:proofErr w:type="spellEnd"/>
+      <w:r>
+        <w:rPr>
+          <w:rFonts w:asciiTheme="minorHAnsi" w:hAnsiTheme="minorHAnsi" w:cstheme="minorHAnsi"/>
+          <w:sz w:val="22"/>
+          <w:szCs w:val="22"/>
+        </w:rPr>
+        <w:t xml:space="preserve"> </w:t>
+      </w:r>
+      <w:proofErr w:type="spellStart"/>
+      <w:r>
+        <w:rPr>
+          <w:rFonts w:asciiTheme="minorHAnsi" w:hAnsiTheme="minorHAnsi" w:cstheme="minorHAnsi"/>
+          <w:sz w:val="22"/>
+          <w:szCs w:val="22"/>
+        </w:rPr>
+        <w:t>the</w:t>
+      </w:r>
+      <w:proofErr w:type="spellEnd"/>
+      <w:r>
+        <w:rPr>
+          <w:rFonts w:asciiTheme="minorHAnsi" w:hAnsiTheme="minorHAnsi" w:cstheme="minorHAnsi"/>
+          <w:sz w:val="22"/>
+          <w:szCs w:val="22"/>
+        </w:rPr>
+        <w:t xml:space="preserve"> </w:t>
+      </w:r>
+      <w:proofErr w:type="spellStart"/>
+      <w:r>
+        <w:rPr>
+          <w:rFonts w:asciiTheme="minorHAnsi" w:hAnsiTheme="minorHAnsi" w:cstheme="minorHAnsi"/>
+          <w:sz w:val="22"/>
+          <w:szCs w:val="22"/>
+        </w:rPr>
+        <w:t>slave</w:t>
+      </w:r>
+      <w:proofErr w:type="spellEnd"/>
+      <w:r>
+        <w:rPr>
+          <w:rFonts w:asciiTheme="minorHAnsi" w:hAnsiTheme="minorHAnsi" w:cstheme="minorHAnsi"/>
+          <w:sz w:val="22"/>
+          <w:szCs w:val="22"/>
+        </w:rPr>
+        <w:t xml:space="preserve"> </w:t>
+      </w:r>
+      <w:proofErr w:type="spellStart"/>
+      <w:r>
+        <w:rPr>
+          <w:rFonts w:asciiTheme="minorHAnsi" w:hAnsiTheme="minorHAnsi" w:cstheme="minorHAnsi"/>
+          <w:sz w:val="22"/>
+          <w:szCs w:val="22"/>
+        </w:rPr>
+        <w:t>will</w:t>
+      </w:r>
+      <w:proofErr w:type="spellEnd"/>
+      <w:r>
+        <w:rPr>
+          <w:rFonts w:asciiTheme="minorHAnsi" w:hAnsiTheme="minorHAnsi" w:cstheme="minorHAnsi"/>
+          <w:sz w:val="22"/>
+          <w:szCs w:val="22"/>
+        </w:rPr>
+        <w:t xml:space="preserve"> </w:t>
+      </w:r>
+      <w:proofErr w:type="spellStart"/>
+      <w:r>
+        <w:rPr>
+          <w:rFonts w:asciiTheme="minorHAnsi" w:hAnsiTheme="minorHAnsi" w:cstheme="minorHAnsi"/>
+          <w:sz w:val="22"/>
+          <w:szCs w:val="22"/>
+        </w:rPr>
+        <w:t>not</w:t>
+      </w:r>
+      <w:proofErr w:type="spellEnd"/>
+      <w:r>
+        <w:rPr>
+          <w:rFonts w:asciiTheme="minorHAnsi" w:hAnsiTheme="minorHAnsi" w:cstheme="minorHAnsi"/>
+          <w:sz w:val="22"/>
+          <w:szCs w:val="22"/>
+        </w:rPr>
+        <w:t xml:space="preserve"> </w:t>
+      </w:r>
+      <w:proofErr w:type="spellStart"/>
+      <w:r>
+        <w:rPr>
+          <w:rFonts w:asciiTheme="minorHAnsi" w:hAnsiTheme="minorHAnsi" w:cstheme="minorHAnsi"/>
+          <w:sz w:val="22"/>
+          <w:szCs w:val="22"/>
+        </w:rPr>
+        <w:t>directly</w:t>
+      </w:r>
+      <w:proofErr w:type="spellEnd"/>
+      <w:r>
+        <w:rPr>
+          <w:rFonts w:asciiTheme="minorHAnsi" w:hAnsiTheme="minorHAnsi" w:cstheme="minorHAnsi"/>
+          <w:sz w:val="22"/>
+          <w:szCs w:val="22"/>
+        </w:rPr>
+        <w:t xml:space="preserve"> </w:t>
+      </w:r>
+      <w:proofErr w:type="spellStart"/>
+      <w:r>
+        <w:rPr>
+          <w:rFonts w:asciiTheme="minorHAnsi" w:hAnsiTheme="minorHAnsi" w:cstheme="minorHAnsi"/>
+          <w:sz w:val="22"/>
+          <w:szCs w:val="22"/>
+        </w:rPr>
+        <w:t>provide</w:t>
+      </w:r>
+      <w:proofErr w:type="spellEnd"/>
+      <w:r>
+        <w:rPr>
+          <w:rFonts w:asciiTheme="minorHAnsi" w:hAnsiTheme="minorHAnsi" w:cstheme="minorHAnsi"/>
+          <w:sz w:val="22"/>
+          <w:szCs w:val="22"/>
+        </w:rPr>
+        <w:t xml:space="preserve"> </w:t>
+      </w:r>
+      <w:proofErr w:type="spellStart"/>
+      <w:r>
+        <w:rPr>
+          <w:rFonts w:asciiTheme="minorHAnsi" w:hAnsiTheme="minorHAnsi" w:cstheme="minorHAnsi"/>
+          <w:sz w:val="22"/>
+          <w:szCs w:val="22"/>
+        </w:rPr>
+        <w:t>you</w:t>
+      </w:r>
+      <w:proofErr w:type="spellEnd"/>
+      <w:r>
+        <w:rPr>
+          <w:rFonts w:asciiTheme="minorHAnsi" w:hAnsiTheme="minorHAnsi" w:cstheme="minorHAnsi"/>
+          <w:sz w:val="22"/>
+          <w:szCs w:val="22"/>
+        </w:rPr>
+        <w:t xml:space="preserve"> </w:t>
+      </w:r>
+      <w:proofErr w:type="spellStart"/>
+      <w:r>
+        <w:rPr>
+          <w:rFonts w:asciiTheme="minorHAnsi" w:hAnsiTheme="minorHAnsi" w:cstheme="minorHAnsi"/>
+          <w:sz w:val="22"/>
+          <w:szCs w:val="22"/>
+        </w:rPr>
+        <w:t>with</w:t>
+      </w:r>
+      <w:proofErr w:type="spellEnd"/>
+      <w:r>
+        <w:rPr>
+          <w:rFonts w:asciiTheme="minorHAnsi" w:hAnsiTheme="minorHAnsi" w:cstheme="minorHAnsi"/>
+          <w:sz w:val="22"/>
+          <w:szCs w:val="22"/>
+        </w:rPr>
+        <w:t xml:space="preserve"> </w:t>
+      </w:r>
+      <w:proofErr w:type="spellStart"/>
+      <w:r>
+        <w:rPr>
+          <w:rFonts w:asciiTheme="minorHAnsi" w:hAnsiTheme="minorHAnsi" w:cstheme="minorHAnsi"/>
+          <w:sz w:val="22"/>
+          <w:szCs w:val="22"/>
+        </w:rPr>
+        <w:t>the</w:t>
+      </w:r>
+      <w:proofErr w:type="spellEnd"/>
+      <w:r>
+        <w:rPr>
+          <w:rFonts w:asciiTheme="minorHAnsi" w:hAnsiTheme="minorHAnsi" w:cstheme="minorHAnsi"/>
+          <w:sz w:val="22"/>
+          <w:szCs w:val="22"/>
+        </w:rPr>
+        <w:t xml:space="preserve"> </w:t>
+      </w:r>
+      <w:proofErr w:type="spellStart"/>
+      <w:r>
+        <w:rPr>
+          <w:rFonts w:asciiTheme="minorHAnsi" w:hAnsiTheme="minorHAnsi" w:cstheme="minorHAnsi"/>
+          <w:sz w:val="22"/>
+          <w:szCs w:val="22"/>
+        </w:rPr>
+        <w:t>transmitted</w:t>
+      </w:r>
+      <w:proofErr w:type="spellEnd"/>
+      <w:r>
+        <w:rPr>
+          <w:rFonts w:asciiTheme="minorHAnsi" w:hAnsiTheme="minorHAnsi" w:cstheme="minorHAnsi"/>
+          <w:sz w:val="22"/>
+          <w:szCs w:val="22"/>
+        </w:rPr>
+        <w:t xml:space="preserve"> data or </w:t>
+      </w:r>
+      <w:proofErr w:type="spellStart"/>
+      <w:r>
+        <w:rPr>
+          <w:rFonts w:asciiTheme="minorHAnsi" w:hAnsiTheme="minorHAnsi" w:cstheme="minorHAnsi"/>
+          <w:sz w:val="22"/>
+          <w:szCs w:val="22"/>
+        </w:rPr>
+        <w:t>allow</w:t>
+      </w:r>
+      <w:proofErr w:type="spellEnd"/>
+      <w:r>
+        <w:rPr>
+          <w:rFonts w:asciiTheme="minorHAnsi" w:hAnsiTheme="minorHAnsi" w:cstheme="minorHAnsi"/>
+          <w:sz w:val="22"/>
+          <w:szCs w:val="22"/>
+        </w:rPr>
+        <w:t xml:space="preserve"> </w:t>
+      </w:r>
+      <w:proofErr w:type="spellStart"/>
+      <w:r>
+        <w:rPr>
+          <w:rFonts w:asciiTheme="minorHAnsi" w:hAnsiTheme="minorHAnsi" w:cstheme="minorHAnsi"/>
+          <w:sz w:val="22"/>
+          <w:szCs w:val="22"/>
+        </w:rPr>
+        <w:t>you</w:t>
+      </w:r>
+      <w:proofErr w:type="spellEnd"/>
+      <w:r>
+        <w:rPr>
+          <w:rFonts w:asciiTheme="minorHAnsi" w:hAnsiTheme="minorHAnsi" w:cstheme="minorHAnsi"/>
+          <w:sz w:val="22"/>
+          <w:szCs w:val="22"/>
+        </w:rPr>
+        <w:t xml:space="preserve"> </w:t>
+      </w:r>
+      <w:proofErr w:type="spellStart"/>
+      <w:r>
+        <w:rPr>
+          <w:rFonts w:asciiTheme="minorHAnsi" w:hAnsiTheme="minorHAnsi" w:cstheme="minorHAnsi"/>
+          <w:sz w:val="22"/>
+          <w:szCs w:val="22"/>
+        </w:rPr>
+        <w:t>to</w:t>
+      </w:r>
+      <w:proofErr w:type="spellEnd"/>
+      <w:r>
+        <w:rPr>
+          <w:rFonts w:asciiTheme="minorHAnsi" w:hAnsiTheme="minorHAnsi" w:cstheme="minorHAnsi"/>
+          <w:sz w:val="22"/>
+          <w:szCs w:val="22"/>
+        </w:rPr>
+        <w:t xml:space="preserve"> </w:t>
+      </w:r>
+      <w:proofErr w:type="spellStart"/>
+      <w:r>
+        <w:rPr>
+          <w:rFonts w:asciiTheme="minorHAnsi" w:hAnsiTheme="minorHAnsi" w:cstheme="minorHAnsi"/>
+          <w:sz w:val="22"/>
+          <w:szCs w:val="22"/>
+        </w:rPr>
+        <w:t>observe</w:t>
+      </w:r>
+      <w:proofErr w:type="spellEnd"/>
+      <w:r>
+        <w:rPr>
+          <w:rFonts w:asciiTheme="minorHAnsi" w:hAnsiTheme="minorHAnsi" w:cstheme="minorHAnsi"/>
+          <w:sz w:val="22"/>
+          <w:szCs w:val="22"/>
+        </w:rPr>
+        <w:t xml:space="preserve"> </w:t>
+      </w:r>
+      <w:proofErr w:type="spellStart"/>
+      <w:r>
+        <w:rPr>
+          <w:rFonts w:asciiTheme="minorHAnsi" w:hAnsiTheme="minorHAnsi" w:cstheme="minorHAnsi"/>
+          <w:sz w:val="22"/>
+          <w:szCs w:val="22"/>
+        </w:rPr>
+        <w:t>the</w:t>
+      </w:r>
+      <w:proofErr w:type="spellEnd"/>
+      <w:r>
+        <w:rPr>
+          <w:rFonts w:asciiTheme="minorHAnsi" w:hAnsiTheme="minorHAnsi" w:cstheme="minorHAnsi"/>
+          <w:sz w:val="22"/>
+          <w:szCs w:val="22"/>
+        </w:rPr>
+        <w:t xml:space="preserve"> </w:t>
+      </w:r>
+      <w:proofErr w:type="spellStart"/>
+      <w:r>
+        <w:rPr>
+          <w:rFonts w:asciiTheme="minorHAnsi" w:hAnsiTheme="minorHAnsi" w:cstheme="minorHAnsi"/>
+          <w:sz w:val="22"/>
+          <w:szCs w:val="22"/>
+        </w:rPr>
+        <w:t>activity</w:t>
+      </w:r>
+      <w:proofErr w:type="spellEnd"/>
+      <w:r>
+        <w:rPr>
+          <w:rFonts w:asciiTheme="minorHAnsi" w:hAnsiTheme="minorHAnsi" w:cstheme="minorHAnsi"/>
+          <w:sz w:val="22"/>
+          <w:szCs w:val="22"/>
+        </w:rPr>
+        <w:t xml:space="preserve"> on </w:t>
+      </w:r>
+      <w:proofErr w:type="spellStart"/>
+      <w:r>
+        <w:rPr>
+          <w:rFonts w:asciiTheme="minorHAnsi" w:hAnsiTheme="minorHAnsi" w:cstheme="minorHAnsi"/>
+          <w:sz w:val="22"/>
+          <w:szCs w:val="22"/>
+        </w:rPr>
+        <w:t>the</w:t>
+      </w:r>
+      <w:proofErr w:type="spellEnd"/>
+      <w:r>
+        <w:rPr>
+          <w:rFonts w:asciiTheme="minorHAnsi" w:hAnsiTheme="minorHAnsi" w:cstheme="minorHAnsi"/>
+          <w:sz w:val="22"/>
+          <w:szCs w:val="22"/>
+        </w:rPr>
+        <w:t xml:space="preserve"> SDA line.</w:t>
+      </w:r>
+      <w:r>
+        <w:rPr>
+          <w:rFonts w:asciiTheme="minorHAnsi" w:hAnsiTheme="minorHAnsi" w:cstheme="minorHAnsi"/>
+          <w:sz w:val="22"/>
+          <w:szCs w:val="22"/>
+        </w:rPr>
+        <w:t xml:space="preserve"> </w:t>
+      </w:r>
+      <w:r>
+        <w:rPr>
+          <w:rFonts w:asciiTheme="minorHAnsi" w:hAnsiTheme="minorHAnsi" w:cstheme="minorHAnsi"/>
+          <w:sz w:val="22"/>
+          <w:szCs w:val="22"/>
+        </w:rPr>
+        <w:t xml:space="preserve">The </w:t>
+      </w:r>
+      <w:proofErr w:type="spellStart"/>
+      <w:r>
+        <w:rPr>
+          <w:rStyle w:val="HTMLCode"/>
+          <w:rFonts w:asciiTheme="minorHAnsi" w:eastAsiaTheme="majorEastAsia" w:hAnsiTheme="minorHAnsi" w:cstheme="minorHAnsi"/>
+          <w:sz w:val="22"/>
+          <w:szCs w:val="22"/>
+        </w:rPr>
+        <w:t>digitalRead</w:t>
+      </w:r>
+      <w:proofErr w:type="spellEnd"/>
+      <w:r>
+        <w:rPr>
+          <w:rFonts w:asciiTheme="minorHAnsi" w:hAnsiTheme="minorHAnsi" w:cstheme="minorHAnsi"/>
+          <w:sz w:val="22"/>
+          <w:szCs w:val="22"/>
+        </w:rPr>
+        <w:t xml:space="preserve"> </w:t>
+      </w:r>
+      <w:proofErr w:type="spellStart"/>
+      <w:r>
+        <w:rPr>
+          <w:rFonts w:asciiTheme="minorHAnsi" w:hAnsiTheme="minorHAnsi" w:cstheme="minorHAnsi"/>
+          <w:sz w:val="22"/>
+          <w:szCs w:val="22"/>
+        </w:rPr>
+        <w:t>function</w:t>
+      </w:r>
+      <w:proofErr w:type="spellEnd"/>
+      <w:r>
+        <w:rPr>
+          <w:rFonts w:asciiTheme="minorHAnsi" w:hAnsiTheme="minorHAnsi" w:cstheme="minorHAnsi"/>
+          <w:sz w:val="22"/>
+          <w:szCs w:val="22"/>
+        </w:rPr>
+        <w:t xml:space="preserve"> in </w:t>
+      </w:r>
+      <w:proofErr w:type="spellStart"/>
+      <w:r>
+        <w:rPr>
+          <w:rFonts w:asciiTheme="minorHAnsi" w:hAnsiTheme="minorHAnsi" w:cstheme="minorHAnsi"/>
+          <w:sz w:val="22"/>
+          <w:szCs w:val="22"/>
+        </w:rPr>
+        <w:t>the</w:t>
+      </w:r>
+      <w:proofErr w:type="spellEnd"/>
+      <w:r>
+        <w:rPr>
+          <w:rFonts w:asciiTheme="minorHAnsi" w:hAnsiTheme="minorHAnsi" w:cstheme="minorHAnsi"/>
+          <w:sz w:val="22"/>
+          <w:szCs w:val="22"/>
+        </w:rPr>
+        <w:t xml:space="preserve"> </w:t>
+      </w:r>
+      <w:proofErr w:type="spellStart"/>
+      <w:r>
+        <w:rPr>
+          <w:rFonts w:asciiTheme="minorHAnsi" w:hAnsiTheme="minorHAnsi" w:cstheme="minorHAnsi"/>
+          <w:sz w:val="22"/>
+          <w:szCs w:val="22"/>
+        </w:rPr>
         <w:t>Arduino</w:t>
       </w:r>
       <w:proofErr w:type="spellEnd"/>
       <w:r>
-        <w:t xml:space="preserve"> </w:t>
-      </w:r>
-      <w:proofErr w:type="spellStart"/>
-      <w:r>
-        <w:t>library</w:t>
-      </w:r>
-      <w:proofErr w:type="spellEnd"/>
-      <w:r>
-        <w:t xml:space="preserve"> kan dit in ieder geval niet</w:t>
-      </w:r>
-      <w:r>
-        <w:t xml:space="preserve"> omdat hij wat te sloom is</w:t>
-      </w:r>
-      <w:r>
-        <w:t>. Dit betekent dus dat het probleem maar voor de helft kan worden opgelost.</w:t>
-      </w:r>
+        <w:rPr>
+          <w:rFonts w:asciiTheme="minorHAnsi" w:hAnsiTheme="minorHAnsi" w:cstheme="minorHAnsi"/>
+          <w:sz w:val="22"/>
+          <w:szCs w:val="22"/>
+        </w:rPr>
+        <w:t xml:space="preserve"> environment is </w:t>
+      </w:r>
+      <w:proofErr w:type="spellStart"/>
+      <w:r>
+        <w:rPr>
+          <w:rFonts w:asciiTheme="minorHAnsi" w:hAnsiTheme="minorHAnsi" w:cstheme="minorHAnsi"/>
+          <w:sz w:val="22"/>
+          <w:szCs w:val="22"/>
+        </w:rPr>
+        <w:t>designed</w:t>
+      </w:r>
+      <w:proofErr w:type="spellEnd"/>
+      <w:r>
+        <w:rPr>
+          <w:rFonts w:asciiTheme="minorHAnsi" w:hAnsiTheme="minorHAnsi" w:cstheme="minorHAnsi"/>
+          <w:sz w:val="22"/>
+          <w:szCs w:val="22"/>
+        </w:rPr>
+        <w:t xml:space="preserve"> </w:t>
+      </w:r>
+      <w:proofErr w:type="spellStart"/>
+      <w:r>
+        <w:rPr>
+          <w:rFonts w:asciiTheme="minorHAnsi" w:hAnsiTheme="minorHAnsi" w:cstheme="minorHAnsi"/>
+          <w:sz w:val="22"/>
+          <w:szCs w:val="22"/>
+        </w:rPr>
+        <w:t>to</w:t>
+      </w:r>
+      <w:proofErr w:type="spellEnd"/>
+      <w:r>
+        <w:rPr>
+          <w:rFonts w:asciiTheme="minorHAnsi" w:hAnsiTheme="minorHAnsi" w:cstheme="minorHAnsi"/>
+          <w:sz w:val="22"/>
+          <w:szCs w:val="22"/>
+        </w:rPr>
+        <w:t xml:space="preserve"> </w:t>
+      </w:r>
+      <w:proofErr w:type="spellStart"/>
+      <w:r>
+        <w:rPr>
+          <w:rFonts w:asciiTheme="minorHAnsi" w:hAnsiTheme="minorHAnsi" w:cstheme="minorHAnsi"/>
+          <w:sz w:val="22"/>
+          <w:szCs w:val="22"/>
+        </w:rPr>
+        <w:t>read</w:t>
+      </w:r>
+      <w:proofErr w:type="spellEnd"/>
+      <w:r>
+        <w:rPr>
+          <w:rFonts w:asciiTheme="minorHAnsi" w:hAnsiTheme="minorHAnsi" w:cstheme="minorHAnsi"/>
+          <w:sz w:val="22"/>
+          <w:szCs w:val="22"/>
+        </w:rPr>
+        <w:t xml:space="preserve"> </w:t>
+      </w:r>
+      <w:proofErr w:type="spellStart"/>
+      <w:r>
+        <w:rPr>
+          <w:rFonts w:asciiTheme="minorHAnsi" w:hAnsiTheme="minorHAnsi" w:cstheme="minorHAnsi"/>
+          <w:sz w:val="22"/>
+          <w:szCs w:val="22"/>
+        </w:rPr>
+        <w:t>the</w:t>
+      </w:r>
+      <w:proofErr w:type="spellEnd"/>
+      <w:r>
+        <w:rPr>
+          <w:rFonts w:asciiTheme="minorHAnsi" w:hAnsiTheme="minorHAnsi" w:cstheme="minorHAnsi"/>
+          <w:sz w:val="22"/>
+          <w:szCs w:val="22"/>
+        </w:rPr>
+        <w:t xml:space="preserve"> logic level of a digital input pin, but </w:t>
+      </w:r>
+      <w:proofErr w:type="spellStart"/>
+      <w:r>
+        <w:rPr>
+          <w:rFonts w:asciiTheme="minorHAnsi" w:hAnsiTheme="minorHAnsi" w:cstheme="minorHAnsi"/>
+          <w:sz w:val="22"/>
+          <w:szCs w:val="22"/>
+        </w:rPr>
+        <w:t>it</w:t>
+      </w:r>
+      <w:proofErr w:type="spellEnd"/>
+      <w:r>
+        <w:rPr>
+          <w:rFonts w:asciiTheme="minorHAnsi" w:hAnsiTheme="minorHAnsi" w:cstheme="minorHAnsi"/>
+          <w:sz w:val="22"/>
+          <w:szCs w:val="22"/>
+        </w:rPr>
+        <w:t xml:space="preserve"> is </w:t>
+      </w:r>
+      <w:proofErr w:type="spellStart"/>
+      <w:r>
+        <w:rPr>
+          <w:rFonts w:asciiTheme="minorHAnsi" w:hAnsiTheme="minorHAnsi" w:cstheme="minorHAnsi"/>
+          <w:sz w:val="22"/>
+          <w:szCs w:val="22"/>
+        </w:rPr>
+        <w:t>not</w:t>
+      </w:r>
+      <w:proofErr w:type="spellEnd"/>
+      <w:r>
+        <w:rPr>
+          <w:rFonts w:asciiTheme="minorHAnsi" w:hAnsiTheme="minorHAnsi" w:cstheme="minorHAnsi"/>
+          <w:sz w:val="22"/>
+          <w:szCs w:val="22"/>
+        </w:rPr>
+        <w:t xml:space="preserve"> </w:t>
+      </w:r>
+      <w:proofErr w:type="spellStart"/>
+      <w:r>
+        <w:rPr>
+          <w:rFonts w:asciiTheme="minorHAnsi" w:hAnsiTheme="minorHAnsi" w:cstheme="minorHAnsi"/>
+          <w:sz w:val="22"/>
+          <w:szCs w:val="22"/>
+        </w:rPr>
+        <w:t>suitable</w:t>
+      </w:r>
+      <w:proofErr w:type="spellEnd"/>
+      <w:r>
+        <w:rPr>
+          <w:rFonts w:asciiTheme="minorHAnsi" w:hAnsiTheme="minorHAnsi" w:cstheme="minorHAnsi"/>
+          <w:sz w:val="22"/>
+          <w:szCs w:val="22"/>
+        </w:rPr>
+        <w:t xml:space="preserve"> </w:t>
+      </w:r>
+      <w:proofErr w:type="spellStart"/>
+      <w:r>
+        <w:rPr>
+          <w:rFonts w:asciiTheme="minorHAnsi" w:hAnsiTheme="minorHAnsi" w:cstheme="minorHAnsi"/>
+          <w:sz w:val="22"/>
+          <w:szCs w:val="22"/>
+        </w:rPr>
+        <w:t>for</w:t>
+      </w:r>
+      <w:proofErr w:type="spellEnd"/>
+      <w:r>
+        <w:rPr>
+          <w:rFonts w:asciiTheme="minorHAnsi" w:hAnsiTheme="minorHAnsi" w:cstheme="minorHAnsi"/>
+          <w:sz w:val="22"/>
+          <w:szCs w:val="22"/>
+        </w:rPr>
+        <w:t xml:space="preserve"> </w:t>
+      </w:r>
+      <w:proofErr w:type="spellStart"/>
+      <w:r>
+        <w:rPr>
+          <w:rFonts w:asciiTheme="minorHAnsi" w:hAnsiTheme="minorHAnsi" w:cstheme="minorHAnsi"/>
+          <w:sz w:val="22"/>
+          <w:szCs w:val="22"/>
+        </w:rPr>
+        <w:t>directly</w:t>
+      </w:r>
+      <w:proofErr w:type="spellEnd"/>
+      <w:r>
+        <w:rPr>
+          <w:rFonts w:asciiTheme="minorHAnsi" w:hAnsiTheme="minorHAnsi" w:cstheme="minorHAnsi"/>
+          <w:sz w:val="22"/>
+          <w:szCs w:val="22"/>
+        </w:rPr>
+        <w:t xml:space="preserve"> monitoring </w:t>
+      </w:r>
+      <w:proofErr w:type="spellStart"/>
+      <w:r>
+        <w:rPr>
+          <w:rFonts w:asciiTheme="minorHAnsi" w:hAnsiTheme="minorHAnsi" w:cstheme="minorHAnsi"/>
+          <w:sz w:val="22"/>
+          <w:szCs w:val="22"/>
+        </w:rPr>
+        <w:t>the</w:t>
+      </w:r>
+      <w:proofErr w:type="spellEnd"/>
+      <w:r>
+        <w:rPr>
+          <w:rFonts w:asciiTheme="minorHAnsi" w:hAnsiTheme="minorHAnsi" w:cstheme="minorHAnsi"/>
+          <w:sz w:val="22"/>
+          <w:szCs w:val="22"/>
+        </w:rPr>
+        <w:t xml:space="preserve"> </w:t>
+      </w:r>
+      <w:proofErr w:type="spellStart"/>
+      <w:r>
+        <w:rPr>
+          <w:rFonts w:asciiTheme="minorHAnsi" w:hAnsiTheme="minorHAnsi" w:cstheme="minorHAnsi"/>
+          <w:sz w:val="22"/>
+          <w:szCs w:val="22"/>
+        </w:rPr>
+        <w:t>activity</w:t>
+      </w:r>
+      <w:proofErr w:type="spellEnd"/>
+      <w:r>
+        <w:rPr>
+          <w:rFonts w:asciiTheme="minorHAnsi" w:hAnsiTheme="minorHAnsi" w:cstheme="minorHAnsi"/>
+          <w:sz w:val="22"/>
+          <w:szCs w:val="22"/>
+        </w:rPr>
+        <w:t xml:space="preserve"> on </w:t>
+      </w:r>
+      <w:proofErr w:type="spellStart"/>
+      <w:r>
+        <w:rPr>
+          <w:rFonts w:asciiTheme="minorHAnsi" w:hAnsiTheme="minorHAnsi" w:cstheme="minorHAnsi"/>
+          <w:sz w:val="22"/>
+          <w:szCs w:val="22"/>
+        </w:rPr>
+        <w:t>the</w:t>
+      </w:r>
+      <w:proofErr w:type="spellEnd"/>
+      <w:r>
+        <w:rPr>
+          <w:rFonts w:asciiTheme="minorHAnsi" w:hAnsiTheme="minorHAnsi" w:cstheme="minorHAnsi"/>
+          <w:sz w:val="22"/>
+          <w:szCs w:val="22"/>
+        </w:rPr>
+        <w:t xml:space="preserve"> I2C bus. The I2C </w:t>
+      </w:r>
+      <w:proofErr w:type="spellStart"/>
+      <w:r>
+        <w:rPr>
+          <w:rFonts w:asciiTheme="minorHAnsi" w:hAnsiTheme="minorHAnsi" w:cstheme="minorHAnsi"/>
+          <w:sz w:val="22"/>
+          <w:szCs w:val="22"/>
+        </w:rPr>
+        <w:t>communication</w:t>
+      </w:r>
+      <w:proofErr w:type="spellEnd"/>
+      <w:r>
+        <w:rPr>
+          <w:rFonts w:asciiTheme="minorHAnsi" w:hAnsiTheme="minorHAnsi" w:cstheme="minorHAnsi"/>
+          <w:sz w:val="22"/>
+          <w:szCs w:val="22"/>
+        </w:rPr>
+        <w:t xml:space="preserve"> </w:t>
+      </w:r>
+      <w:proofErr w:type="spellStart"/>
+      <w:r>
+        <w:rPr>
+          <w:rFonts w:asciiTheme="minorHAnsi" w:hAnsiTheme="minorHAnsi" w:cstheme="minorHAnsi"/>
+          <w:sz w:val="22"/>
+          <w:szCs w:val="22"/>
+        </w:rPr>
+        <w:t>involves</w:t>
+      </w:r>
+      <w:proofErr w:type="spellEnd"/>
+      <w:r>
+        <w:rPr>
+          <w:rFonts w:asciiTheme="minorHAnsi" w:hAnsiTheme="minorHAnsi" w:cstheme="minorHAnsi"/>
+          <w:sz w:val="22"/>
+          <w:szCs w:val="22"/>
+        </w:rPr>
+        <w:t xml:space="preserve"> a </w:t>
+      </w:r>
+      <w:proofErr w:type="spellStart"/>
+      <w:r>
+        <w:rPr>
+          <w:rFonts w:asciiTheme="minorHAnsi" w:hAnsiTheme="minorHAnsi" w:cstheme="minorHAnsi"/>
+          <w:sz w:val="22"/>
+          <w:szCs w:val="22"/>
+        </w:rPr>
+        <w:t>specific</w:t>
+      </w:r>
+      <w:proofErr w:type="spellEnd"/>
+      <w:r>
+        <w:rPr>
+          <w:rFonts w:asciiTheme="minorHAnsi" w:hAnsiTheme="minorHAnsi" w:cstheme="minorHAnsi"/>
+          <w:sz w:val="22"/>
+          <w:szCs w:val="22"/>
+        </w:rPr>
+        <w:t xml:space="preserve"> protocol </w:t>
+      </w:r>
+      <w:proofErr w:type="spellStart"/>
+      <w:r>
+        <w:rPr>
+          <w:rFonts w:asciiTheme="minorHAnsi" w:hAnsiTheme="minorHAnsi" w:cstheme="minorHAnsi"/>
+          <w:sz w:val="22"/>
+          <w:szCs w:val="22"/>
+        </w:rPr>
+        <w:t>that</w:t>
+      </w:r>
+      <w:proofErr w:type="spellEnd"/>
+      <w:r>
+        <w:rPr>
+          <w:rFonts w:asciiTheme="minorHAnsi" w:hAnsiTheme="minorHAnsi" w:cstheme="minorHAnsi"/>
+          <w:sz w:val="22"/>
+          <w:szCs w:val="22"/>
+        </w:rPr>
+        <w:t xml:space="preserve"> </w:t>
+      </w:r>
+      <w:proofErr w:type="spellStart"/>
+      <w:r>
+        <w:rPr>
+          <w:rFonts w:asciiTheme="minorHAnsi" w:hAnsiTheme="minorHAnsi" w:cstheme="minorHAnsi"/>
+          <w:sz w:val="22"/>
+          <w:szCs w:val="22"/>
+        </w:rPr>
+        <w:t>includes</w:t>
+      </w:r>
+      <w:proofErr w:type="spellEnd"/>
+      <w:r>
+        <w:rPr>
+          <w:rFonts w:asciiTheme="minorHAnsi" w:hAnsiTheme="minorHAnsi" w:cstheme="minorHAnsi"/>
+          <w:sz w:val="22"/>
+          <w:szCs w:val="22"/>
+        </w:rPr>
+        <w:t xml:space="preserve"> </w:t>
+      </w:r>
+      <w:proofErr w:type="spellStart"/>
+      <w:r>
+        <w:rPr>
+          <w:rFonts w:asciiTheme="minorHAnsi" w:hAnsiTheme="minorHAnsi" w:cstheme="minorHAnsi"/>
+          <w:sz w:val="22"/>
+          <w:szCs w:val="22"/>
+        </w:rPr>
+        <w:t>addressing</w:t>
+      </w:r>
+      <w:proofErr w:type="spellEnd"/>
+      <w:r>
+        <w:rPr>
+          <w:rFonts w:asciiTheme="minorHAnsi" w:hAnsiTheme="minorHAnsi" w:cstheme="minorHAnsi"/>
+          <w:sz w:val="22"/>
+          <w:szCs w:val="22"/>
+        </w:rPr>
+        <w:t xml:space="preserve">, start </w:t>
+      </w:r>
+      <w:proofErr w:type="spellStart"/>
+      <w:r>
+        <w:rPr>
+          <w:rFonts w:asciiTheme="minorHAnsi" w:hAnsiTheme="minorHAnsi" w:cstheme="minorHAnsi"/>
+          <w:sz w:val="22"/>
+          <w:szCs w:val="22"/>
+        </w:rPr>
+        <w:t>and</w:t>
+      </w:r>
+      <w:proofErr w:type="spellEnd"/>
+      <w:r>
+        <w:rPr>
+          <w:rFonts w:asciiTheme="minorHAnsi" w:hAnsiTheme="minorHAnsi" w:cstheme="minorHAnsi"/>
+          <w:sz w:val="22"/>
+          <w:szCs w:val="22"/>
+        </w:rPr>
+        <w:t xml:space="preserve"> stop </w:t>
+      </w:r>
+      <w:proofErr w:type="spellStart"/>
+      <w:r>
+        <w:rPr>
+          <w:rFonts w:asciiTheme="minorHAnsi" w:hAnsiTheme="minorHAnsi" w:cstheme="minorHAnsi"/>
+          <w:sz w:val="22"/>
+          <w:szCs w:val="22"/>
+        </w:rPr>
+        <w:t>conditions</w:t>
+      </w:r>
+      <w:proofErr w:type="spellEnd"/>
+      <w:r>
+        <w:rPr>
+          <w:rFonts w:asciiTheme="minorHAnsi" w:hAnsiTheme="minorHAnsi" w:cstheme="minorHAnsi"/>
+          <w:sz w:val="22"/>
+          <w:szCs w:val="22"/>
+        </w:rPr>
+        <w:t xml:space="preserve">, </w:t>
+      </w:r>
+      <w:proofErr w:type="spellStart"/>
+      <w:r>
+        <w:rPr>
+          <w:rFonts w:asciiTheme="minorHAnsi" w:hAnsiTheme="minorHAnsi" w:cstheme="minorHAnsi"/>
+          <w:sz w:val="22"/>
+          <w:szCs w:val="22"/>
+        </w:rPr>
+        <w:t>and</w:t>
+      </w:r>
+      <w:proofErr w:type="spellEnd"/>
+      <w:r>
+        <w:rPr>
+          <w:rFonts w:asciiTheme="minorHAnsi" w:hAnsiTheme="minorHAnsi" w:cstheme="minorHAnsi"/>
+          <w:sz w:val="22"/>
+          <w:szCs w:val="22"/>
+        </w:rPr>
+        <w:t xml:space="preserve"> data </w:t>
+      </w:r>
+      <w:proofErr w:type="spellStart"/>
+      <w:r>
+        <w:rPr>
+          <w:rFonts w:asciiTheme="minorHAnsi" w:hAnsiTheme="minorHAnsi" w:cstheme="minorHAnsi"/>
+          <w:sz w:val="22"/>
+          <w:szCs w:val="22"/>
+        </w:rPr>
+        <w:t>packets</w:t>
+      </w:r>
+      <w:proofErr w:type="spellEnd"/>
+      <w:r>
+        <w:rPr>
+          <w:rFonts w:asciiTheme="minorHAnsi" w:hAnsiTheme="minorHAnsi" w:cstheme="minorHAnsi"/>
+          <w:sz w:val="22"/>
+          <w:szCs w:val="22"/>
+        </w:rPr>
+        <w:t xml:space="preserve">. The </w:t>
+      </w:r>
+      <w:proofErr w:type="spellStart"/>
+      <w:r>
+        <w:rPr>
+          <w:rStyle w:val="HTMLCode"/>
+          <w:rFonts w:asciiTheme="minorHAnsi" w:eastAsiaTheme="majorEastAsia" w:hAnsiTheme="minorHAnsi" w:cstheme="minorHAnsi"/>
+          <w:sz w:val="22"/>
+          <w:szCs w:val="22"/>
+        </w:rPr>
+        <w:t>digitalRead</w:t>
+      </w:r>
+      <w:proofErr w:type="spellEnd"/>
+      <w:r>
+        <w:rPr>
+          <w:rFonts w:asciiTheme="minorHAnsi" w:hAnsiTheme="minorHAnsi" w:cstheme="minorHAnsi"/>
+          <w:sz w:val="22"/>
+          <w:szCs w:val="22"/>
+        </w:rPr>
+        <w:t xml:space="preserve"> </w:t>
+      </w:r>
+      <w:proofErr w:type="spellStart"/>
+      <w:r>
+        <w:rPr>
+          <w:rFonts w:asciiTheme="minorHAnsi" w:hAnsiTheme="minorHAnsi" w:cstheme="minorHAnsi"/>
+          <w:sz w:val="22"/>
+          <w:szCs w:val="22"/>
+        </w:rPr>
+        <w:t>function</w:t>
+      </w:r>
+      <w:proofErr w:type="spellEnd"/>
+      <w:r>
+        <w:rPr>
+          <w:rFonts w:asciiTheme="minorHAnsi" w:hAnsiTheme="minorHAnsi" w:cstheme="minorHAnsi"/>
+          <w:sz w:val="22"/>
+          <w:szCs w:val="22"/>
+        </w:rPr>
+        <w:t xml:space="preserve"> </w:t>
+      </w:r>
+      <w:proofErr w:type="spellStart"/>
+      <w:r>
+        <w:rPr>
+          <w:rFonts w:asciiTheme="minorHAnsi" w:hAnsiTheme="minorHAnsi" w:cstheme="minorHAnsi"/>
+          <w:sz w:val="22"/>
+          <w:szCs w:val="22"/>
+        </w:rPr>
+        <w:t>alone</w:t>
+      </w:r>
+      <w:proofErr w:type="spellEnd"/>
+      <w:r>
+        <w:rPr>
+          <w:rFonts w:asciiTheme="minorHAnsi" w:hAnsiTheme="minorHAnsi" w:cstheme="minorHAnsi"/>
+          <w:sz w:val="22"/>
+          <w:szCs w:val="22"/>
+        </w:rPr>
+        <w:t xml:space="preserve"> </w:t>
+      </w:r>
+      <w:proofErr w:type="spellStart"/>
+      <w:r>
+        <w:rPr>
+          <w:rFonts w:asciiTheme="minorHAnsi" w:hAnsiTheme="minorHAnsi" w:cstheme="minorHAnsi"/>
+          <w:sz w:val="22"/>
+          <w:szCs w:val="22"/>
+        </w:rPr>
+        <w:t>cannot</w:t>
+      </w:r>
+      <w:proofErr w:type="spellEnd"/>
+      <w:r>
+        <w:rPr>
+          <w:rFonts w:asciiTheme="minorHAnsi" w:hAnsiTheme="minorHAnsi" w:cstheme="minorHAnsi"/>
+          <w:sz w:val="22"/>
+          <w:szCs w:val="22"/>
+        </w:rPr>
+        <w:t xml:space="preserve"> </w:t>
+      </w:r>
+      <w:proofErr w:type="spellStart"/>
+      <w:r>
+        <w:rPr>
+          <w:rFonts w:asciiTheme="minorHAnsi" w:hAnsiTheme="minorHAnsi" w:cstheme="minorHAnsi"/>
+          <w:sz w:val="22"/>
+          <w:szCs w:val="22"/>
+        </w:rPr>
+        <w:t>decode</w:t>
+      </w:r>
+      <w:proofErr w:type="spellEnd"/>
+      <w:r>
+        <w:rPr>
+          <w:rFonts w:asciiTheme="minorHAnsi" w:hAnsiTheme="minorHAnsi" w:cstheme="minorHAnsi"/>
+          <w:sz w:val="22"/>
+          <w:szCs w:val="22"/>
+        </w:rPr>
+        <w:t xml:space="preserve"> </w:t>
+      </w:r>
+      <w:proofErr w:type="spellStart"/>
+      <w:r>
+        <w:rPr>
+          <w:rFonts w:asciiTheme="minorHAnsi" w:hAnsiTheme="minorHAnsi" w:cstheme="minorHAnsi"/>
+          <w:sz w:val="22"/>
+          <w:szCs w:val="22"/>
+        </w:rPr>
+        <w:t>this</w:t>
+      </w:r>
+      <w:proofErr w:type="spellEnd"/>
+      <w:r>
+        <w:rPr>
+          <w:rFonts w:asciiTheme="minorHAnsi" w:hAnsiTheme="minorHAnsi" w:cstheme="minorHAnsi"/>
+          <w:sz w:val="22"/>
+          <w:szCs w:val="22"/>
+        </w:rPr>
+        <w:t xml:space="preserve"> protocol </w:t>
+      </w:r>
+      <w:proofErr w:type="spellStart"/>
+      <w:r>
+        <w:rPr>
+          <w:rFonts w:asciiTheme="minorHAnsi" w:hAnsiTheme="minorHAnsi" w:cstheme="minorHAnsi"/>
+          <w:sz w:val="22"/>
+          <w:szCs w:val="22"/>
+        </w:rPr>
+        <w:t>and</w:t>
+      </w:r>
+      <w:proofErr w:type="spellEnd"/>
+      <w:r>
+        <w:rPr>
+          <w:rFonts w:asciiTheme="minorHAnsi" w:hAnsiTheme="minorHAnsi" w:cstheme="minorHAnsi"/>
+          <w:sz w:val="22"/>
+          <w:szCs w:val="22"/>
+        </w:rPr>
+        <w:t xml:space="preserve"> </w:t>
+      </w:r>
+      <w:proofErr w:type="spellStart"/>
+      <w:r>
+        <w:rPr>
+          <w:rFonts w:asciiTheme="minorHAnsi" w:hAnsiTheme="minorHAnsi" w:cstheme="minorHAnsi"/>
+          <w:sz w:val="22"/>
+          <w:szCs w:val="22"/>
+        </w:rPr>
+        <w:t>provide</w:t>
+      </w:r>
+      <w:proofErr w:type="spellEnd"/>
+      <w:r>
+        <w:rPr>
+          <w:rFonts w:asciiTheme="minorHAnsi" w:hAnsiTheme="minorHAnsi" w:cstheme="minorHAnsi"/>
+          <w:sz w:val="22"/>
+          <w:szCs w:val="22"/>
+        </w:rPr>
+        <w:t xml:space="preserve"> </w:t>
+      </w:r>
+      <w:proofErr w:type="spellStart"/>
+      <w:r>
+        <w:rPr>
+          <w:rFonts w:asciiTheme="minorHAnsi" w:hAnsiTheme="minorHAnsi" w:cstheme="minorHAnsi"/>
+          <w:sz w:val="22"/>
+          <w:szCs w:val="22"/>
+        </w:rPr>
+        <w:t>you</w:t>
+      </w:r>
+      <w:proofErr w:type="spellEnd"/>
+      <w:r>
+        <w:rPr>
+          <w:rFonts w:asciiTheme="minorHAnsi" w:hAnsiTheme="minorHAnsi" w:cstheme="minorHAnsi"/>
+          <w:sz w:val="22"/>
+          <w:szCs w:val="22"/>
+        </w:rPr>
+        <w:t xml:space="preserve"> </w:t>
+      </w:r>
+      <w:proofErr w:type="spellStart"/>
+      <w:r>
+        <w:rPr>
+          <w:rFonts w:asciiTheme="minorHAnsi" w:hAnsiTheme="minorHAnsi" w:cstheme="minorHAnsi"/>
+          <w:sz w:val="22"/>
+          <w:szCs w:val="22"/>
+        </w:rPr>
+        <w:t>with</w:t>
+      </w:r>
+      <w:proofErr w:type="spellEnd"/>
+      <w:r>
+        <w:rPr>
+          <w:rFonts w:asciiTheme="minorHAnsi" w:hAnsiTheme="minorHAnsi" w:cstheme="minorHAnsi"/>
+          <w:sz w:val="22"/>
+          <w:szCs w:val="22"/>
+        </w:rPr>
+        <w:t xml:space="preserve"> </w:t>
+      </w:r>
+      <w:proofErr w:type="spellStart"/>
+      <w:r>
+        <w:rPr>
+          <w:rFonts w:asciiTheme="minorHAnsi" w:hAnsiTheme="minorHAnsi" w:cstheme="minorHAnsi"/>
+          <w:sz w:val="22"/>
+          <w:szCs w:val="22"/>
+        </w:rPr>
+        <w:t>the</w:t>
+      </w:r>
+      <w:proofErr w:type="spellEnd"/>
+      <w:r>
+        <w:rPr>
+          <w:rFonts w:asciiTheme="minorHAnsi" w:hAnsiTheme="minorHAnsi" w:cstheme="minorHAnsi"/>
+          <w:sz w:val="22"/>
+          <w:szCs w:val="22"/>
+        </w:rPr>
+        <w:t xml:space="preserve"> </w:t>
+      </w:r>
+      <w:proofErr w:type="spellStart"/>
+      <w:r>
+        <w:rPr>
+          <w:rFonts w:asciiTheme="minorHAnsi" w:hAnsiTheme="minorHAnsi" w:cstheme="minorHAnsi"/>
+          <w:sz w:val="22"/>
+          <w:szCs w:val="22"/>
+        </w:rPr>
+        <w:t>actual</w:t>
+      </w:r>
+      <w:proofErr w:type="spellEnd"/>
+      <w:r>
+        <w:rPr>
+          <w:rFonts w:asciiTheme="minorHAnsi" w:hAnsiTheme="minorHAnsi" w:cstheme="minorHAnsi"/>
+          <w:sz w:val="22"/>
+          <w:szCs w:val="22"/>
+        </w:rPr>
+        <w:t xml:space="preserve"> data </w:t>
+      </w:r>
+      <w:proofErr w:type="spellStart"/>
+      <w:r>
+        <w:rPr>
+          <w:rFonts w:asciiTheme="minorHAnsi" w:hAnsiTheme="minorHAnsi" w:cstheme="minorHAnsi"/>
+          <w:sz w:val="22"/>
+          <w:szCs w:val="22"/>
+        </w:rPr>
+        <w:t>being</w:t>
+      </w:r>
+      <w:proofErr w:type="spellEnd"/>
+      <w:r>
+        <w:rPr>
+          <w:rFonts w:asciiTheme="minorHAnsi" w:hAnsiTheme="minorHAnsi" w:cstheme="minorHAnsi"/>
+          <w:sz w:val="22"/>
+          <w:szCs w:val="22"/>
+        </w:rPr>
+        <w:t xml:space="preserve"> </w:t>
+      </w:r>
+      <w:proofErr w:type="spellStart"/>
+      <w:r>
+        <w:rPr>
+          <w:rFonts w:asciiTheme="minorHAnsi" w:hAnsiTheme="minorHAnsi" w:cstheme="minorHAnsi"/>
+          <w:sz w:val="22"/>
+          <w:szCs w:val="22"/>
+        </w:rPr>
+        <w:t>transmitted</w:t>
+      </w:r>
+      <w:proofErr w:type="spellEnd"/>
+      <w:r>
+        <w:rPr>
+          <w:rFonts w:asciiTheme="minorHAnsi" w:hAnsiTheme="minorHAnsi" w:cstheme="minorHAnsi"/>
+          <w:sz w:val="22"/>
+          <w:szCs w:val="22"/>
+        </w:rPr>
+        <w:t xml:space="preserve"> on </w:t>
+      </w:r>
+      <w:proofErr w:type="spellStart"/>
+      <w:r>
+        <w:rPr>
+          <w:rFonts w:asciiTheme="minorHAnsi" w:hAnsiTheme="minorHAnsi" w:cstheme="minorHAnsi"/>
+          <w:sz w:val="22"/>
+          <w:szCs w:val="22"/>
+        </w:rPr>
+        <w:t>the</w:t>
+      </w:r>
+      <w:proofErr w:type="spellEnd"/>
+      <w:r>
+        <w:rPr>
+          <w:rFonts w:asciiTheme="minorHAnsi" w:hAnsiTheme="minorHAnsi" w:cstheme="minorHAnsi"/>
+          <w:sz w:val="22"/>
+          <w:szCs w:val="22"/>
+        </w:rPr>
+        <w:t xml:space="preserve"> bus.</w:t>
+      </w:r>
+      <w:r>
+        <w:rPr>
+          <w:rFonts w:asciiTheme="minorHAnsi" w:hAnsiTheme="minorHAnsi" w:cstheme="minorHAnsi"/>
+          <w:sz w:val="22"/>
+          <w:szCs w:val="22"/>
+        </w:rPr>
+        <w:t>” Dit komt ook overheen met mijn vondsten</w:t>
+      </w:r>
+      <w:r>
+        <w:rPr>
+          <w:rFonts w:asciiTheme="minorHAnsi" w:hAnsiTheme="minorHAnsi" w:cstheme="minorHAnsi"/>
+          <w:sz w:val="22"/>
+          <w:szCs w:val="22"/>
+        </w:rPr>
+        <w:t xml:space="preserve"> </w:t>
+      </w:r>
+      <w:r>
+        <w:rPr>
+          <w:rFonts w:asciiTheme="minorHAnsi" w:hAnsiTheme="minorHAnsi" w:cstheme="minorHAnsi"/>
+          <w:sz w:val="22"/>
+          <w:szCs w:val="22"/>
+        </w:rPr>
+        <w:t>dus het lijkt mij zeer aannemelijk dat mijn techniek niet de manier is hoe je arbitrage moet toepassen.</w:t>
+      </w:r>
+      <w:r>
+        <w:rPr>
+          <w:rFonts w:asciiTheme="minorHAnsi" w:hAnsiTheme="minorHAnsi" w:cstheme="minorHAnsi"/>
+          <w:sz w:val="22"/>
+          <w:szCs w:val="22"/>
+        </w:rPr>
+        <w:t xml:space="preserve"> </w:t>
+      </w:r>
+    </w:p>
+    <w:p>
       <w:r>
         <w:br w:type="page"/>
       </w:r>
@@ -1900,12 +3984,73 @@
           <w:numId w:val="1"/>
         </w:numPr>
       </w:pPr>
-      <w:bookmarkStart w:id="6" w:name="_Toc137408691"/>
+      <w:bookmarkStart w:id="6" w:name="_Toc137414808"/>
+      <w:r>
+        <w:lastRenderedPageBreak/>
+        <w:t>Evaluatie</w:t>
+      </w:r>
+      <w:bookmarkEnd w:id="6"/>
+    </w:p>
+    <w:p/>
+    <w:p>
+      <w:r>
+        <w:t>Naar meerdere implementaties gemaakt te hebben is het uiteindelijk gelukt om</w:t>
+      </w:r>
+      <w:r>
+        <w:t xml:space="preserve"> </w:t>
+      </w:r>
+      <w:r>
+        <w:t xml:space="preserve">het probleem gedeeltelijk op te lossen. </w:t>
+      </w:r>
+      <w:r>
+        <w:t xml:space="preserve">Doormiddel van te kijken naar de SDA-lijn </w:t>
+      </w:r>
+      <w:r>
+        <w:t xml:space="preserve">kan ik achterhalen of de andere master data aan het schrijven is en zo weet de master dus of hij moeten wachten of niet. </w:t>
+      </w:r>
+    </w:p>
+    <w:p>
+      <w:r>
+        <w:t xml:space="preserve">Echter omdat de master niet van zichzelf kan zien of hij data aan het schrijven is </w:t>
+      </w:r>
+      <w:r>
+        <w:t xml:space="preserve">op de manier die ik heb geïmplementeerd </w:t>
+      </w:r>
+      <w:r>
+        <w:t>werkt het arbitrage mechanisme maar gedeeltelijk.</w:t>
+      </w:r>
+      <w:r>
+        <w:t xml:space="preserve"> </w:t>
+      </w:r>
+      <w:r>
+        <w:t xml:space="preserve">Of ik nou de </w:t>
+      </w:r>
+      <w:proofErr w:type="spellStart"/>
+      <w:r>
+        <w:t>digitalRead</w:t>
+      </w:r>
+      <w:proofErr w:type="spellEnd"/>
+      <w:r>
+        <w:t>() methode gebruik of het register van de SDA pin handmatig uitlees maakt niet uit, ik kan niet zien van de master zelf of de SDA lijn laag of hoog is.</w:t>
+      </w:r>
+      <w:r>
+        <w:br w:type="page"/>
+      </w:r>
+    </w:p>
+    <w:p>
+      <w:pPr>
+        <w:pStyle w:val="Kop1"/>
+        <w:numPr>
+          <w:ilvl w:val="0"/>
+          <w:numId w:val="1"/>
+        </w:numPr>
+      </w:pPr>
+      <w:bookmarkStart w:id="7" w:name="_Toc137414809"/>
       <w:r>
         <w:lastRenderedPageBreak/>
         <w:t>Bronvermelding</w:t>
       </w:r>
-      <w:bookmarkEnd w:id="6"/>
+      <w:bookmarkEnd w:id="7"/>
     </w:p>
     <w:p>
       <w:pPr>
@@ -1993,7 +4138,7 @@
       <w:r>
         <w:t xml:space="preserve">). </w:t>
       </w:r>
-      <w:hyperlink r:id="rId18" w:history="1">
+      <w:hyperlink r:id="rId20" w:history="1">
         <w:r>
           <w:rPr>
             <w:rStyle w:val="Hyperlink"/>
@@ -2036,7 +4181,7 @@
         <w:pStyle w:val="Normaalweb"/>
         <w:spacing w:before="0" w:beforeAutospacing="0" w:after="0" w:afterAutospacing="0" w:line="480" w:lineRule="auto"/>
       </w:pPr>
-      <w:hyperlink r:id="rId19" w:history="1">
+      <w:hyperlink r:id="rId21" w:history="1">
         <w:r>
           <w:rPr>
             <w:rStyle w:val="Hyperlink"/>
@@ -2075,7 +4220,7 @@
       <w:r>
         <w:t xml:space="preserve"> Forum. </w:t>
       </w:r>
-      <w:hyperlink r:id="rId20" w:history="1">
+      <w:hyperlink r:id="rId22" w:history="1">
         <w:r>
           <w:rPr>
             <w:rStyle w:val="Hyperlink"/>
@@ -2181,7 +4326,7 @@
       <w:r>
         <w:t xml:space="preserve">). </w:t>
       </w:r>
-      <w:hyperlink r:id="rId21" w:history="1">
+      <w:hyperlink r:id="rId23" w:history="1">
         <w:r>
           <w:rPr>
             <w:rStyle w:val="Hyperlink"/>
@@ -2196,6 +4341,77 @@
         <w:spacing w:before="0" w:beforeAutospacing="0" w:after="0" w:afterAutospacing="0" w:line="480" w:lineRule="auto"/>
         <w:ind w:left="720" w:hanging="720"/>
       </w:pPr>
+    </w:p>
+    <w:p>
+      <w:pPr>
+        <w:pStyle w:val="Normaalweb"/>
+        <w:spacing w:before="0" w:beforeAutospacing="0" w:after="0" w:afterAutospacing="0" w:line="480" w:lineRule="auto"/>
+        <w:ind w:left="720" w:hanging="720"/>
+      </w:pPr>
+      <w:proofErr w:type="spellStart"/>
+      <w:r>
+        <w:rPr>
+          <w:i/>
+          <w:iCs/>
+        </w:rPr>
+        <w:t>MultiMaster</w:t>
+      </w:r>
+      <w:proofErr w:type="spellEnd"/>
+      <w:r>
+        <w:rPr>
+          <w:i/>
+          <w:iCs/>
+        </w:rPr>
+        <w:t xml:space="preserve"> – I2C Bus</w:t>
+      </w:r>
+      <w:r>
+        <w:t>. (</w:t>
+      </w:r>
+      <w:proofErr w:type="spellStart"/>
+      <w:r>
+        <w:t>z.d.</w:t>
+      </w:r>
+      <w:proofErr w:type="spellEnd"/>
+      <w:r>
+        <w:t xml:space="preserve">). </w:t>
+      </w:r>
+      <w:hyperlink r:id="rId24" w:history="1">
+        <w:r>
+          <w:rPr>
+            <w:rStyle w:val="Hyperlink"/>
+          </w:rPr>
+          <w:t>https://www.i2c-bus.org/multimaster/</w:t>
+        </w:r>
+      </w:hyperlink>
+      <w:r>
+        <w:t xml:space="preserve"> </w:t>
+      </w:r>
+    </w:p>
+    <w:p>
+      <w:r>
+        <w:rPr>
+          <w:rFonts w:ascii="Times New Roman" w:eastAsia="Times New Roman" w:hAnsi="Times New Roman" w:cs="Times New Roman"/>
+          <w:i/>
+          <w:iCs/>
+          <w:kern w:val="0"/>
+          <w:sz w:val="24"/>
+          <w:szCs w:val="24"/>
+          <w:lang w:eastAsia="nl-NL"/>
+          <w14:ligatures w14:val="none"/>
+        </w:rPr>
+        <w:t>I2C bus user manual</w:t>
+      </w:r>
+      <w:r>
+        <w:t xml:space="preserve"> - </w:t>
+      </w:r>
+      <w:hyperlink r:id="rId25" w:history="1">
+        <w:r>
+          <w:rPr>
+            <w:rStyle w:val="Hyperlink"/>
+          </w:rPr>
+          <w:t>https://www.nxp.com/docs/en/user-guide/UM10204.pdf</w:t>
+        </w:r>
+      </w:hyperlink>
     </w:p>
     <w:p/>
     <w:sectPr>
@@ -2781,6 +4997,28 @@
       <w:szCs w:val="26"/>
     </w:rPr>
   </w:style>
+  <w:style w:type="paragraph" w:styleId="Kop3">
+    <w:name w:val="heading 3"/>
+    <w:basedOn w:val="Standaard"/>
+    <w:next w:val="Standaard"/>
+    <w:link w:val="Kop3Char"/>
+    <w:uiPriority w:val="9"/>
+    <w:unhideWhenUsed/>
+    <w:qFormat/>
+    <w:rsid w:val="00944E16"/>
+    <w:pPr>
+      <w:keepNext/>
+      <w:keepLines/>
+      <w:spacing w:before="40" w:after="0"/>
+      <w:outlineLvl w:val="2"/>
+    </w:pPr>
+    <w:rPr>
+      <w:rFonts w:asciiTheme="majorHAnsi" w:eastAsiaTheme="majorEastAsia" w:hAnsiTheme="majorHAnsi" w:cstheme="majorBidi"/>
+      <w:color w:val="1F3763" w:themeColor="accent1" w:themeShade="7F"/>
+      <w:sz w:val="24"/>
+      <w:szCs w:val="24"/>
+    </w:rPr>
+  </w:style>
   <w:style w:type="character" w:default="1" w:styleId="Standaardalinea-lettertype">
     <w:name w:val="Default Paragraph Font"/>
     <w:uiPriority w:val="1"/>
@@ -2876,7 +5114,6 @@
     <w:name w:val="Normal (Web)"/>
     <w:basedOn w:val="Standaard"/>
     <w:uiPriority w:val="99"/>
-    <w:semiHidden/>
     <w:unhideWhenUsed/>
     <w:rsid w:val="004566CD"/>
     <w:pPr>
@@ -2969,6 +5206,32 @@
       <w:color w:val="44546A" w:themeColor="text2"/>
       <w:sz w:val="18"/>
       <w:szCs w:val="18"/>
+    </w:rPr>
+  </w:style>
+  <w:style w:type="character" w:styleId="HTMLCode">
+    <w:name w:val="HTML Code"/>
+    <w:basedOn w:val="Standaardalinea-lettertype"/>
+    <w:uiPriority w:val="99"/>
+    <w:semiHidden/>
+    <w:unhideWhenUsed/>
+    <w:rsid w:val="00066345"/>
+    <w:rPr>
+      <w:rFonts w:ascii="Courier New" w:eastAsia="Times New Roman" w:hAnsi="Courier New" w:cs="Courier New"/>
+      <w:sz w:val="20"/>
+      <w:szCs w:val="20"/>
+    </w:rPr>
+  </w:style>
+  <w:style w:type="character" w:customStyle="1" w:styleId="Kop3Char">
+    <w:name w:val="Kop 3 Char"/>
+    <w:basedOn w:val="Standaardalinea-lettertype"/>
+    <w:link w:val="Kop3"/>
+    <w:uiPriority w:val="9"/>
+    <w:rsid w:val="00944E16"/>
+    <w:rPr>
+      <w:rFonts w:asciiTheme="majorHAnsi" w:eastAsiaTheme="majorEastAsia" w:hAnsiTheme="majorHAnsi" w:cstheme="majorBidi"/>
+      <w:color w:val="1F3763" w:themeColor="accent1" w:themeShade="7F"/>
+      <w:sz w:val="24"/>
+      <w:szCs w:val="24"/>
     </w:rPr>
   </w:style>
 </w:styles>

</xml_diff>